<commit_message>
Changed print to indicate depth.
Changed Solidworks print to indicate depth.
Created new pdfs to show print change.
Modified Word document to show new print with depths.
</commit_message>
<xml_diff>
--- a/CNCMill1/EMX and EDGE CNC Tutorials/ProtoTRAK EMX Conversational Programming 08_19_2014.docx
+++ b/CNCMill1/EMX and EDGE CNC Tutorials/ProtoTRAK EMX Conversational Programming 08_19_2014.docx
@@ -1,6 +1,6 @@
 
 <file path=word/document.xml><?xml version="1.0" encoding="utf-8"?>
-<w:document xmlns:wpc="http://schemas.microsoft.com/office/word/2010/wordprocessingCanvas" xmlns:mc="http://schemas.openxmlformats.org/markup-compatibility/2006" xmlns:o="urn:schemas-microsoft-com:office:office" xmlns:r="http://schemas.openxmlformats.org/officeDocument/2006/relationships" xmlns:m="http://schemas.openxmlformats.org/officeDocument/2006/math" xmlns:v="urn:schemas-microsoft-com:vml" xmlns:wp14="http://schemas.microsoft.com/office/word/2010/wordprocessingDrawing" xmlns:wp="http://schemas.openxmlformats.org/drawingml/2006/wordprocessingDrawing" xmlns:w10="urn:schemas-microsoft-com:office:word" xmlns:w="http://schemas.openxmlformats.org/wordprocessingml/2006/main" xmlns:w14="http://schemas.microsoft.com/office/word/2010/wordml" xmlns:wpg="http://schemas.microsoft.com/office/word/2010/wordprocessingGroup" xmlns:wpi="http://schemas.microsoft.com/office/word/2010/wordprocessingInk" xmlns:wne="http://schemas.microsoft.com/office/word/2006/wordml" xmlns:wps="http://schemas.microsoft.com/office/word/2010/wordprocessingShape" mc:Ignorable="w14 wp14">
+<w:document xmlns:wpc="http://schemas.microsoft.com/office/word/2010/wordprocessingCanvas" xmlns:mc="http://schemas.openxmlformats.org/markup-compatibility/2006" xmlns:o="urn:schemas-microsoft-com:office:office" xmlns:r="http://schemas.openxmlformats.org/officeDocument/2006/relationships" xmlns:m="http://schemas.openxmlformats.org/officeDocument/2006/math" xmlns:v="urn:schemas-microsoft-com:vml" xmlns:wp14="http://schemas.microsoft.com/office/word/2010/wordprocessingDrawing" xmlns:wp="http://schemas.openxmlformats.org/drawingml/2006/wordprocessingDrawing" xmlns:w10="urn:schemas-microsoft-com:office:word" xmlns:w="http://schemas.openxmlformats.org/wordprocessingml/2006/main" xmlns:w14="http://schemas.microsoft.com/office/word/2010/wordml" xmlns:w15="http://schemas.microsoft.com/office/word/2012/wordml" xmlns:wpg="http://schemas.microsoft.com/office/word/2010/wordprocessingGroup" xmlns:wpi="http://schemas.microsoft.com/office/word/2010/wordprocessingInk" xmlns:wne="http://schemas.microsoft.com/office/word/2006/wordml" xmlns:wps="http://schemas.microsoft.com/office/word/2010/wordprocessingShape" mc:Ignorable="w14 w15 wp14">
   <w:body>
     <w:p>
       <w:pPr>
@@ -61,8 +61,6 @@
         </w:rPr>
         <w:t>What You Need for This Training Program</w:t>
       </w:r>
-      <w:bookmarkStart w:id="0" w:name="_GoBack"/>
-      <w:bookmarkEnd w:id="0"/>
     </w:p>
     <w:p>
       <w:pPr>
@@ -578,7 +576,21 @@
         <w:rPr>
           <w:rFonts w:ascii="Arial" w:hAnsi="Arial" w:cs="Arial"/>
         </w:rPr>
-        <w:t xml:space="preserve">The ProtoTRAK </w:t>
+        <w:t xml:space="preserve">The </w:t>
+      </w:r>
+      <w:proofErr w:type="spellStart"/>
+      <w:r>
+        <w:rPr>
+          <w:rFonts w:ascii="Arial" w:hAnsi="Arial" w:cs="Arial"/>
+        </w:rPr>
+        <w:t>ProtoTRAK</w:t>
+      </w:r>
+      <w:proofErr w:type="spellEnd"/>
+      <w:r>
+        <w:rPr>
+          <w:rFonts w:ascii="Arial" w:hAnsi="Arial" w:cs="Arial"/>
+        </w:rPr>
+        <w:t xml:space="preserve"> </w:t>
       </w:r>
       <w:r>
         <w:rPr>
@@ -590,7 +602,21 @@
         <w:rPr>
           <w:rFonts w:ascii="Arial" w:hAnsi="Arial" w:cs="Arial"/>
         </w:rPr>
-        <w:t xml:space="preserve"> works in the Cartesian Coordinate System. This is the common number line system that we can use to plot the location of a point in two dimensions, X </w:t>
+        <w:t xml:space="preserve"> works in the Cartesian </w:t>
+      </w:r>
+      <w:proofErr w:type="gramStart"/>
+      <w:r>
+        <w:rPr>
+          <w:rFonts w:ascii="Arial" w:hAnsi="Arial" w:cs="Arial"/>
+        </w:rPr>
+        <w:t>Coordinate System</w:t>
+      </w:r>
+      <w:proofErr w:type="gramEnd"/>
+      <w:r>
+        <w:rPr>
+          <w:rFonts w:ascii="Arial" w:hAnsi="Arial" w:cs="Arial"/>
+        </w:rPr>
+        <w:t xml:space="preserve">. This is the common number line system that we can use to plot the location of a point in two dimensions, X </w:t>
       </w:r>
       <w:r>
         <w:rPr>
@@ -673,7 +699,7 @@
                     </pic:cNvPicPr>
                   </pic:nvPicPr>
                   <pic:blipFill>
-                    <a:blip r:embed="rId9" cstate="print"/>
+                    <a:blip r:embed="rId8" cstate="print"/>
                     <a:srcRect/>
                     <a:stretch>
                       <a:fillRect/>
@@ -885,7 +911,21 @@
         <w:rPr>
           <w:rFonts w:ascii="Arial" w:hAnsi="Arial" w:cs="Arial"/>
         </w:rPr>
-        <w:t xml:space="preserve">In the previous section we saw that the absolute dimension is the point at which both X and Y are 0. Every part we make with a ProtoTRAK </w:t>
+        <w:t xml:space="preserve">In the previous section we saw that the absolute dimension is the point at which both X and Y are 0. Every part we make with a </w:t>
+      </w:r>
+      <w:proofErr w:type="spellStart"/>
+      <w:r>
+        <w:rPr>
+          <w:rFonts w:ascii="Arial" w:hAnsi="Arial" w:cs="Arial"/>
+        </w:rPr>
+        <w:t>ProtoTRAK</w:t>
+      </w:r>
+      <w:proofErr w:type="spellEnd"/>
+      <w:r>
+        <w:rPr>
+          <w:rFonts w:ascii="Arial" w:hAnsi="Arial" w:cs="Arial"/>
+        </w:rPr>
+        <w:t xml:space="preserve"> </w:t>
       </w:r>
       <w:r>
         <w:rPr>
@@ -917,7 +957,21 @@
         <w:rPr>
           <w:rFonts w:ascii="Arial" w:hAnsi="Arial" w:cs="Arial"/>
         </w:rPr>
-        <w:t xml:space="preserve">When we program, we need to tell the ProtoTRAK </w:t>
+        <w:t xml:space="preserve">When we program, we need to tell the </w:t>
+      </w:r>
+      <w:proofErr w:type="spellStart"/>
+      <w:r>
+        <w:rPr>
+          <w:rFonts w:ascii="Arial" w:hAnsi="Arial" w:cs="Arial"/>
+        </w:rPr>
+        <w:t>ProtoTRAK</w:t>
+      </w:r>
+      <w:proofErr w:type="spellEnd"/>
+      <w:r>
+        <w:rPr>
+          <w:rFonts w:ascii="Arial" w:hAnsi="Arial" w:cs="Arial"/>
+        </w:rPr>
+        <w:t xml:space="preserve"> </w:t>
       </w:r>
       <w:r>
         <w:rPr>
@@ -1056,7 +1110,21 @@
         <w:rPr>
           <w:rFonts w:ascii="Arial" w:hAnsi="Arial" w:cs="Arial"/>
         </w:rPr>
-        <w:t xml:space="preserve">In the section above, it was pretty clear what was meant by an incremental move. There are times that this is not completely clear. This occurs when you want to use incremental references for the first X and Y dimensioned data in a new event and the ending point of the previous event is not obvious. For example, with a circular pocket the ending point is not defined, what does the INC SET reference mean when programming the next event? Since this is not always completely clear, there are some sensible rules for what the ProtoTRAK </w:t>
+        <w:t xml:space="preserve">In the section above, it was pretty clear what was meant by an incremental move. There are times that this is not completely clear. This occurs when you want to use incremental references for the first X and Y dimensioned data in a new event and the ending point of the previous event is not obvious. For example, with a circular pocket the ending point is not defined, what does the INC SET reference mean when programming the next event? Since this is not always completely clear, there are some sensible rules for what the </w:t>
+      </w:r>
+      <w:proofErr w:type="spellStart"/>
+      <w:r>
+        <w:rPr>
+          <w:rFonts w:ascii="Arial" w:hAnsi="Arial" w:cs="Arial"/>
+        </w:rPr>
+        <w:t>ProtoTRAK</w:t>
+      </w:r>
+      <w:proofErr w:type="spellEnd"/>
+      <w:r>
+        <w:rPr>
+          <w:rFonts w:ascii="Arial" w:hAnsi="Arial" w:cs="Arial"/>
+        </w:rPr>
+        <w:t xml:space="preserve"> </w:t>
       </w:r>
       <w:r>
         <w:rPr>
@@ -1384,7 +1452,21 @@
         <w:rPr>
           <w:rFonts w:ascii="Arial" w:hAnsi="Arial" w:cs="Arial"/>
         </w:rPr>
-        <w:t xml:space="preserve">One of the things that makes the ProtoTRAK </w:t>
+        <w:t xml:space="preserve">One of the things that makes the </w:t>
+      </w:r>
+      <w:proofErr w:type="spellStart"/>
+      <w:r>
+        <w:rPr>
+          <w:rFonts w:ascii="Arial" w:hAnsi="Arial" w:cs="Arial"/>
+        </w:rPr>
+        <w:t>ProtoTRAK</w:t>
+      </w:r>
+      <w:proofErr w:type="spellEnd"/>
+      <w:r>
+        <w:rPr>
+          <w:rFonts w:ascii="Arial" w:hAnsi="Arial" w:cs="Arial"/>
+        </w:rPr>
+        <w:t xml:space="preserve"> </w:t>
       </w:r>
       <w:r>
         <w:rPr>
@@ -1437,7 +1519,7 @@
                     </pic:cNvPicPr>
                   </pic:nvPicPr>
                   <pic:blipFill>
-                    <a:blip r:embed="rId10" cstate="print"/>
+                    <a:blip r:embed="rId9" cstate="print"/>
                     <a:srcRect/>
                     <a:stretch>
                       <a:fillRect/>
@@ -1481,7 +1563,21 @@
         <w:rPr>
           <w:rFonts w:ascii="Arial" w:hAnsi="Arial" w:cs="Arial"/>
         </w:rPr>
-        <w:t>The ProtoTRAK has no way of knowing whether you want to cut a pocket out of the material, so you want your tool to follow Path A, or if you are squaring up a block so you want your tool to follow Path B. This is what tool cutter compensation (or cutter comp) is about</w:t>
+        <w:t xml:space="preserve">The </w:t>
+      </w:r>
+      <w:proofErr w:type="spellStart"/>
+      <w:r>
+        <w:rPr>
+          <w:rFonts w:ascii="Arial" w:hAnsi="Arial" w:cs="Arial"/>
+        </w:rPr>
+        <w:t>ProtoTRAK</w:t>
+      </w:r>
+      <w:proofErr w:type="spellEnd"/>
+      <w:r>
+        <w:rPr>
+          <w:rFonts w:ascii="Arial" w:hAnsi="Arial" w:cs="Arial"/>
+        </w:rPr>
+        <w:t xml:space="preserve"> has no way of knowing whether you want to cut a pocket out of the material, so you want your tool to follow Path A, or if you are squaring up a block so you want your tool to follow Path B. This is what tool cutter compensation (or cutter comp) is about</w:t>
       </w:r>
       <w:r>
         <w:rPr>
@@ -1618,7 +1714,7 @@
                     <pic:cNvPicPr/>
                   </pic:nvPicPr>
                   <pic:blipFill>
-                    <a:blip r:embed="rId11" cstate="print"/>
+                    <a:blip r:embed="rId10" cstate="print"/>
                     <a:stretch>
                       <a:fillRect/>
                     </a:stretch>
@@ -1667,7 +1763,7 @@
                     <pic:cNvPicPr/>
                   </pic:nvPicPr>
                   <pic:blipFill>
-                    <a:blip r:embed="rId12" cstate="print"/>
+                    <a:blip r:embed="rId11" cstate="print"/>
                     <a:stretch>
                       <a:fillRect/>
                     </a:stretch>
@@ -1727,12 +1823,21 @@
           <w:szCs w:val="24"/>
         </w:rPr>
       </w:pPr>
+      <w:proofErr w:type="gramStart"/>
       <w:r>
         <w:rPr>
           <w:rFonts w:ascii="Arial" w:hAnsi="Arial" w:cs="Arial"/>
           <w:szCs w:val="24"/>
         </w:rPr>
-        <w:t>will be moved to the programmed points.</w:t>
+        <w:t>will</w:t>
+      </w:r>
+      <w:proofErr w:type="gramEnd"/>
+      <w:r>
+        <w:rPr>
+          <w:rFonts w:ascii="Arial" w:hAnsi="Arial" w:cs="Arial"/>
+          <w:szCs w:val="24"/>
+        </w:rPr>
+        <w:t xml:space="preserve"> be moved to the programmed points.</w:t>
       </w:r>
     </w:p>
     <w:p>
@@ -1767,7 +1872,21 @@
         <w:rPr>
           <w:rFonts w:ascii="Arial" w:hAnsi="Arial" w:cs="Arial"/>
         </w:rPr>
-        <w:t xml:space="preserve">Conrad is another really nice feature of the ProtoTRAK </w:t>
+        <w:t xml:space="preserve">Conrad is another really nice feature of the </w:t>
+      </w:r>
+      <w:proofErr w:type="spellStart"/>
+      <w:r>
+        <w:rPr>
+          <w:rFonts w:ascii="Arial" w:hAnsi="Arial" w:cs="Arial"/>
+        </w:rPr>
+        <w:t>ProtoTRAK</w:t>
+      </w:r>
+      <w:proofErr w:type="spellEnd"/>
+      <w:r>
+        <w:rPr>
+          <w:rFonts w:ascii="Arial" w:hAnsi="Arial" w:cs="Arial"/>
+        </w:rPr>
+        <w:t xml:space="preserve"> </w:t>
       </w:r>
       <w:r>
         <w:rPr>
@@ -1820,7 +1939,7 @@
                     </pic:cNvPicPr>
                   </pic:nvPicPr>
                   <pic:blipFill>
-                    <a:blip r:embed="rId13" cstate="print"/>
+                    <a:blip r:embed="rId12" cstate="print"/>
                     <a:srcRect/>
                     <a:stretch>
                       <a:fillRect/>
@@ -1859,7 +1978,21 @@
         <w:rPr>
           <w:rFonts w:ascii="Arial" w:hAnsi="Arial" w:cs="Arial"/>
         </w:rPr>
-        <w:t>The problem is that the arc is not easy to program because you often don’t know where point D or B, or the center of R is located. However, you may know where Point C is, or you may be able to figure it out easily. In that case you can program the above part by programming a straight line from A to C, tell the control when it asks that you have a CONRAD equal to R, and then program another straight line from C to E. The ProtoTRAK will automatically blend the connecting radius (CONRAD R) between the two straight lines with no additional input.</w:t>
+        <w:t xml:space="preserve">The problem is that the arc is not easy to program because you often don’t know where point D or B, or the center of R is located. However, you may know where Point C is, or you may be able to figure it out easily. In that case you can program the above part by programming a straight line from A to C, tell the control when it asks that you have a CONRAD equal to R, and then program another straight line from C to E. The </w:t>
+      </w:r>
+      <w:proofErr w:type="spellStart"/>
+      <w:r>
+        <w:rPr>
+          <w:rFonts w:ascii="Arial" w:hAnsi="Arial" w:cs="Arial"/>
+        </w:rPr>
+        <w:t>ProtoTRAK</w:t>
+      </w:r>
+      <w:proofErr w:type="spellEnd"/>
+      <w:r>
+        <w:rPr>
+          <w:rFonts w:ascii="Arial" w:hAnsi="Arial" w:cs="Arial"/>
+        </w:rPr>
+        <w:t xml:space="preserve"> will automatically blend the connecting radius (CONRAD R) between the two straight lines with no additional input.</w:t>
       </w:r>
     </w:p>
     <w:p>
@@ -1895,7 +2028,7 @@
           <w:rFonts w:ascii="Arial" w:hAnsi="Arial" w:cs="Arial"/>
         </w:rPr>
         <w:sectPr>
-          <w:footerReference w:type="default" r:id="rId14"/>
+          <w:footerReference w:type="default" r:id="rId13"/>
           <w:pgSz w:w="12240" w:h="15840"/>
           <w:pgMar w:top="1440" w:right="1440" w:bottom="1440" w:left="1440" w:header="720" w:footer="720" w:gutter="0"/>
           <w:cols w:space="720"/>
@@ -1984,7 +2117,21 @@
         <w:rPr>
           <w:rFonts w:ascii="Arial" w:hAnsi="Arial" w:cs="Arial"/>
         </w:rPr>
-        <w:t xml:space="preserve">Turn the ProtoTRAK </w:t>
+        <w:t xml:space="preserve">Turn the </w:t>
+      </w:r>
+      <w:proofErr w:type="spellStart"/>
+      <w:r>
+        <w:rPr>
+          <w:rFonts w:ascii="Arial" w:hAnsi="Arial" w:cs="Arial"/>
+        </w:rPr>
+        <w:t>ProtoTRAK</w:t>
+      </w:r>
+      <w:proofErr w:type="spellEnd"/>
+      <w:r>
+        <w:rPr>
+          <w:rFonts w:ascii="Arial" w:hAnsi="Arial" w:cs="Arial"/>
+        </w:rPr>
+        <w:t xml:space="preserve"> </w:t>
       </w:r>
       <w:r>
         <w:rPr>
@@ -2009,7 +2156,21 @@
         <w:rPr>
           <w:rFonts w:ascii="Arial" w:hAnsi="Arial" w:cs="Arial"/>
         </w:rPr>
-        <w:t xml:space="preserve">If you don’t use the ProtoTRAK for 20 minutes, its screen will go blank. This is the screen saver. Press any key or turn the X or Y </w:t>
+        <w:t xml:space="preserve">If you don’t use the </w:t>
+      </w:r>
+      <w:proofErr w:type="spellStart"/>
+      <w:r>
+        <w:rPr>
+          <w:rFonts w:ascii="Arial" w:hAnsi="Arial" w:cs="Arial"/>
+        </w:rPr>
+        <w:t>ProtoTRAK</w:t>
+      </w:r>
+      <w:proofErr w:type="spellEnd"/>
+      <w:r>
+        <w:rPr>
+          <w:rFonts w:ascii="Arial" w:hAnsi="Arial" w:cs="Arial"/>
+        </w:rPr>
+        <w:t xml:space="preserve"> for 20 minutes, its screen will go blank. This is the screen saver. Press any key or turn the X or Y </w:t>
       </w:r>
       <w:r>
         <w:rPr>
@@ -2089,7 +2250,7 @@
                     </pic:cNvPicPr>
                   </pic:nvPicPr>
                   <pic:blipFill>
-                    <a:blip r:embed="rId15" cstate="print"/>
+                    <a:blip r:embed="rId14" cstate="print"/>
                     <a:stretch>
                       <a:fillRect/>
                     </a:stretch>
@@ -2216,7 +2377,21 @@
         <w:rPr>
           <w:rFonts w:ascii="Arial" w:hAnsi="Arial" w:cs="Arial"/>
         </w:rPr>
-        <w:t xml:space="preserve">line is below the information area. This is probably the most important line because this is where you input all the data and this is where the ProtoTRAK will prompt you for the information or activity that it wants. </w:t>
+        <w:t xml:space="preserve">line is below the information area. This is probably the most important line because this is where you input all the data and this is where the </w:t>
+      </w:r>
+      <w:proofErr w:type="spellStart"/>
+      <w:r>
+        <w:rPr>
+          <w:rFonts w:ascii="Arial" w:hAnsi="Arial" w:cs="Arial"/>
+        </w:rPr>
+        <w:t>ProtoTRAK</w:t>
+      </w:r>
+      <w:proofErr w:type="spellEnd"/>
+      <w:r>
+        <w:rPr>
+          <w:rFonts w:ascii="Arial" w:hAnsi="Arial" w:cs="Arial"/>
+        </w:rPr>
+        <w:t xml:space="preserve"> will prompt you for the information or activity that it wants. </w:t>
       </w:r>
     </w:p>
     <w:p>
@@ -2436,8 +2611,16 @@
         <w:rPr>
           <w:rFonts w:ascii="Arial" w:hAnsi="Arial" w:cs="Arial"/>
         </w:rPr>
-        <w:t xml:space="preserve"> the key. If there is nothing written, then the key will not work.</w:t>
-      </w:r>
+        <w:t xml:space="preserve"> the key. If there is nothing written, then the key will not </w:t>
+      </w:r>
+      <w:proofErr w:type="gramStart"/>
+      <w:r>
+        <w:rPr>
+          <w:rFonts w:ascii="Arial" w:hAnsi="Arial" w:cs="Arial"/>
+        </w:rPr>
+        <w:t>work.</w:t>
+      </w:r>
+      <w:proofErr w:type="gramEnd"/>
     </w:p>
     <w:p>
       <w:pPr>
@@ -2628,7 +2811,7 @@
                     </pic:cNvPicPr>
                   </pic:nvPicPr>
                   <pic:blipFill>
-                    <a:blip r:embed="rId16" cstate="print"/>
+                    <a:blip r:embed="rId15" cstate="print"/>
                     <a:stretch>
                       <a:fillRect/>
                     </a:stretch>
@@ -2749,7 +2932,7 @@
                     </pic:cNvPicPr>
                   </pic:nvPicPr>
                   <pic:blipFill>
-                    <a:blip r:embed="rId17" cstate="print"/>
+                    <a:blip r:embed="rId16" cstate="print"/>
                     <a:stretch>
                       <a:fillRect/>
                     </a:stretch>
@@ -3262,7 +3445,25 @@
           <w:sz w:val="23"/>
           <w:szCs w:val="23"/>
         </w:rPr>
-        <w:t>Never operate the ProtoTRAK under servo motor control unless the handles are</w:t>
+        <w:t xml:space="preserve">Never operate the </w:t>
+      </w:r>
+      <w:proofErr w:type="spellStart"/>
+      <w:r>
+        <w:rPr>
+          <w:rFonts w:ascii="Arial" w:hAnsi="Arial" w:cs="Arial"/>
+          <w:sz w:val="23"/>
+          <w:szCs w:val="23"/>
+        </w:rPr>
+        <w:t>ProtoTRAK</w:t>
+      </w:r>
+      <w:proofErr w:type="spellEnd"/>
+      <w:r>
+        <w:rPr>
+          <w:rFonts w:ascii="Arial" w:hAnsi="Arial" w:cs="Arial"/>
+          <w:sz w:val="23"/>
+          <w:szCs w:val="23"/>
+        </w:rPr>
+        <w:t xml:space="preserve"> under servo motor control unless the handles are</w:t>
       </w:r>
     </w:p>
     <w:p>
@@ -3283,6 +3484,7 @@
           <w:szCs w:val="23"/>
         </w:rPr>
       </w:pPr>
+      <w:proofErr w:type="gramStart"/>
       <w:r>
         <w:rPr>
           <w:rFonts w:ascii="Arial" w:hAnsi="Arial" w:cs="Arial"/>
@@ -3297,7 +3499,16 @@
           <w:sz w:val="23"/>
           <w:szCs w:val="23"/>
         </w:rPr>
-        <w:t>olded into their safety position.</w:t>
+        <w:t>olded</w:t>
+      </w:r>
+      <w:proofErr w:type="gramEnd"/>
+      <w:r>
+        <w:rPr>
+          <w:rFonts w:ascii="Arial" w:hAnsi="Arial" w:cs="Arial"/>
+          <w:sz w:val="23"/>
+          <w:szCs w:val="23"/>
+        </w:rPr>
+        <w:t xml:space="preserve"> into their safety position.</w:t>
       </w:r>
     </w:p>
     <w:p>
@@ -3329,17 +3540,39 @@
         </w:rPr>
         <w:t>Press the JOG soft key.  The conversation line will say “</w:t>
       </w:r>
-      <w:r>
-        <w:rPr>
-          <w:rFonts w:ascii="Arial" w:hAnsi="Arial"/>
-        </w:rPr>
-        <w:t xml:space="preserve">Feedrate </w:t>
-      </w:r>
-      <w:r>
-        <w:rPr>
-          <w:rFonts w:ascii="Arial" w:hAnsi="Arial"/>
-        </w:rPr>
-        <w:t>100”.  This means the ProtoTRAK is ready to jog in the plus X or Y direction at 100 inches per minute</w:t>
+      <w:proofErr w:type="spellStart"/>
+      <w:r>
+        <w:rPr>
+          <w:rFonts w:ascii="Arial" w:hAnsi="Arial"/>
+        </w:rPr>
+        <w:t>Feedrate</w:t>
+      </w:r>
+      <w:proofErr w:type="spellEnd"/>
+      <w:r>
+        <w:rPr>
+          <w:rFonts w:ascii="Arial" w:hAnsi="Arial"/>
+        </w:rPr>
+        <w:t xml:space="preserve"> </w:t>
+      </w:r>
+      <w:r>
+        <w:rPr>
+          <w:rFonts w:ascii="Arial" w:hAnsi="Arial"/>
+        </w:rPr>
+        <w:t xml:space="preserve">100”.  This means the </w:t>
+      </w:r>
+      <w:proofErr w:type="spellStart"/>
+      <w:r>
+        <w:rPr>
+          <w:rFonts w:ascii="Arial" w:hAnsi="Arial"/>
+        </w:rPr>
+        <w:t>ProtoTRAK</w:t>
+      </w:r>
+      <w:proofErr w:type="spellEnd"/>
+      <w:r>
+        <w:rPr>
+          <w:rFonts w:ascii="Arial" w:hAnsi="Arial"/>
+        </w:rPr>
+        <w:t xml:space="preserve"> is ready to jog in the plus X or Y direction at 100 inches per minute</w:t>
       </w:r>
       <w:r>
         <w:rPr>
@@ -3370,7 +3603,21 @@
           <w:rFonts w:ascii="Arial" w:hAnsi="Arial"/>
         </w:rPr>
         <w:lastRenderedPageBreak/>
-        <w:t>Press and hold X.  The table moves to the left at 100 ipm.  Release the X key to stop.</w:t>
+        <w:t xml:space="preserve">Press and hold X.  The table moves to the left at 100 </w:t>
+      </w:r>
+      <w:proofErr w:type="spellStart"/>
+      <w:r>
+        <w:rPr>
+          <w:rFonts w:ascii="Arial" w:hAnsi="Arial"/>
+        </w:rPr>
+        <w:t>ipm</w:t>
+      </w:r>
+      <w:proofErr w:type="spellEnd"/>
+      <w:r>
+        <w:rPr>
+          <w:rFonts w:ascii="Arial" w:hAnsi="Arial"/>
+        </w:rPr>
+        <w:t>.  Release the X key to stop.</w:t>
       </w:r>
     </w:p>
     <w:p>
@@ -3406,26 +3653,44 @@
         <w:rPr>
           <w:rFonts w:ascii="Arial" w:hAnsi="Arial"/>
         </w:rPr>
-        <w:t>Press the +/- key.  Notice the “</w:t>
-      </w:r>
+        <w:t xml:space="preserve">Press </w:t>
+      </w:r>
+      <w:proofErr w:type="gramStart"/>
+      <w:r>
+        <w:rPr>
+          <w:rFonts w:ascii="Arial" w:hAnsi="Arial"/>
+        </w:rPr>
+        <w:t>the +/-</w:t>
+      </w:r>
+      <w:proofErr w:type="gramEnd"/>
+      <w:r>
+        <w:rPr>
+          <w:rFonts w:ascii="Arial" w:hAnsi="Arial"/>
+        </w:rPr>
+        <w:t xml:space="preserve"> key.  Notice the “</w:t>
+      </w:r>
+      <w:proofErr w:type="spellStart"/>
       <w:r>
         <w:rPr>
           <w:rFonts w:ascii="Arial" w:hAnsi="Arial"/>
         </w:rPr>
         <w:t>Feedrate</w:t>
       </w:r>
+      <w:proofErr w:type="spellEnd"/>
       <w:r>
         <w:rPr>
           <w:rFonts w:ascii="Arial" w:hAnsi="Arial"/>
         </w:rPr>
         <w:t xml:space="preserve"> 100” in the conversation line changes to “</w:t>
       </w:r>
+      <w:proofErr w:type="spellStart"/>
       <w:r>
         <w:rPr>
           <w:rFonts w:ascii="Arial" w:hAnsi="Arial"/>
         </w:rPr>
         <w:t>Feedrate</w:t>
       </w:r>
+      <w:proofErr w:type="spellEnd"/>
       <w:r>
         <w:rPr>
           <w:rFonts w:ascii="Arial" w:hAnsi="Arial"/>
@@ -3504,11 +3769,19 @@
         </w:rPr>
         <w:t xml:space="preserve"> key.  Notice the “</w:t>
       </w:r>
-      <w:r>
-        <w:rPr>
-          <w:rFonts w:ascii="Arial" w:hAnsi="Arial"/>
-        </w:rPr>
-        <w:t>Feedrate -</w:t>
+      <w:proofErr w:type="spellStart"/>
+      <w:r>
+        <w:rPr>
+          <w:rFonts w:ascii="Arial" w:hAnsi="Arial"/>
+        </w:rPr>
+        <w:t>Feedrate</w:t>
+      </w:r>
+      <w:proofErr w:type="spellEnd"/>
+      <w:r>
+        <w:rPr>
+          <w:rFonts w:ascii="Arial" w:hAnsi="Arial"/>
+        </w:rPr>
+        <w:t xml:space="preserve"> -</w:t>
       </w:r>
       <w:r>
         <w:rPr>
@@ -3516,11 +3789,19 @@
         </w:rPr>
         <w:t>100” changes to “</w:t>
       </w:r>
-      <w:r>
-        <w:rPr>
-          <w:rFonts w:ascii="Arial" w:hAnsi="Arial"/>
-        </w:rPr>
-        <w:t>Feedrate -90</w:t>
+      <w:proofErr w:type="spellStart"/>
+      <w:r>
+        <w:rPr>
+          <w:rFonts w:ascii="Arial" w:hAnsi="Arial"/>
+        </w:rPr>
+        <w:t>Feedrate</w:t>
+      </w:r>
+      <w:proofErr w:type="spellEnd"/>
+      <w:r>
+        <w:rPr>
+          <w:rFonts w:ascii="Arial" w:hAnsi="Arial"/>
+        </w:rPr>
+        <w:t xml:space="preserve"> -90</w:t>
       </w:r>
       <w:r>
         <w:rPr>
@@ -3594,11 +3875,19 @@
         </w:rPr>
         <w:t>key several times until you are back to “</w:t>
       </w:r>
-      <w:r>
-        <w:rPr>
-          <w:rFonts w:ascii="Arial" w:hAnsi="Arial"/>
-        </w:rPr>
-        <w:t xml:space="preserve">Feedrate </w:t>
+      <w:proofErr w:type="spellStart"/>
+      <w:r>
+        <w:rPr>
+          <w:rFonts w:ascii="Arial" w:hAnsi="Arial"/>
+        </w:rPr>
+        <w:t>Feedrate</w:t>
+      </w:r>
+      <w:proofErr w:type="spellEnd"/>
+      <w:r>
+        <w:rPr>
+          <w:rFonts w:ascii="Arial" w:hAnsi="Arial"/>
+        </w:rPr>
+        <w:t xml:space="preserve"> </w:t>
       </w:r>
       <w:r>
         <w:rPr>
@@ -3648,11 +3937,19 @@
         </w:rPr>
         <w:t xml:space="preserve"> now says “</w:t>
       </w:r>
-      <w:r>
-        <w:rPr>
-          <w:rFonts w:ascii="Arial" w:hAnsi="Arial"/>
-        </w:rPr>
-        <w:t>Feedrate -</w:t>
+      <w:proofErr w:type="spellStart"/>
+      <w:r>
+        <w:rPr>
+          <w:rFonts w:ascii="Arial" w:hAnsi="Arial"/>
+        </w:rPr>
+        <w:t>Feedrate</w:t>
+      </w:r>
+      <w:proofErr w:type="spellEnd"/>
+      <w:r>
+        <w:rPr>
+          <w:rFonts w:ascii="Arial" w:hAnsi="Arial"/>
+        </w:rPr>
+        <w:t xml:space="preserve"> -</w:t>
       </w:r>
       <w:r>
         <w:rPr>
@@ -3682,7 +3979,21 @@
         <w:rPr>
           <w:rFonts w:ascii="Arial" w:hAnsi="Arial"/>
         </w:rPr>
-        <w:t xml:space="preserve">Press either X or Y.  The table or saddle now moves at 9 ipm.  This is the way to get low </w:t>
+        <w:t xml:space="preserve">Press either X or Y.  The table or saddle now moves at 9 </w:t>
+      </w:r>
+      <w:proofErr w:type="spellStart"/>
+      <w:r>
+        <w:rPr>
+          <w:rFonts w:ascii="Arial" w:hAnsi="Arial"/>
+        </w:rPr>
+        <w:t>ipm</w:t>
+      </w:r>
+      <w:proofErr w:type="spellEnd"/>
+      <w:r>
+        <w:rPr>
+          <w:rFonts w:ascii="Arial" w:hAnsi="Arial"/>
+        </w:rPr>
+        <w:t xml:space="preserve">.  This is the way to get low </w:t>
       </w:r>
       <w:r>
         <w:rPr>
@@ -4279,7 +4590,21 @@
         <w:rPr>
           <w:rFonts w:ascii="Arial" w:hAnsi="Arial" w:cs="Arial"/>
         </w:rPr>
-        <w:t xml:space="preserve">Teach allows you to machine a part by hand and command the ProtoTRAK </w:t>
+        <w:t xml:space="preserve">Teach allows you to machine a part by hand and command the </w:t>
+      </w:r>
+      <w:proofErr w:type="spellStart"/>
+      <w:r>
+        <w:rPr>
+          <w:rFonts w:ascii="Arial" w:hAnsi="Arial" w:cs="Arial"/>
+        </w:rPr>
+        <w:t>ProtoTRAK</w:t>
+      </w:r>
+      <w:proofErr w:type="spellEnd"/>
+      <w:r>
+        <w:rPr>
+          <w:rFonts w:ascii="Arial" w:hAnsi="Arial" w:cs="Arial"/>
+        </w:rPr>
+        <w:t xml:space="preserve"> </w:t>
       </w:r>
       <w:r>
         <w:rPr>
@@ -4331,7 +4656,7 @@
                     </pic:cNvPicPr>
                   </pic:nvPicPr>
                   <pic:blipFill>
-                    <a:blip r:embed="rId18" cstate="print"/>
+                    <a:blip r:embed="rId17" cstate="print"/>
                     <a:srcRect/>
                     <a:stretch>
                       <a:fillRect/>
@@ -4748,7 +5073,14 @@
         <w:rPr>
           <w:rFonts w:ascii="Arial" w:hAnsi="Arial"/>
         </w:rPr>
-        <w:t>set the feed</w:t>
+        <w:t xml:space="preserve">set the </w:t>
+      </w:r>
+      <w:proofErr w:type="spellStart"/>
+      <w:r>
+        <w:rPr>
+          <w:rFonts w:ascii="Arial" w:hAnsi="Arial"/>
+        </w:rPr>
+        <w:t>feed</w:t>
       </w:r>
       <w:r>
         <w:rPr>
@@ -4756,6 +5088,7 @@
         </w:rPr>
         <w:t>rate</w:t>
       </w:r>
+      <w:proofErr w:type="spellEnd"/>
       <w:r>
         <w:rPr>
           <w:rFonts w:ascii="Arial" w:hAnsi="Arial"/>
@@ -5018,7 +5351,35 @@
         <w:rPr>
           <w:rFonts w:ascii="Arial" w:hAnsi="Arial"/>
         </w:rPr>
-        <w:t xml:space="preserve">Press 6. to change the feedrate, and press </w:t>
+        <w:t xml:space="preserve">Press 6. </w:t>
+      </w:r>
+      <w:proofErr w:type="gramStart"/>
+      <w:r>
+        <w:rPr>
+          <w:rFonts w:ascii="Arial" w:hAnsi="Arial"/>
+        </w:rPr>
+        <w:t>to</w:t>
+      </w:r>
+      <w:proofErr w:type="gramEnd"/>
+      <w:r>
+        <w:rPr>
+          <w:rFonts w:ascii="Arial" w:hAnsi="Arial"/>
+        </w:rPr>
+        <w:t xml:space="preserve"> change the </w:t>
+      </w:r>
+      <w:proofErr w:type="spellStart"/>
+      <w:r>
+        <w:rPr>
+          <w:rFonts w:ascii="Arial" w:hAnsi="Arial"/>
+        </w:rPr>
+        <w:t>feedrate</w:t>
+      </w:r>
+      <w:proofErr w:type="spellEnd"/>
+      <w:r>
+        <w:rPr>
+          <w:rFonts w:ascii="Arial" w:hAnsi="Arial"/>
+        </w:rPr>
+        <w:t xml:space="preserve">, and press </w:t>
       </w:r>
       <w:r>
         <w:rPr>
@@ -5258,7 +5619,21 @@
         <w:rPr>
           <w:rFonts w:ascii="Arial" w:hAnsi="Arial"/>
         </w:rPr>
-        <w:t>Press GO.  The table moves to the second hole position.</w:t>
+        <w:t xml:space="preserve">Press GO.  The table moves to the second </w:t>
+      </w:r>
+      <w:proofErr w:type="gramStart"/>
+      <w:r>
+        <w:rPr>
+          <w:rFonts w:ascii="Arial" w:hAnsi="Arial"/>
+        </w:rPr>
+        <w:t>hole</w:t>
+      </w:r>
+      <w:proofErr w:type="gramEnd"/>
+      <w:r>
+        <w:rPr>
+          <w:rFonts w:ascii="Arial" w:hAnsi="Arial"/>
+        </w:rPr>
+        <w:t xml:space="preserve"> position.</w:t>
       </w:r>
     </w:p>
     <w:p>
@@ -5406,6 +5781,13 @@
     </w:p>
     <w:p>
       <w:pPr>
+        <w:rPr>
+          <w:rFonts w:ascii="Arial" w:hAnsi="Arial" w:cs="Arial"/>
+        </w:rPr>
+      </w:pPr>
+    </w:p>
+    <w:p>
+      <w:pPr>
         <w:autoSpaceDE w:val="0"/>
         <w:autoSpaceDN w:val="0"/>
         <w:adjustRightInd w:val="0"/>
@@ -5425,9 +5807,9 @@
         </w:rPr>
         <w:drawing>
           <wp:inline distT="0" distB="0" distL="0" distR="0" wp14:anchorId="307A614C" wp14:editId="61F35F06">
-            <wp:extent cx="5313935" cy="3986336"/>
-            <wp:effectExtent l="19050" t="0" r="1015" b="0"/>
-            <wp:docPr id="9" name="Picture 8" descr="1st Part.png"/>
+            <wp:extent cx="5318669" cy="3352278"/>
+            <wp:effectExtent l="0" t="0" r="0" b="635"/>
+            <wp:docPr id="9" name="Picture 8"/>
             <wp:cNvGraphicFramePr>
               <a:graphicFrameLocks xmlns:a="http://schemas.openxmlformats.org/drawingml/2006/main" noChangeAspect="1"/>
             </wp:cNvGraphicFramePr>
@@ -5439,7 +5821,13 @@
                     <pic:cNvPicPr/>
                   </pic:nvPicPr>
                   <pic:blipFill>
-                    <a:blip r:embed="rId19" cstate="print"/>
+                    <a:blip r:embed="rId18">
+                      <a:extLst>
+                        <a:ext uri="{28A0092B-C50C-407E-A947-70E740481C1C}">
+                          <a14:useLocalDpi xmlns:a14="http://schemas.microsoft.com/office/drawing/2010/main" val="0"/>
+                        </a:ext>
+                      </a:extLst>
+                    </a:blip>
                     <a:stretch>
                       <a:fillRect/>
                     </a:stretch>
@@ -5447,7 +5835,7 @@
                   <pic:spPr>
                     <a:xfrm>
                       <a:off x="0" y="0"/>
-                      <a:ext cx="5318669" cy="3989888"/>
+                      <a:ext cx="5318669" cy="3352278"/>
                     </a:xfrm>
                     <a:prstGeom prst="rect">
                       <a:avLst/>
@@ -5572,10 +5960,23 @@
         <w:adjustRightInd w:val="0"/>
         <w:rPr>
           <w:rFonts w:ascii="Arial" w:hAnsi="Arial" w:cs="Arial"/>
+          <w:b/>
+        </w:rPr>
+      </w:pPr>
+    </w:p>
+    <w:p>
+      <w:pPr>
+        <w:autoSpaceDE w:val="0"/>
+        <w:autoSpaceDN w:val="0"/>
+        <w:adjustRightInd w:val="0"/>
+        <w:rPr>
+          <w:rFonts w:ascii="Arial" w:hAnsi="Arial" w:cs="Arial"/>
           <w:sz w:val="23"/>
           <w:szCs w:val="23"/>
         </w:rPr>
       </w:pPr>
+      <w:bookmarkStart w:id="0" w:name="_GoBack"/>
+      <w:bookmarkEnd w:id="0"/>
       <w:r>
         <w:rPr>
           <w:rFonts w:ascii="Arial" w:hAnsi="Arial" w:cs="Arial"/>
@@ -5766,12 +6167,21 @@
         </w:rPr>
         <w:t xml:space="preserve">If you wish to place the part in the vise before programming consult section </w:t>
       </w:r>
+      <w:proofErr w:type="gramStart"/>
       <w:r>
         <w:rPr>
           <w:rFonts w:ascii="Arial" w:hAnsi="Arial" w:cs="Arial"/>
           <w:b/>
         </w:rPr>
-        <w:t>Set up the Part Reference</w:t>
+        <w:t>Set</w:t>
+      </w:r>
+      <w:proofErr w:type="gramEnd"/>
+      <w:r>
+        <w:rPr>
+          <w:rFonts w:ascii="Arial" w:hAnsi="Arial" w:cs="Arial"/>
+          <w:b/>
+        </w:rPr>
+        <w:t xml:space="preserve"> up the Part Reference</w:t>
       </w:r>
       <w:r>
         <w:rPr>
@@ -5810,7 +6220,21 @@
         <w:rPr>
           <w:rFonts w:ascii="Arial" w:hAnsi="Arial" w:cs="Arial"/>
         </w:rPr>
-        <w:t xml:space="preserve">The strategy for programming a ProtoTRAK </w:t>
+        <w:t xml:space="preserve">The strategy for programming a </w:t>
+      </w:r>
+      <w:proofErr w:type="spellStart"/>
+      <w:r>
+        <w:rPr>
+          <w:rFonts w:ascii="Arial" w:hAnsi="Arial" w:cs="Arial"/>
+        </w:rPr>
+        <w:t>ProtoTRAK</w:t>
+      </w:r>
+      <w:proofErr w:type="spellEnd"/>
+      <w:r>
+        <w:rPr>
+          <w:rFonts w:ascii="Arial" w:hAnsi="Arial" w:cs="Arial"/>
+        </w:rPr>
+        <w:t xml:space="preserve"> </w:t>
       </w:r>
       <w:r>
         <w:rPr>
@@ -5916,6 +6340,7 @@
         <w:rPr>
           <w:rFonts w:ascii="Arial" w:hAnsi="Arial" w:cs="Arial"/>
         </w:rPr>
+        <w:lastRenderedPageBreak/>
         <w:t>Our plan for Sample Part 1 is:</w:t>
       </w:r>
     </w:p>
@@ -5979,7 +6404,21 @@
         <w:rPr>
           <w:rFonts w:ascii="Arial" w:hAnsi="Arial"/>
         </w:rPr>
-        <w:t>Drill the left most hole in the row using a Drill Event.</w:t>
+        <w:t xml:space="preserve">Drill the left most </w:t>
+      </w:r>
+      <w:proofErr w:type="gramStart"/>
+      <w:r>
+        <w:rPr>
+          <w:rFonts w:ascii="Arial" w:hAnsi="Arial"/>
+        </w:rPr>
+        <w:t>hole</w:t>
+      </w:r>
+      <w:proofErr w:type="gramEnd"/>
+      <w:r>
+        <w:rPr>
+          <w:rFonts w:ascii="Arial" w:hAnsi="Arial"/>
+        </w:rPr>
+        <w:t xml:space="preserve"> in the row using a Drill Event.</w:t>
       </w:r>
     </w:p>
     <w:p>
@@ -6652,7 +7091,21 @@
         <w:rPr>
           <w:rFonts w:ascii="Arial" w:hAnsi="Arial"/>
         </w:rPr>
-        <w:t xml:space="preserve"> in the Prog In/Out Mode</w:t>
+        <w:t xml:space="preserve"> in the </w:t>
+      </w:r>
+      <w:proofErr w:type="spellStart"/>
+      <w:r>
+        <w:rPr>
+          <w:rFonts w:ascii="Arial" w:hAnsi="Arial"/>
+        </w:rPr>
+        <w:t>Prog</w:t>
+      </w:r>
+      <w:proofErr w:type="spellEnd"/>
+      <w:r>
+        <w:rPr>
+          <w:rFonts w:ascii="Arial" w:hAnsi="Arial"/>
+        </w:rPr>
+        <w:t xml:space="preserve"> In/Out Mode</w:t>
       </w:r>
       <w:r>
         <w:rPr>
@@ -7272,7 +7725,21 @@
         <w:rPr>
           <w:rFonts w:ascii="Arial" w:hAnsi="Arial"/>
         </w:rPr>
-        <w:t>"Tool Dia". You press</w:t>
+        <w:t xml:space="preserve">"Tool </w:t>
+      </w:r>
+      <w:proofErr w:type="spellStart"/>
+      <w:r>
+        <w:rPr>
+          <w:rFonts w:ascii="Arial" w:hAnsi="Arial"/>
+        </w:rPr>
+        <w:t>Dia</w:t>
+      </w:r>
+      <w:proofErr w:type="spellEnd"/>
+      <w:r>
+        <w:rPr>
+          <w:rFonts w:ascii="Arial" w:hAnsi="Arial"/>
+        </w:rPr>
+        <w:t>". You press</w:t>
       </w:r>
       <w:r>
         <w:rPr>
@@ -7412,7 +7879,21 @@
         <w:rPr>
           <w:rFonts w:ascii="Arial" w:hAnsi="Arial"/>
         </w:rPr>
-        <w:t xml:space="preserve">“Radius”. You press 1., </w:t>
+        <w:t xml:space="preserve">“Radius”. You press </w:t>
+      </w:r>
+      <w:proofErr w:type="gramStart"/>
+      <w:r>
+        <w:rPr>
+          <w:rFonts w:ascii="Arial" w:hAnsi="Arial"/>
+        </w:rPr>
+        <w:t>1.,</w:t>
+      </w:r>
+      <w:proofErr w:type="gramEnd"/>
+      <w:r>
+        <w:rPr>
+          <w:rFonts w:ascii="Arial" w:hAnsi="Arial"/>
+        </w:rPr>
+        <w:t xml:space="preserve"> </w:t>
       </w:r>
       <w:r>
         <w:rPr>
@@ -7438,7 +7919,21 @@
         <w:rPr>
           <w:rFonts w:ascii="Arial" w:hAnsi="Arial"/>
         </w:rPr>
-        <w:t xml:space="preserve">“Angle”. You press 90., </w:t>
+        <w:t xml:space="preserve">“Angle”. You press </w:t>
+      </w:r>
+      <w:proofErr w:type="gramStart"/>
+      <w:r>
+        <w:rPr>
+          <w:rFonts w:ascii="Arial" w:hAnsi="Arial"/>
+        </w:rPr>
+        <w:t>90.,</w:t>
+      </w:r>
+      <w:proofErr w:type="gramEnd"/>
+      <w:r>
+        <w:rPr>
+          <w:rFonts w:ascii="Arial" w:hAnsi="Arial"/>
+        </w:rPr>
+        <w:t xml:space="preserve"> </w:t>
       </w:r>
       <w:r>
         <w:rPr>
@@ -7450,7 +7945,21 @@
         <w:rPr>
           <w:rFonts w:ascii="Arial" w:hAnsi="Arial"/>
         </w:rPr>
-        <w:t>. This is the angle measured in the counterclockwise direction from 3:00 o’clock to the first hole you want to drill. We could have input 0 and then we would drill the right most hole first.</w:t>
+        <w:t xml:space="preserve">. This is the angle measured in the counterclockwise direction from 3:00 o’clock to the first hole you want to drill. We could have input 0 and then we would drill the right most </w:t>
+      </w:r>
+      <w:proofErr w:type="gramStart"/>
+      <w:r>
+        <w:rPr>
+          <w:rFonts w:ascii="Arial" w:hAnsi="Arial"/>
+        </w:rPr>
+        <w:t>hole</w:t>
+      </w:r>
+      <w:proofErr w:type="gramEnd"/>
+      <w:r>
+        <w:rPr>
+          <w:rFonts w:ascii="Arial" w:hAnsi="Arial"/>
+        </w:rPr>
+        <w:t xml:space="preserve"> first.</w:t>
       </w:r>
       <w:r>
         <w:rPr>
@@ -7482,7 +7991,21 @@
         <w:rPr>
           <w:rFonts w:ascii="Arial" w:hAnsi="Arial"/>
         </w:rPr>
-        <w:t>. We’re still using tool number 1, but notice we didn’t press the 1. If you don’t input a number, the ProtoTRAK assumes the last tool is used again.</w:t>
+        <w:t xml:space="preserve">. We’re still using tool number 1, but notice we didn’t press the 1. If you don’t input a number, the </w:t>
+      </w:r>
+      <w:proofErr w:type="spellStart"/>
+      <w:r>
+        <w:rPr>
+          <w:rFonts w:ascii="Arial" w:hAnsi="Arial"/>
+        </w:rPr>
+        <w:t>ProtoTRAK</w:t>
+      </w:r>
+      <w:proofErr w:type="spellEnd"/>
+      <w:r>
+        <w:rPr>
+          <w:rFonts w:ascii="Arial" w:hAnsi="Arial"/>
+        </w:rPr>
+        <w:t xml:space="preserve"> assumes the last tool is used again.</w:t>
       </w:r>
     </w:p>
     <w:p>
@@ -7497,7 +8020,21 @@
         <w:rPr>
           <w:rFonts w:ascii="Arial" w:hAnsi="Arial"/>
         </w:rPr>
-        <w:t xml:space="preserve">"Tool Dia". You press </w:t>
+        <w:t xml:space="preserve">"Tool </w:t>
+      </w:r>
+      <w:proofErr w:type="spellStart"/>
+      <w:r>
+        <w:rPr>
+          <w:rFonts w:ascii="Arial" w:hAnsi="Arial"/>
+        </w:rPr>
+        <w:t>Dia</w:t>
+      </w:r>
+      <w:proofErr w:type="spellEnd"/>
+      <w:r>
+        <w:rPr>
+          <w:rFonts w:ascii="Arial" w:hAnsi="Arial"/>
+        </w:rPr>
+        <w:t xml:space="preserve">". You press </w:t>
       </w:r>
       <w:r>
         <w:rPr>
@@ -7736,7 +8273,21 @@
         <w:rPr>
           <w:rFonts w:ascii="Arial" w:hAnsi="Arial"/>
         </w:rPr>
-        <w:t>"Tool Dia". You press .25 ABS SET since the diameter of the drill bit is ¼.”</w:t>
+        <w:t xml:space="preserve">"Tool </w:t>
+      </w:r>
+      <w:proofErr w:type="spellStart"/>
+      <w:r>
+        <w:rPr>
+          <w:rFonts w:ascii="Arial" w:hAnsi="Arial"/>
+        </w:rPr>
+        <w:t>Dia</w:t>
+      </w:r>
+      <w:proofErr w:type="spellEnd"/>
+      <w:r>
+        <w:rPr>
+          <w:rFonts w:ascii="Arial" w:hAnsi="Arial"/>
+        </w:rPr>
+        <w:t>". You press .25 ABS SET since the diameter of the drill bit is ¼.”</w:t>
       </w:r>
     </w:p>
     <w:p>
@@ -7904,7 +8455,21 @@
         <w:rPr>
           <w:rFonts w:ascii="Arial" w:hAnsi="Arial"/>
         </w:rPr>
-        <w:t xml:space="preserve">“Feedrate”. You press 5. , </w:t>
+        <w:t>“</w:t>
+      </w:r>
+      <w:proofErr w:type="spellStart"/>
+      <w:r>
+        <w:rPr>
+          <w:rFonts w:ascii="Arial" w:hAnsi="Arial"/>
+        </w:rPr>
+        <w:t>Feedrate</w:t>
+      </w:r>
+      <w:proofErr w:type="spellEnd"/>
+      <w:r>
+        <w:rPr>
+          <w:rFonts w:ascii="Arial" w:hAnsi="Arial"/>
+        </w:rPr>
+        <w:t xml:space="preserve">”. You press 5. , </w:t>
       </w:r>
       <w:r>
         <w:rPr>
@@ -8295,7 +8860,35 @@
         <w:rPr>
           <w:rFonts w:ascii="Arial" w:hAnsi="Arial"/>
         </w:rPr>
-        <w:t xml:space="preserve">“Feedrate”. You input 5., </w:t>
+        <w:t>“</w:t>
+      </w:r>
+      <w:proofErr w:type="spellStart"/>
+      <w:r>
+        <w:rPr>
+          <w:rFonts w:ascii="Arial" w:hAnsi="Arial"/>
+        </w:rPr>
+        <w:t>Feedrate</w:t>
+      </w:r>
+      <w:proofErr w:type="spellEnd"/>
+      <w:r>
+        <w:rPr>
+          <w:rFonts w:ascii="Arial" w:hAnsi="Arial"/>
+        </w:rPr>
+        <w:t xml:space="preserve">”. You input </w:t>
+      </w:r>
+      <w:proofErr w:type="gramStart"/>
+      <w:r>
+        <w:rPr>
+          <w:rFonts w:ascii="Arial" w:hAnsi="Arial"/>
+        </w:rPr>
+        <w:t>5.,</w:t>
+      </w:r>
+      <w:proofErr w:type="gramEnd"/>
+      <w:r>
+        <w:rPr>
+          <w:rFonts w:ascii="Arial" w:hAnsi="Arial"/>
+        </w:rPr>
+        <w:t xml:space="preserve"> </w:t>
       </w:r>
       <w:r>
         <w:rPr>
@@ -8359,7 +8952,21 @@
         <w:rPr>
           <w:rFonts w:ascii="Arial" w:hAnsi="Arial"/>
         </w:rPr>
-        <w:t xml:space="preserve">"Tool Dia". You input .375 </w:t>
+        <w:t xml:space="preserve">"Tool </w:t>
+      </w:r>
+      <w:proofErr w:type="spellStart"/>
+      <w:r>
+        <w:rPr>
+          <w:rFonts w:ascii="Arial" w:hAnsi="Arial"/>
+        </w:rPr>
+        <w:t>Dia</w:t>
+      </w:r>
+      <w:proofErr w:type="spellEnd"/>
+      <w:r>
+        <w:rPr>
+          <w:rFonts w:ascii="Arial" w:hAnsi="Arial"/>
+        </w:rPr>
+        <w:t xml:space="preserve">". You input .375 </w:t>
       </w:r>
       <w:r>
         <w:rPr>
@@ -8602,7 +9209,35 @@
         <w:rPr>
           <w:rFonts w:ascii="Arial" w:hAnsi="Arial"/>
         </w:rPr>
-        <w:t xml:space="preserve">“Feedrate”. You press 8., </w:t>
+        <w:t>“</w:t>
+      </w:r>
+      <w:proofErr w:type="spellStart"/>
+      <w:r>
+        <w:rPr>
+          <w:rFonts w:ascii="Arial" w:hAnsi="Arial"/>
+        </w:rPr>
+        <w:t>Feedrate</w:t>
+      </w:r>
+      <w:proofErr w:type="spellEnd"/>
+      <w:r>
+        <w:rPr>
+          <w:rFonts w:ascii="Arial" w:hAnsi="Arial"/>
+        </w:rPr>
+        <w:t xml:space="preserve">”. You press </w:t>
+      </w:r>
+      <w:proofErr w:type="gramStart"/>
+      <w:r>
+        <w:rPr>
+          <w:rFonts w:ascii="Arial" w:hAnsi="Arial"/>
+        </w:rPr>
+        <w:t>8.,</w:t>
+      </w:r>
+      <w:proofErr w:type="gramEnd"/>
+      <w:r>
+        <w:rPr>
+          <w:rFonts w:ascii="Arial" w:hAnsi="Arial"/>
+        </w:rPr>
+        <w:t xml:space="preserve"> </w:t>
       </w:r>
       <w:r>
         <w:rPr>
@@ -8629,7 +9264,35 @@
         <w:rPr>
           <w:rFonts w:ascii="Arial" w:hAnsi="Arial"/>
         </w:rPr>
-        <w:t xml:space="preserve">“Fin Feedrate”. You press 8., </w:t>
+        <w:t xml:space="preserve">“Fin </w:t>
+      </w:r>
+      <w:proofErr w:type="spellStart"/>
+      <w:r>
+        <w:rPr>
+          <w:rFonts w:ascii="Arial" w:hAnsi="Arial"/>
+        </w:rPr>
+        <w:t>Feedrate</w:t>
+      </w:r>
+      <w:proofErr w:type="spellEnd"/>
+      <w:r>
+        <w:rPr>
+          <w:rFonts w:ascii="Arial" w:hAnsi="Arial"/>
+        </w:rPr>
+        <w:t xml:space="preserve">”. You press </w:t>
+      </w:r>
+      <w:proofErr w:type="gramStart"/>
+      <w:r>
+        <w:rPr>
+          <w:rFonts w:ascii="Arial" w:hAnsi="Arial"/>
+        </w:rPr>
+        <w:t>8.,</w:t>
+      </w:r>
+      <w:proofErr w:type="gramEnd"/>
+      <w:r>
+        <w:rPr>
+          <w:rFonts w:ascii="Arial" w:hAnsi="Arial"/>
+        </w:rPr>
+        <w:t xml:space="preserve"> </w:t>
       </w:r>
       <w:r>
         <w:rPr>
@@ -8641,7 +9304,35 @@
         <w:rPr>
           <w:rFonts w:ascii="Arial" w:hAnsi="Arial"/>
         </w:rPr>
-        <w:t xml:space="preserve"> (the finishing feedrate doesn’t have to be the same as the roughing feedrate).</w:t>
+        <w:t xml:space="preserve"> (the finishing </w:t>
+      </w:r>
+      <w:proofErr w:type="spellStart"/>
+      <w:r>
+        <w:rPr>
+          <w:rFonts w:ascii="Arial" w:hAnsi="Arial"/>
+        </w:rPr>
+        <w:t>feedrate</w:t>
+      </w:r>
+      <w:proofErr w:type="spellEnd"/>
+      <w:r>
+        <w:rPr>
+          <w:rFonts w:ascii="Arial" w:hAnsi="Arial"/>
+        </w:rPr>
+        <w:t xml:space="preserve"> doesn’t have to be the same as the roughing </w:t>
+      </w:r>
+      <w:proofErr w:type="spellStart"/>
+      <w:r>
+        <w:rPr>
+          <w:rFonts w:ascii="Arial" w:hAnsi="Arial"/>
+        </w:rPr>
+        <w:t>feedrate</w:t>
+      </w:r>
+      <w:proofErr w:type="spellEnd"/>
+      <w:r>
+        <w:rPr>
+          <w:rFonts w:ascii="Arial" w:hAnsi="Arial"/>
+        </w:rPr>
+        <w:t>).</w:t>
       </w:r>
     </w:p>
     <w:p>
@@ -8681,7 +9372,21 @@
         <w:rPr>
           <w:rFonts w:ascii="Arial" w:hAnsi="Arial"/>
         </w:rPr>
-        <w:t xml:space="preserve">"Tool Dia". You press </w:t>
+        <w:t xml:space="preserve">"Tool </w:t>
+      </w:r>
+      <w:proofErr w:type="spellStart"/>
+      <w:r>
+        <w:rPr>
+          <w:rFonts w:ascii="Arial" w:hAnsi="Arial"/>
+        </w:rPr>
+        <w:t>Dia</w:t>
+      </w:r>
+      <w:proofErr w:type="spellEnd"/>
+      <w:r>
+        <w:rPr>
+          <w:rFonts w:ascii="Arial" w:hAnsi="Arial"/>
+        </w:rPr>
+        <w:t xml:space="preserve">". You press </w:t>
       </w:r>
       <w:r>
         <w:rPr>
@@ -8940,7 +9645,35 @@
         <w:rPr>
           <w:rFonts w:ascii="Arial" w:hAnsi="Arial"/>
         </w:rPr>
-        <w:t xml:space="preserve">“Feedrate.” You press 5., </w:t>
+        <w:t>“</w:t>
+      </w:r>
+      <w:proofErr w:type="spellStart"/>
+      <w:r>
+        <w:rPr>
+          <w:rFonts w:ascii="Arial" w:hAnsi="Arial"/>
+        </w:rPr>
+        <w:t>Feedrate</w:t>
+      </w:r>
+      <w:proofErr w:type="spellEnd"/>
+      <w:r>
+        <w:rPr>
+          <w:rFonts w:ascii="Arial" w:hAnsi="Arial"/>
+        </w:rPr>
+        <w:t xml:space="preserve">.” You press </w:t>
+      </w:r>
+      <w:proofErr w:type="gramStart"/>
+      <w:r>
+        <w:rPr>
+          <w:rFonts w:ascii="Arial" w:hAnsi="Arial"/>
+        </w:rPr>
+        <w:t>5.,</w:t>
+      </w:r>
+      <w:proofErr w:type="gramEnd"/>
+      <w:r>
+        <w:rPr>
+          <w:rFonts w:ascii="Arial" w:hAnsi="Arial"/>
+        </w:rPr>
+        <w:t xml:space="preserve"> </w:t>
       </w:r>
       <w:r>
         <w:rPr>
@@ -8966,7 +9699,35 @@
         <w:rPr>
           <w:rFonts w:ascii="Arial" w:hAnsi="Arial"/>
         </w:rPr>
-        <w:t xml:space="preserve">“Fin Feedrate.”  You press 5., </w:t>
+        <w:t xml:space="preserve">“Fin </w:t>
+      </w:r>
+      <w:proofErr w:type="spellStart"/>
+      <w:r>
+        <w:rPr>
+          <w:rFonts w:ascii="Arial" w:hAnsi="Arial"/>
+        </w:rPr>
+        <w:t>Feedrate</w:t>
+      </w:r>
+      <w:proofErr w:type="spellEnd"/>
+      <w:r>
+        <w:rPr>
+          <w:rFonts w:ascii="Arial" w:hAnsi="Arial"/>
+        </w:rPr>
+        <w:t xml:space="preserve">.”  You press </w:t>
+      </w:r>
+      <w:proofErr w:type="gramStart"/>
+      <w:r>
+        <w:rPr>
+          <w:rFonts w:ascii="Arial" w:hAnsi="Arial"/>
+        </w:rPr>
+        <w:t>5.,</w:t>
+      </w:r>
+      <w:proofErr w:type="gramEnd"/>
+      <w:r>
+        <w:rPr>
+          <w:rFonts w:ascii="Arial" w:hAnsi="Arial"/>
+        </w:rPr>
+        <w:t xml:space="preserve"> </w:t>
       </w:r>
       <w:r>
         <w:rPr>
@@ -9036,7 +9797,21 @@
         <w:rPr>
           <w:rFonts w:ascii="Arial" w:hAnsi="Arial"/>
         </w:rPr>
-        <w:t xml:space="preserve">"Tool Dia". You press </w:t>
+        <w:t xml:space="preserve">"Tool </w:t>
+      </w:r>
+      <w:proofErr w:type="spellStart"/>
+      <w:r>
+        <w:rPr>
+          <w:rFonts w:ascii="Arial" w:hAnsi="Arial"/>
+        </w:rPr>
+        <w:t>Dia</w:t>
+      </w:r>
+      <w:proofErr w:type="spellEnd"/>
+      <w:r>
+        <w:rPr>
+          <w:rFonts w:ascii="Arial" w:hAnsi="Arial"/>
+        </w:rPr>
+        <w:t xml:space="preserve">". You press </w:t>
       </w:r>
       <w:r>
         <w:rPr>
@@ -9170,7 +9945,7 @@
           </mc:Choice>
           <mc:Fallback>
             <w:pict>
-              <v:rect id="Rectangle 4" o:spid="_x0000_s1026" style="position:absolute;margin-left:124.5pt;margin-top:86.85pt;width:22.5pt;height:22.5pt;z-index:251661312;visibility:visible;mso-wrap-style:square;mso-width-percent:0;mso-height-percent:0;mso-wrap-distance-left:9pt;mso-wrap-distance-top:0;mso-wrap-distance-right:9pt;mso-wrap-distance-bottom:0;mso-position-horizontal:absolute;mso-position-horizontal-relative:text;mso-position-vertical:absolute;mso-position-vertical-relative:text;mso-width-percent:0;mso-height-percent:0;mso-width-relative:page;mso-height-relative:page;v-text-anchor:top" o:gfxdata="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" strokecolor="white [3212]"/>
+              <v:rect w14:anchorId="211011DF" id="Rectangle 4" o:spid="_x0000_s1026" style="position:absolute;margin-left:124.5pt;margin-top:86.85pt;width:22.5pt;height:22.5pt;z-index:251661312;visibility:visible;mso-wrap-style:square;mso-width-percent:0;mso-height-percent:0;mso-wrap-distance-left:9pt;mso-wrap-distance-top:0;mso-wrap-distance-right:9pt;mso-wrap-distance-bottom:0;mso-position-horizontal:absolute;mso-position-horizontal-relative:text;mso-position-vertical:absolute;mso-position-vertical-relative:text;mso-width-percent:0;mso-height-percent:0;mso-width-relative:page;mso-height-relative:page;v-text-anchor:top" o:gfxdata="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" strokecolor="white [3212]"/>
             </w:pict>
           </mc:Fallback>
         </mc:AlternateContent>
@@ -9197,7 +9972,7 @@
                     <pic:cNvPicPr/>
                   </pic:nvPicPr>
                   <pic:blipFill>
-                    <a:blip r:embed="rId20" cstate="print"/>
+                    <a:blip r:embed="rId19" cstate="print"/>
                     <a:stretch>
                       <a:fillRect/>
                     </a:stretch>
@@ -9287,7 +10062,7 @@
           </mc:Choice>
           <mc:Fallback>
             <w:pict>
-              <v:rect id="Rectangle 2" o:spid="_x0000_s1026" style="position:absolute;margin-left:124.5pt;margin-top:86.85pt;width:17.25pt;height:18.75pt;z-index:-251657216;visibility:visible;mso-wrap-style:square;mso-width-percent:0;mso-height-percent:0;mso-wrap-distance-left:9pt;mso-wrap-distance-top:0;mso-wrap-distance-right:9pt;mso-wrap-distance-bottom:0;mso-position-horizontal:absolute;mso-position-horizontal-relative:text;mso-position-vertical:absolute;mso-position-vertical-relative:text;mso-width-percent:0;mso-height-percent:0;mso-width-relative:page;mso-height-relative:page;v-text-anchor:top" o:gfxdata="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" strokecolor="white [3212]"/>
+              <v:rect w14:anchorId="73620DB4" id="Rectangle 2" o:spid="_x0000_s1026" style="position:absolute;margin-left:124.5pt;margin-top:86.85pt;width:17.25pt;height:18.75pt;z-index:-251657216;visibility:visible;mso-wrap-style:square;mso-width-percent:0;mso-height-percent:0;mso-wrap-distance-left:9pt;mso-wrap-distance-top:0;mso-wrap-distance-right:9pt;mso-wrap-distance-bottom:0;mso-position-horizontal:absolute;mso-position-horizontal-relative:text;mso-position-vertical:absolute;mso-position-vertical-relative:text;mso-width-percent:0;mso-height-percent:0;mso-width-relative:page;mso-height-relative:page;v-text-anchor:top" o:gfxdata="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" strokecolor="white [3212]"/>
             </w:pict>
           </mc:Fallback>
         </mc:AlternateContent>
@@ -9362,7 +10137,7 @@
           </mc:Choice>
           <mc:Fallback>
             <w:pict>
-              <v:rect id="Rectangle 3" o:spid="_x0000_s1026" style="position:absolute;margin-left:50.25pt;margin-top:169.5pt;width:16.5pt;height:22.5pt;z-index:-251656192;visibility:visible;mso-wrap-style:square;mso-width-percent:0;mso-height-percent:0;mso-wrap-distance-left:9pt;mso-wrap-distance-top:0;mso-wrap-distance-right:9pt;mso-wrap-distance-bottom:0;mso-position-horizontal:absolute;mso-position-horizontal-relative:text;mso-position-vertical:absolute;mso-position-vertical-relative:text;mso-width-percent:0;mso-height-percent:0;mso-width-relative:page;mso-height-relative:page;v-text-anchor:top" o:gfxdata="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" strokecolor="white [3212]"/>
+              <v:rect w14:anchorId="4049ABC5" id="Rectangle 3" o:spid="_x0000_s1026" style="position:absolute;margin-left:50.25pt;margin-top:169.5pt;width:16.5pt;height:22.5pt;z-index:-251656192;visibility:visible;mso-wrap-style:square;mso-width-percent:0;mso-height-percent:0;mso-wrap-distance-left:9pt;mso-wrap-distance-top:0;mso-wrap-distance-right:9pt;mso-wrap-distance-bottom:0;mso-position-horizontal:absolute;mso-position-horizontal-relative:text;mso-position-vertical:absolute;mso-position-vertical-relative:text;mso-width-percent:0;mso-height-percent:0;mso-width-relative:page;mso-height-relative:page;v-text-anchor:top" o:gfxdata="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" strokecolor="white [3212]"/>
             </w:pict>
           </mc:Fallback>
         </mc:AlternateContent>
@@ -9418,7 +10193,21 @@
         <w:rPr>
           <w:rFonts w:ascii="Arial" w:hAnsi="Arial" w:cs="Arial"/>
         </w:rPr>
-        <w:t>If the ProtoTRAK refused to draw your part and indicated a data error, read the explanation and solution and it will suggest the way to resolve the problem.</w:t>
+        <w:t xml:space="preserve">If the </w:t>
+      </w:r>
+      <w:proofErr w:type="spellStart"/>
+      <w:r>
+        <w:rPr>
+          <w:rFonts w:ascii="Arial" w:hAnsi="Arial" w:cs="Arial"/>
+        </w:rPr>
+        <w:t>ProtoTRAK</w:t>
+      </w:r>
+      <w:proofErr w:type="spellEnd"/>
+      <w:r>
+        <w:rPr>
+          <w:rFonts w:ascii="Arial" w:hAnsi="Arial" w:cs="Arial"/>
+        </w:rPr>
+        <w:t xml:space="preserve"> refused to draw your part and indicated a data error, read the explanation and solution and it will suggest the way to resolve the problem.</w:t>
       </w:r>
     </w:p>
     <w:p>
@@ -9459,7 +10248,21 @@
         <w:rPr>
           <w:rFonts w:ascii="Arial" w:hAnsi="Arial" w:cs="Arial"/>
         </w:rPr>
-        <w:t xml:space="preserve">Now that we have a good program we want to save it. If you turn the ProtoTRAK off now the program will be lost. To prevent this, we will save it on the system’s </w:t>
+        <w:t xml:space="preserve">Now that we have a good program we want to save it. If you turn the </w:t>
+      </w:r>
+      <w:proofErr w:type="spellStart"/>
+      <w:r>
+        <w:rPr>
+          <w:rFonts w:ascii="Arial" w:hAnsi="Arial" w:cs="Arial"/>
+        </w:rPr>
+        <w:t>ProtoTRAK</w:t>
+      </w:r>
+      <w:proofErr w:type="spellEnd"/>
+      <w:r>
+        <w:rPr>
+          <w:rFonts w:ascii="Arial" w:hAnsi="Arial" w:cs="Arial"/>
+        </w:rPr>
+        <w:t xml:space="preserve"> off now the program will be lost. To prevent this, we will save it on the system’s </w:t>
       </w:r>
       <w:r>
         <w:rPr>
@@ -10000,7 +10803,7 @@
                     </pic:cNvPicPr>
                   </pic:nvPicPr>
                   <pic:blipFill>
-                    <a:blip r:embed="rId21" cstate="print"/>
+                    <a:blip r:embed="rId20" cstate="print"/>
                     <a:srcRect/>
                     <a:stretch>
                       <a:fillRect/>
@@ -10880,7 +11683,21 @@
         <w:rPr>
           <w:rFonts w:ascii="Arial" w:hAnsi="Arial"/>
         </w:rPr>
-        <w:t>Press GO, and the saddle will move to the first hole location.</w:t>
+        <w:t xml:space="preserve">Press GO, and the saddle will move to the first </w:t>
+      </w:r>
+      <w:proofErr w:type="gramStart"/>
+      <w:r>
+        <w:rPr>
+          <w:rFonts w:ascii="Arial" w:hAnsi="Arial"/>
+        </w:rPr>
+        <w:t>hole</w:t>
+      </w:r>
+      <w:proofErr w:type="gramEnd"/>
+      <w:r>
+        <w:rPr>
+          <w:rFonts w:ascii="Arial" w:hAnsi="Arial"/>
+        </w:rPr>
+        <w:t xml:space="preserve"> location.</w:t>
       </w:r>
     </w:p>
     <w:p>
@@ -11171,7 +11988,21 @@
         <w:rPr>
           <w:rFonts w:ascii="Arial" w:hAnsi="Arial"/>
         </w:rPr>
-        <w:t>X and Y readouts should read zero ABS. Beneath them the actual federate (now zero), and the feedrate override percent (now 100%) are shown.</w:t>
+        <w:t xml:space="preserve">X and Y readouts should read zero ABS. Beneath them the actual federate (now zero), and the </w:t>
+      </w:r>
+      <w:proofErr w:type="spellStart"/>
+      <w:r>
+        <w:rPr>
+          <w:rFonts w:ascii="Arial" w:hAnsi="Arial"/>
+        </w:rPr>
+        <w:t>feedrate</w:t>
+      </w:r>
+      <w:proofErr w:type="spellEnd"/>
+      <w:r>
+        <w:rPr>
+          <w:rFonts w:ascii="Arial" w:hAnsi="Arial"/>
+        </w:rPr>
+        <w:t xml:space="preserve"> override percent (now 100%) are shown.</w:t>
       </w:r>
     </w:p>
     <w:p>
@@ -11258,7 +12089,21 @@
         <w:rPr>
           <w:rFonts w:ascii="Arial" w:hAnsi="Arial"/>
         </w:rPr>
-        <w:t xml:space="preserve">“Load Tool 2 Dia .25” You should load the .25” Drill in the chuck, then start the spindle, and adjust the RPM. </w:t>
+        <w:t xml:space="preserve">“Load Tool 2 </w:t>
+      </w:r>
+      <w:proofErr w:type="spellStart"/>
+      <w:r>
+        <w:rPr>
+          <w:rFonts w:ascii="Arial" w:hAnsi="Arial"/>
+        </w:rPr>
+        <w:t>Dia</w:t>
+      </w:r>
+      <w:proofErr w:type="spellEnd"/>
+      <w:r>
+        <w:rPr>
+          <w:rFonts w:ascii="Arial" w:hAnsi="Arial"/>
+        </w:rPr>
+        <w:t xml:space="preserve"> .25” You should load the .25” Drill in the chuck, then start the spindle, and adjust the RPM. </w:t>
       </w:r>
     </w:p>
     <w:p>
@@ -11368,7 +12213,21 @@
         <w:rPr>
           <w:rFonts w:ascii="Arial" w:hAnsi="Arial"/>
         </w:rPr>
-        <w:t xml:space="preserve"> Dia .375”. You should stop the spindle, load the 3/8 end mill, start the spindle and adjust the RPM.</w:t>
+        <w:t xml:space="preserve"> </w:t>
+      </w:r>
+      <w:proofErr w:type="spellStart"/>
+      <w:r>
+        <w:rPr>
+          <w:rFonts w:ascii="Arial" w:hAnsi="Arial"/>
+        </w:rPr>
+        <w:t>Dia</w:t>
+      </w:r>
+      <w:proofErr w:type="spellEnd"/>
+      <w:r>
+        <w:rPr>
+          <w:rFonts w:ascii="Arial" w:hAnsi="Arial"/>
+        </w:rPr>
+        <w:t xml:space="preserve"> .375”. You should stop the spindle, load the 3/8 end mill, start the spindle and adjust the RPM.</w:t>
       </w:r>
     </w:p>
     <w:p>
@@ -11500,7 +12359,21 @@
         <w:rPr>
           <w:rFonts w:ascii="Arial" w:hAnsi="Arial"/>
         </w:rPr>
-        <w:t>Press GO. The tool will move at 5 ipm and cut the diagonal.</w:t>
+        <w:t xml:space="preserve">Press GO. The tool will move at 5 </w:t>
+      </w:r>
+      <w:proofErr w:type="spellStart"/>
+      <w:r>
+        <w:rPr>
+          <w:rFonts w:ascii="Arial" w:hAnsi="Arial"/>
+        </w:rPr>
+        <w:t>ipm</w:t>
+      </w:r>
+      <w:proofErr w:type="spellEnd"/>
+      <w:r>
+        <w:rPr>
+          <w:rFonts w:ascii="Arial" w:hAnsi="Arial"/>
+        </w:rPr>
+        <w:t xml:space="preserve"> and cut the diagonal.</w:t>
       </w:r>
     </w:p>
     <w:p>
@@ -11514,7 +12387,21 @@
         <w:rPr>
           <w:rFonts w:ascii="Arial" w:hAnsi="Arial"/>
         </w:rPr>
-        <w:t>“Check Z”. This is a warning to raise the quill because the next move will be at rapid speed (100 ipm). You should raise the tool.</w:t>
+        <w:t xml:space="preserve">“Check Z”. This is a warning to raise the quill because the next move will be at rapid speed (100 </w:t>
+      </w:r>
+      <w:proofErr w:type="spellStart"/>
+      <w:r>
+        <w:rPr>
+          <w:rFonts w:ascii="Arial" w:hAnsi="Arial"/>
+        </w:rPr>
+        <w:t>ipm</w:t>
+      </w:r>
+      <w:proofErr w:type="spellEnd"/>
+      <w:r>
+        <w:rPr>
+          <w:rFonts w:ascii="Arial" w:hAnsi="Arial"/>
+        </w:rPr>
+        <w:t>). You should raise the tool.</w:t>
       </w:r>
     </w:p>
     <w:p>
@@ -11582,7 +12469,21 @@
         <w:rPr>
           <w:rFonts w:ascii="Arial" w:hAnsi="Arial"/>
         </w:rPr>
-        <w:t>Press GO. The tool will move at 5 ipm and cut the arc.</w:t>
+        <w:t xml:space="preserve">Press GO. The tool will move at 5 </w:t>
+      </w:r>
+      <w:proofErr w:type="spellStart"/>
+      <w:r>
+        <w:rPr>
+          <w:rFonts w:ascii="Arial" w:hAnsi="Arial"/>
+        </w:rPr>
+        <w:t>ipm</w:t>
+      </w:r>
+      <w:proofErr w:type="spellEnd"/>
+      <w:r>
+        <w:rPr>
+          <w:rFonts w:ascii="Arial" w:hAnsi="Arial"/>
+        </w:rPr>
+        <w:t xml:space="preserve"> and cut the arc.</w:t>
       </w:r>
     </w:p>
     <w:p>
@@ -11664,7 +12565,21 @@
         <w:rPr>
           <w:rFonts w:ascii="Arial" w:hAnsi="Arial"/>
         </w:rPr>
-        <w:t xml:space="preserve">Press GO. The tool will move at 8 ipm to machine the pocket. Press the FEED ­ and FEED </w:t>
+        <w:t xml:space="preserve">Press GO. The tool will move at 8 </w:t>
+      </w:r>
+      <w:proofErr w:type="spellStart"/>
+      <w:r>
+        <w:rPr>
+          <w:rFonts w:ascii="Arial" w:hAnsi="Arial"/>
+        </w:rPr>
+        <w:t>ipm</w:t>
+      </w:r>
+      <w:proofErr w:type="spellEnd"/>
+      <w:r>
+        <w:rPr>
+          <w:rFonts w:ascii="Arial" w:hAnsi="Arial"/>
+        </w:rPr>
+        <w:t xml:space="preserve"> to machine the pocket. Press the FEED ­ and FEED </w:t>
       </w:r>
       <w:r>
         <w:rPr>
@@ -11813,7 +12728,35 @@
         <w:rPr>
           <w:rFonts w:ascii="Arial" w:hAnsi="Arial"/>
         </w:rPr>
-        <w:t>Press GO. The tool will move at 5 ipm (if you left the feedrate override at 100% when you adjusted FEED ­ and FEED ¯ ) to machine the rectangle and make the finish pass.</w:t>
+        <w:t xml:space="preserve">Press GO. The tool will move at 5 </w:t>
+      </w:r>
+      <w:proofErr w:type="spellStart"/>
+      <w:r>
+        <w:rPr>
+          <w:rFonts w:ascii="Arial" w:hAnsi="Arial"/>
+        </w:rPr>
+        <w:t>ipm</w:t>
+      </w:r>
+      <w:proofErr w:type="spellEnd"/>
+      <w:r>
+        <w:rPr>
+          <w:rFonts w:ascii="Arial" w:hAnsi="Arial"/>
+        </w:rPr>
+        <w:t xml:space="preserve"> (if you left the </w:t>
+      </w:r>
+      <w:proofErr w:type="spellStart"/>
+      <w:r>
+        <w:rPr>
+          <w:rFonts w:ascii="Arial" w:hAnsi="Arial"/>
+        </w:rPr>
+        <w:t>feedrate</w:t>
+      </w:r>
+      <w:proofErr w:type="spellEnd"/>
+      <w:r>
+        <w:rPr>
+          <w:rFonts w:ascii="Arial" w:hAnsi="Arial"/>
+        </w:rPr>
+        <w:t xml:space="preserve"> override at 100% when you adjusted FEED ­ and FEED ¯ ) to machine the rectangle and make the finish pass.</w:t>
       </w:r>
     </w:p>
     <w:p>
@@ -11869,7 +12812,7 @@
 </file>
 
 <file path=word/endnotes.xml><?xml version="1.0" encoding="utf-8"?>
-<w:endnotes xmlns:wpc="http://schemas.microsoft.com/office/word/2010/wordprocessingCanvas" xmlns:mc="http://schemas.openxmlformats.org/markup-compatibility/2006" xmlns:o="urn:schemas-microsoft-com:office:office" xmlns:r="http://schemas.openxmlformats.org/officeDocument/2006/relationships" xmlns:m="http://schemas.openxmlformats.org/officeDocument/2006/math" xmlns:v="urn:schemas-microsoft-com:vml" xmlns:wp14="http://schemas.microsoft.com/office/word/2010/wordprocessingDrawing" xmlns:wp="http://schemas.openxmlformats.org/drawingml/2006/wordprocessingDrawing" xmlns:w10="urn:schemas-microsoft-com:office:word" xmlns:w="http://schemas.openxmlformats.org/wordprocessingml/2006/main" xmlns:w14="http://schemas.microsoft.com/office/word/2010/wordml" xmlns:wpg="http://schemas.microsoft.com/office/word/2010/wordprocessingGroup" xmlns:wpi="http://schemas.microsoft.com/office/word/2010/wordprocessingInk" xmlns:wne="http://schemas.microsoft.com/office/word/2006/wordml" xmlns:wps="http://schemas.microsoft.com/office/word/2010/wordprocessingShape" mc:Ignorable="w14 wp14">
+<w:endnotes xmlns:wpc="http://schemas.microsoft.com/office/word/2010/wordprocessingCanvas" xmlns:mc="http://schemas.openxmlformats.org/markup-compatibility/2006" xmlns:o="urn:schemas-microsoft-com:office:office" xmlns:r="http://schemas.openxmlformats.org/officeDocument/2006/relationships" xmlns:m="http://schemas.openxmlformats.org/officeDocument/2006/math" xmlns:v="urn:schemas-microsoft-com:vml" xmlns:wp14="http://schemas.microsoft.com/office/word/2010/wordprocessingDrawing" xmlns:wp="http://schemas.openxmlformats.org/drawingml/2006/wordprocessingDrawing" xmlns:w10="urn:schemas-microsoft-com:office:word" xmlns:w="http://schemas.openxmlformats.org/wordprocessingml/2006/main" xmlns:w14="http://schemas.microsoft.com/office/word/2010/wordml" xmlns:w15="http://schemas.microsoft.com/office/word/2012/wordml" xmlns:wpg="http://schemas.microsoft.com/office/word/2010/wordprocessingGroup" xmlns:wpi="http://schemas.microsoft.com/office/word/2010/wordprocessingInk" xmlns:wne="http://schemas.microsoft.com/office/word/2006/wordml" xmlns:wps="http://schemas.microsoft.com/office/word/2010/wordprocessingShape" mc:Ignorable="w14 w15 wp14">
   <w:endnote w:type="separator" w:id="-1">
     <w:p>
       <w:r>
@@ -11888,7 +12831,7 @@
 </file>
 
 <file path=word/footer1.xml><?xml version="1.0" encoding="utf-8"?>
-<w:ftr xmlns:wpc="http://schemas.microsoft.com/office/word/2010/wordprocessingCanvas" xmlns:mc="http://schemas.openxmlformats.org/markup-compatibility/2006" xmlns:o="urn:schemas-microsoft-com:office:office" xmlns:r="http://schemas.openxmlformats.org/officeDocument/2006/relationships" xmlns:m="http://schemas.openxmlformats.org/officeDocument/2006/math" xmlns:v="urn:schemas-microsoft-com:vml" xmlns:wp14="http://schemas.microsoft.com/office/word/2010/wordprocessingDrawing" xmlns:wp="http://schemas.openxmlformats.org/drawingml/2006/wordprocessingDrawing" xmlns:w10="urn:schemas-microsoft-com:office:word" xmlns:w="http://schemas.openxmlformats.org/wordprocessingml/2006/main" xmlns:w14="http://schemas.microsoft.com/office/word/2010/wordml" xmlns:wpg="http://schemas.microsoft.com/office/word/2010/wordprocessingGroup" xmlns:wpi="http://schemas.microsoft.com/office/word/2010/wordprocessingInk" xmlns:wne="http://schemas.microsoft.com/office/word/2006/wordml" xmlns:wps="http://schemas.microsoft.com/office/word/2010/wordprocessingShape" mc:Ignorable="w14 wp14">
+<w:ftr xmlns:wpc="http://schemas.microsoft.com/office/word/2010/wordprocessingCanvas" xmlns:mc="http://schemas.openxmlformats.org/markup-compatibility/2006" xmlns:o="urn:schemas-microsoft-com:office:office" xmlns:r="http://schemas.openxmlformats.org/officeDocument/2006/relationships" xmlns:m="http://schemas.openxmlformats.org/officeDocument/2006/math" xmlns:v="urn:schemas-microsoft-com:vml" xmlns:wp14="http://schemas.microsoft.com/office/word/2010/wordprocessingDrawing" xmlns:wp="http://schemas.openxmlformats.org/drawingml/2006/wordprocessingDrawing" xmlns:w10="urn:schemas-microsoft-com:office:word" xmlns:w="http://schemas.openxmlformats.org/wordprocessingml/2006/main" xmlns:w14="http://schemas.microsoft.com/office/word/2010/wordml" xmlns:w15="http://schemas.microsoft.com/office/word/2012/wordml" xmlns:wpg="http://schemas.microsoft.com/office/word/2010/wordprocessingGroup" xmlns:wpi="http://schemas.microsoft.com/office/word/2010/wordprocessingInk" xmlns:wne="http://schemas.microsoft.com/office/word/2006/wordml" xmlns:wps="http://schemas.microsoft.com/office/word/2010/wordprocessingShape" mc:Ignorable="w14 w15 wp14">
   <w:sdt>
     <w:sdtPr>
       <w:id w:val="442092997"/>
@@ -11978,7 +12921,7 @@
                                 <w:rPr>
                                   <w:noProof/>
                                 </w:rPr>
-                                <w:t>21</w:t>
+                                <w:t>12</w:t>
                               </w:r>
                               <w:r>
                                 <w:rPr>
@@ -12006,7 +12949,7 @@
             </mc:Choice>
             <mc:Fallback>
               <w:pict>
-                <v:shapetype id="_x0000_t185" coordsize="21600,21600" o:spt="185" adj="3600" path="m@0,nfqx0@0l0@2qy@0,21600em@1,nfqx21600@0l21600@2qy@1,21600em@0,nsqx0@0l0@2qy@0,21600l@1,21600qx21600@2l21600@0qy@1,xe" filled="f">
+                <v:shapetype w14:anchorId="4C233B01" id="_x0000_t185" coordsize="21600,21600" o:spt="185" adj="3600" path="m@0,nfqx0@0l0@2qy@0,21600em@1,nfqx21600@0l21600@2qy@1,21600em@0,nsqx0@0l0@2qy@0,21600l@1,21600qx21600@2l21600@0qy@1,xe" filled="f">
                   <v:formulas>
                     <v:f eqn="val #0"/>
                     <v:f eqn="sum width 0 #0"/>
@@ -12044,7 +12987,7 @@
                           <w:rPr>
                             <w:noProof/>
                           </w:rPr>
-                          <w:t>21</w:t>
+                          <w:t>12</w:t>
                         </w:r>
                         <w:r>
                           <w:rPr>
@@ -12132,7 +13075,7 @@
             </mc:Choice>
             <mc:Fallback>
               <w:pict>
-                <v:shapetype id="_x0000_t32" coordsize="21600,21600" o:spt="32" o:oned="t" path="m,l21600,21600e" filled="f">
+                <v:shapetype w14:anchorId="0687264D" id="_x0000_t32" coordsize="21600,21600" o:spt="32" o:oned="t" path="m,l21600,21600e" filled="f">
                   <v:path arrowok="t" fillok="f" o:connecttype="none"/>
                   <o:lock v:ext="edit" shapetype="t"/>
                 </v:shapetype>
@@ -12150,7 +13093,7 @@
 </file>
 
 <file path=word/footnotes.xml><?xml version="1.0" encoding="utf-8"?>
-<w:footnotes xmlns:wpc="http://schemas.microsoft.com/office/word/2010/wordprocessingCanvas" xmlns:mc="http://schemas.openxmlformats.org/markup-compatibility/2006" xmlns:o="urn:schemas-microsoft-com:office:office" xmlns:r="http://schemas.openxmlformats.org/officeDocument/2006/relationships" xmlns:m="http://schemas.openxmlformats.org/officeDocument/2006/math" xmlns:v="urn:schemas-microsoft-com:vml" xmlns:wp14="http://schemas.microsoft.com/office/word/2010/wordprocessingDrawing" xmlns:wp="http://schemas.openxmlformats.org/drawingml/2006/wordprocessingDrawing" xmlns:w10="urn:schemas-microsoft-com:office:word" xmlns:w="http://schemas.openxmlformats.org/wordprocessingml/2006/main" xmlns:w14="http://schemas.microsoft.com/office/word/2010/wordml" xmlns:wpg="http://schemas.microsoft.com/office/word/2010/wordprocessingGroup" xmlns:wpi="http://schemas.microsoft.com/office/word/2010/wordprocessingInk" xmlns:wne="http://schemas.microsoft.com/office/word/2006/wordml" xmlns:wps="http://schemas.microsoft.com/office/word/2010/wordprocessingShape" mc:Ignorable="w14 wp14">
+<w:footnotes xmlns:wpc="http://schemas.microsoft.com/office/word/2010/wordprocessingCanvas" xmlns:mc="http://schemas.openxmlformats.org/markup-compatibility/2006" xmlns:o="urn:schemas-microsoft-com:office:office" xmlns:r="http://schemas.openxmlformats.org/officeDocument/2006/relationships" xmlns:m="http://schemas.openxmlformats.org/officeDocument/2006/math" xmlns:v="urn:schemas-microsoft-com:vml" xmlns:wp14="http://schemas.microsoft.com/office/word/2010/wordprocessingDrawing" xmlns:wp="http://schemas.openxmlformats.org/drawingml/2006/wordprocessingDrawing" xmlns:w10="urn:schemas-microsoft-com:office:word" xmlns:w="http://schemas.openxmlformats.org/wordprocessingml/2006/main" xmlns:w14="http://schemas.microsoft.com/office/word/2010/wordml" xmlns:w15="http://schemas.microsoft.com/office/word/2012/wordml" xmlns:wpg="http://schemas.microsoft.com/office/word/2010/wordprocessingGroup" xmlns:wpi="http://schemas.microsoft.com/office/word/2010/wordprocessingInk" xmlns:wne="http://schemas.microsoft.com/office/word/2006/wordml" xmlns:wps="http://schemas.microsoft.com/office/word/2010/wordprocessingShape" mc:Ignorable="w14 w15 wp14">
   <w:footnote w:type="separator" w:id="-1">
     <w:p>
       <w:r>
@@ -12169,8 +13112,8 @@
 </file>
 
 <file path=word/numbering.xml><?xml version="1.0" encoding="utf-8"?>
-<w:numbering xmlns:wpc="http://schemas.microsoft.com/office/word/2010/wordprocessingCanvas" xmlns:mc="http://schemas.openxmlformats.org/markup-compatibility/2006" xmlns:o="urn:schemas-microsoft-com:office:office" xmlns:r="http://schemas.openxmlformats.org/officeDocument/2006/relationships" xmlns:m="http://schemas.openxmlformats.org/officeDocument/2006/math" xmlns:v="urn:schemas-microsoft-com:vml" xmlns:wp14="http://schemas.microsoft.com/office/word/2010/wordprocessingDrawing" xmlns:wp="http://schemas.openxmlformats.org/drawingml/2006/wordprocessingDrawing" xmlns:w10="urn:schemas-microsoft-com:office:word" xmlns:w="http://schemas.openxmlformats.org/wordprocessingml/2006/main" xmlns:w14="http://schemas.microsoft.com/office/word/2010/wordml" xmlns:wpg="http://schemas.microsoft.com/office/word/2010/wordprocessingGroup" xmlns:wpi="http://schemas.microsoft.com/office/word/2010/wordprocessingInk" xmlns:wne="http://schemas.microsoft.com/office/word/2006/wordml" xmlns:wps="http://schemas.microsoft.com/office/word/2010/wordprocessingShape" mc:Ignorable="w14 wp14">
-  <w:abstractNum w:abstractNumId="0">
+<w:numbering xmlns:wpc="http://schemas.microsoft.com/office/word/2010/wordprocessingCanvas" xmlns:mc="http://schemas.openxmlformats.org/markup-compatibility/2006" xmlns:o="urn:schemas-microsoft-com:office:office" xmlns:r="http://schemas.openxmlformats.org/officeDocument/2006/relationships" xmlns:m="http://schemas.openxmlformats.org/officeDocument/2006/math" xmlns:v="urn:schemas-microsoft-com:vml" xmlns:wp14="http://schemas.microsoft.com/office/word/2010/wordprocessingDrawing" xmlns:wp="http://schemas.openxmlformats.org/drawingml/2006/wordprocessingDrawing" xmlns:w10="urn:schemas-microsoft-com:office:word" xmlns:w="http://schemas.openxmlformats.org/wordprocessingml/2006/main" xmlns:w14="http://schemas.microsoft.com/office/word/2010/wordml" xmlns:w15="http://schemas.microsoft.com/office/word/2012/wordml" xmlns:wpg="http://schemas.microsoft.com/office/word/2010/wordprocessingGroup" xmlns:wpi="http://schemas.microsoft.com/office/word/2010/wordprocessingInk" xmlns:wne="http://schemas.microsoft.com/office/word/2006/wordml" xmlns:wps="http://schemas.microsoft.com/office/word/2010/wordprocessingShape" mc:Ignorable="w14 w15 wp14">
+  <w:abstractNum w:abstractNumId="0" w15:restartNumberingAfterBreak="0">
     <w:nsid w:val="07101F5C"/>
     <w:multiLevelType w:val="multilevel"/>
     <w:tmpl w:val="5FCED6A0"/>
@@ -12288,7 +13231,7 @@
       </w:rPr>
     </w:lvl>
   </w:abstractNum>
-  <w:abstractNum w:abstractNumId="1">
+  <w:abstractNum w:abstractNumId="1" w15:restartNumberingAfterBreak="0">
     <w:nsid w:val="0895736E"/>
     <w:multiLevelType w:val="multilevel"/>
     <w:tmpl w:val="7C22C08C"/>
@@ -12401,7 +13344,7 @@
       </w:rPr>
     </w:lvl>
   </w:abstractNum>
-  <w:abstractNum w:abstractNumId="2">
+  <w:abstractNum w:abstractNumId="2" w15:restartNumberingAfterBreak="0">
     <w:nsid w:val="0A6B62AD"/>
     <w:multiLevelType w:val="hybridMultilevel"/>
     <w:tmpl w:val="ABE2ACD2"/>
@@ -12514,7 +13457,7 @@
       </w:rPr>
     </w:lvl>
   </w:abstractNum>
-  <w:abstractNum w:abstractNumId="3">
+  <w:abstractNum w:abstractNumId="3" w15:restartNumberingAfterBreak="0">
     <w:nsid w:val="0AEC42E2"/>
     <w:multiLevelType w:val="multilevel"/>
     <w:tmpl w:val="D6AC44A2"/>
@@ -12627,7 +13570,7 @@
       </w:rPr>
     </w:lvl>
   </w:abstractNum>
-  <w:abstractNum w:abstractNumId="4">
+  <w:abstractNum w:abstractNumId="4" w15:restartNumberingAfterBreak="0">
     <w:nsid w:val="0C320AE5"/>
     <w:multiLevelType w:val="multilevel"/>
     <w:tmpl w:val="ED767B5E"/>
@@ -12740,7 +13683,7 @@
       </w:rPr>
     </w:lvl>
   </w:abstractNum>
-  <w:abstractNum w:abstractNumId="5">
+  <w:abstractNum w:abstractNumId="5" w15:restartNumberingAfterBreak="0">
     <w:nsid w:val="17C21485"/>
     <w:multiLevelType w:val="multilevel"/>
     <w:tmpl w:val="F14441DA"/>
@@ -12856,7 +13799,7 @@
       </w:rPr>
     </w:lvl>
   </w:abstractNum>
-  <w:abstractNum w:abstractNumId="6">
+  <w:abstractNum w:abstractNumId="6" w15:restartNumberingAfterBreak="0">
     <w:nsid w:val="1CA35BDF"/>
     <w:multiLevelType w:val="hybridMultilevel"/>
     <w:tmpl w:val="6D7480E0"/>
@@ -12970,7 +13913,7 @@
       </w:rPr>
     </w:lvl>
   </w:abstractNum>
-  <w:abstractNum w:abstractNumId="7">
+  <w:abstractNum w:abstractNumId="7" w15:restartNumberingAfterBreak="0">
     <w:nsid w:val="1D487AB9"/>
     <w:multiLevelType w:val="hybridMultilevel"/>
     <w:tmpl w:val="E12625CE"/>
@@ -13083,7 +14026,7 @@
       </w:rPr>
     </w:lvl>
   </w:abstractNum>
-  <w:abstractNum w:abstractNumId="8">
+  <w:abstractNum w:abstractNumId="8" w15:restartNumberingAfterBreak="0">
     <w:nsid w:val="1DF045E3"/>
     <w:multiLevelType w:val="hybridMultilevel"/>
     <w:tmpl w:val="920C69EC"/>
@@ -13169,7 +14112,7 @@
       </w:pPr>
     </w:lvl>
   </w:abstractNum>
-  <w:abstractNum w:abstractNumId="9">
+  <w:abstractNum w:abstractNumId="9" w15:restartNumberingAfterBreak="0">
     <w:nsid w:val="23B92FC8"/>
     <w:multiLevelType w:val="multilevel"/>
     <w:tmpl w:val="1C38D47C"/>
@@ -13282,7 +14225,7 @@
       </w:rPr>
     </w:lvl>
   </w:abstractNum>
-  <w:abstractNum w:abstractNumId="10">
+  <w:abstractNum w:abstractNumId="10" w15:restartNumberingAfterBreak="0">
     <w:nsid w:val="23E25D4F"/>
     <w:multiLevelType w:val="multilevel"/>
     <w:tmpl w:val="1C38D47C"/>
@@ -13395,7 +14338,7 @@
       </w:rPr>
     </w:lvl>
   </w:abstractNum>
-  <w:abstractNum w:abstractNumId="11">
+  <w:abstractNum w:abstractNumId="11" w15:restartNumberingAfterBreak="0">
     <w:nsid w:val="25015C3A"/>
     <w:multiLevelType w:val="multilevel"/>
     <w:tmpl w:val="F3EEA20A"/>
@@ -13511,7 +14454,7 @@
       </w:rPr>
     </w:lvl>
   </w:abstractNum>
-  <w:abstractNum w:abstractNumId="12">
+  <w:abstractNum w:abstractNumId="12" w15:restartNumberingAfterBreak="0">
     <w:nsid w:val="2DC75E8F"/>
     <w:multiLevelType w:val="hybridMultilevel"/>
     <w:tmpl w:val="BFE8B108"/>
@@ -13624,7 +14567,7 @@
       </w:rPr>
     </w:lvl>
   </w:abstractNum>
-  <w:abstractNum w:abstractNumId="13">
+  <w:abstractNum w:abstractNumId="13" w15:restartNumberingAfterBreak="0">
     <w:nsid w:val="307779C8"/>
     <w:multiLevelType w:val="hybridMultilevel"/>
     <w:tmpl w:val="A27265AC"/>
@@ -13713,7 +14656,7 @@
       </w:pPr>
     </w:lvl>
   </w:abstractNum>
-  <w:abstractNum w:abstractNumId="14">
+  <w:abstractNum w:abstractNumId="14" w15:restartNumberingAfterBreak="0">
     <w:nsid w:val="35A77EF0"/>
     <w:multiLevelType w:val="multilevel"/>
     <w:tmpl w:val="AA7CD57E"/>
@@ -13826,7 +14769,7 @@
       </w:rPr>
     </w:lvl>
   </w:abstractNum>
-  <w:abstractNum w:abstractNumId="15">
+  <w:abstractNum w:abstractNumId="15" w15:restartNumberingAfterBreak="0">
     <w:nsid w:val="3EEC30B5"/>
     <w:multiLevelType w:val="multilevel"/>
     <w:tmpl w:val="C5922DA0"/>
@@ -13939,7 +14882,7 @@
       </w:rPr>
     </w:lvl>
   </w:abstractNum>
-  <w:abstractNum w:abstractNumId="16">
+  <w:abstractNum w:abstractNumId="16" w15:restartNumberingAfterBreak="0">
     <w:nsid w:val="4673621A"/>
     <w:multiLevelType w:val="hybridMultilevel"/>
     <w:tmpl w:val="E3E09622"/>
@@ -14029,7 +14972,7 @@
       </w:pPr>
     </w:lvl>
   </w:abstractNum>
-  <w:abstractNum w:abstractNumId="17">
+  <w:abstractNum w:abstractNumId="17" w15:restartNumberingAfterBreak="0">
     <w:nsid w:val="4A817058"/>
     <w:multiLevelType w:val="multilevel"/>
     <w:tmpl w:val="584A7672"/>
@@ -14142,7 +15085,7 @@
       </w:rPr>
     </w:lvl>
   </w:abstractNum>
-  <w:abstractNum w:abstractNumId="18">
+  <w:abstractNum w:abstractNumId="18" w15:restartNumberingAfterBreak="0">
     <w:nsid w:val="4AE4560E"/>
     <w:multiLevelType w:val="hybridMultilevel"/>
     <w:tmpl w:val="D3FE49FE"/>
@@ -14231,7 +15174,7 @@
       </w:pPr>
     </w:lvl>
   </w:abstractNum>
-  <w:abstractNum w:abstractNumId="19">
+  <w:abstractNum w:abstractNumId="19" w15:restartNumberingAfterBreak="0">
     <w:nsid w:val="54BB43CD"/>
     <w:multiLevelType w:val="multilevel"/>
     <w:tmpl w:val="16344BA0"/>
@@ -14344,7 +15287,7 @@
       </w:rPr>
     </w:lvl>
   </w:abstractNum>
-  <w:abstractNum w:abstractNumId="20">
+  <w:abstractNum w:abstractNumId="20" w15:restartNumberingAfterBreak="0">
     <w:nsid w:val="58E354F5"/>
     <w:multiLevelType w:val="multilevel"/>
     <w:tmpl w:val="F24A850A"/>
@@ -14458,7 +15401,7 @@
       </w:rPr>
     </w:lvl>
   </w:abstractNum>
-  <w:abstractNum w:abstractNumId="21">
+  <w:abstractNum w:abstractNumId="21" w15:restartNumberingAfterBreak="0">
     <w:nsid w:val="5F1F7DF1"/>
     <w:multiLevelType w:val="multilevel"/>
     <w:tmpl w:val="863074F4"/>
@@ -14571,7 +15514,7 @@
       </w:rPr>
     </w:lvl>
   </w:abstractNum>
-  <w:abstractNum w:abstractNumId="22">
+  <w:abstractNum w:abstractNumId="22" w15:restartNumberingAfterBreak="0">
     <w:nsid w:val="60CE0316"/>
     <w:multiLevelType w:val="hybridMultilevel"/>
     <w:tmpl w:val="B844B466"/>
@@ -14684,7 +15627,7 @@
       </w:rPr>
     </w:lvl>
   </w:abstractNum>
-  <w:abstractNum w:abstractNumId="23">
+  <w:abstractNum w:abstractNumId="23" w15:restartNumberingAfterBreak="0">
     <w:nsid w:val="633D7147"/>
     <w:multiLevelType w:val="multilevel"/>
     <w:tmpl w:val="AB6E3360"/>
@@ -14803,7 +15746,7 @@
       </w:rPr>
     </w:lvl>
   </w:abstractNum>
-  <w:abstractNum w:abstractNumId="24">
+  <w:abstractNum w:abstractNumId="24" w15:restartNumberingAfterBreak="0">
     <w:nsid w:val="63FC0ACE"/>
     <w:multiLevelType w:val="multilevel"/>
     <w:tmpl w:val="11D68CB4"/>
@@ -14916,7 +15859,7 @@
       </w:rPr>
     </w:lvl>
   </w:abstractNum>
-  <w:abstractNum w:abstractNumId="25">
+  <w:abstractNum w:abstractNumId="25" w15:restartNumberingAfterBreak="0">
     <w:nsid w:val="649E5829"/>
     <w:multiLevelType w:val="hybridMultilevel"/>
     <w:tmpl w:val="CAF6D556"/>
@@ -15002,7 +15945,7 @@
       </w:pPr>
     </w:lvl>
   </w:abstractNum>
-  <w:abstractNum w:abstractNumId="26">
+  <w:abstractNum w:abstractNumId="26" w15:restartNumberingAfterBreak="0">
     <w:nsid w:val="722002F0"/>
     <w:multiLevelType w:val="hybridMultilevel"/>
     <w:tmpl w:val="4C8C1156"/>
@@ -15115,7 +16058,7 @@
       </w:rPr>
     </w:lvl>
   </w:abstractNum>
-  <w:abstractNum w:abstractNumId="27">
+  <w:abstractNum w:abstractNumId="27" w15:restartNumberingAfterBreak="0">
     <w:nsid w:val="76A905BF"/>
     <w:multiLevelType w:val="multilevel"/>
     <w:tmpl w:val="8D50A676"/>
@@ -15231,7 +16174,7 @@
       </w:rPr>
     </w:lvl>
   </w:abstractNum>
-  <w:abstractNum w:abstractNumId="28">
+  <w:abstractNum w:abstractNumId="28" w15:restartNumberingAfterBreak="0">
     <w:nsid w:val="7C786832"/>
     <w:multiLevelType w:val="hybridMultilevel"/>
     <w:tmpl w:val="12B2ACDE"/>
@@ -15454,7 +16397,7 @@
 </file>
 
 <file path=word/styles.xml><?xml version="1.0" encoding="utf-8"?>
-<w:styles xmlns:mc="http://schemas.openxmlformats.org/markup-compatibility/2006" xmlns:r="http://schemas.openxmlformats.org/officeDocument/2006/relationships" xmlns:w="http://schemas.openxmlformats.org/wordprocessingml/2006/main" xmlns:w14="http://schemas.microsoft.com/office/word/2010/wordml" mc:Ignorable="w14">
+<w:styles xmlns:mc="http://schemas.openxmlformats.org/markup-compatibility/2006" xmlns:r="http://schemas.openxmlformats.org/officeDocument/2006/relationships" xmlns:w="http://schemas.openxmlformats.org/wordprocessingml/2006/main" xmlns:w14="http://schemas.microsoft.com/office/word/2010/wordml" xmlns:w15="http://schemas.microsoft.com/office/word/2012/wordml" mc:Ignorable="w14 w15">
   <w:docDefaults>
     <w:rPrDefault>
       <w:rPr>
@@ -15470,814 +16413,378 @@
       </w:pPr>
     </w:pPrDefault>
   </w:docDefaults>
-  <w:latentStyles w:defLockedState="0" w:defUIPriority="99" w:defSemiHidden="1" w:defUnhideWhenUsed="1" w:defQFormat="0" w:count="267">
-    <w:lsdException w:name="Normal" w:semiHidden="0" w:uiPriority="0" w:unhideWhenUsed="0" w:qFormat="1"/>
-    <w:lsdException w:name="heading 1" w:semiHidden="0" w:uiPriority="9" w:unhideWhenUsed="0" w:qFormat="1"/>
-    <w:lsdException w:name="heading 2" w:uiPriority="9" w:qFormat="1"/>
-    <w:lsdException w:name="heading 3" w:uiPriority="9" w:qFormat="1"/>
-    <w:lsdException w:name="heading 4" w:uiPriority="9" w:qFormat="1"/>
-    <w:lsdException w:name="heading 5" w:uiPriority="9" w:qFormat="1"/>
-    <w:lsdException w:name="heading 6" w:uiPriority="9" w:qFormat="1"/>
-    <w:lsdException w:name="heading 7" w:uiPriority="9" w:qFormat="1"/>
-    <w:lsdException w:name="heading 8" w:uiPriority="9" w:qFormat="1"/>
-    <w:lsdException w:name="heading 9" w:uiPriority="9" w:qFormat="1"/>
-    <w:lsdException w:name="toc 1" w:uiPriority="39"/>
-    <w:lsdException w:name="toc 2" w:uiPriority="39"/>
-    <w:lsdException w:name="toc 3" w:uiPriority="39"/>
-    <w:lsdException w:name="toc 4" w:uiPriority="39"/>
-    <w:lsdException w:name="toc 5" w:uiPriority="39"/>
-    <w:lsdException w:name="toc 6" w:uiPriority="39"/>
-    <w:lsdException w:name="toc 7" w:uiPriority="39"/>
-    <w:lsdException w:name="toc 8" w:uiPriority="39"/>
-    <w:lsdException w:name="toc 9" w:uiPriority="39"/>
-    <w:lsdException w:name="caption" w:uiPriority="35" w:qFormat="1"/>
-    <w:lsdException w:name="Title" w:semiHidden="0" w:uiPriority="10" w:unhideWhenUsed="0" w:qFormat="1"/>
-    <w:lsdException w:name="Default Paragraph Font" w:uiPriority="1"/>
-    <w:lsdException w:name="Subtitle" w:semiHidden="0" w:uiPriority="11" w:unhideWhenUsed="0" w:qFormat="1"/>
-    <w:lsdException w:name="Strong" w:semiHidden="0" w:uiPriority="22" w:unhideWhenUsed="0" w:qFormat="1"/>
-    <w:lsdException w:name="Emphasis" w:semiHidden="0" w:uiPriority="20" w:unhideWhenUsed="0" w:qFormat="1"/>
-    <w:lsdException w:name="Table Grid" w:semiHidden="0" w:uiPriority="59" w:unhideWhenUsed="0"/>
-    <w:lsdException w:name="Placeholder Text" w:unhideWhenUsed="0"/>
-    <w:lsdException w:name="No Spacing" w:semiHidden="0" w:uiPriority="1" w:unhideWhenUsed="0" w:qFormat="1"/>
-    <w:lsdException w:name="Light Shading" w:semiHidden="0" w:uiPriority="60" w:unhideWhenUsed="0"/>
-    <w:lsdException w:name="Light List" w:semiHidden="0" w:uiPriority="61" w:unhideWhenUsed="0"/>
-    <w:lsdException w:name="Light Grid" w:semiHidden="0" w:uiPriority="62" w:unhideWhenUsed="0"/>
-    <w:lsdException w:name="Medium Shading 1" w:semiHidden="0" w:uiPriority="63" w:unhideWhenUsed="0"/>
-    <w:lsdException w:name="Medium Shading 2" w:semiHidden="0" w:uiPriority="64" w:unhideWhenUsed="0"/>
-    <w:lsdException w:name="Medium List 1" w:semiHidden="0" w:uiPriority="65" w:unhideWhenUsed="0"/>
-    <w:lsdException w:name="Medium List 2" w:semiHidden="0" w:uiPriority="66" w:unhideWhenUsed="0"/>
-    <w:lsdException w:name="Medium Grid 1" w:semiHidden="0" w:uiPriority="67" w:unhideWhenUsed="0"/>
-    <w:lsdException w:name="Medium Grid 2" w:semiHidden="0" w:uiPriority="68" w:unhideWhenUsed="0"/>
-    <w:lsdException w:name="Medium Grid 3" w:semiHidden="0" w:uiPriority="69" w:unhideWhenUsed="0"/>
-    <w:lsdException w:name="Dark List" w:semiHidden="0" w:uiPriority="70" w:unhideWhenUsed="0"/>
-    <w:lsdException w:name="Colorful Shading" w:semiHidden="0" w:uiPriority="71" w:unhideWhenUsed="0"/>
-    <w:lsdException w:name="Colorful List" w:semiHidden="0" w:uiPriority="72" w:unhideWhenUsed="0"/>
-    <w:lsdException w:name="Colorful Grid" w:semiHidden="0" w:uiPriority="73" w:unhideWhenUsed="0"/>
-    <w:lsdException w:name="Light Shading Accent 1" w:semiHidden="0" w:uiPriority="60" w:unhideWhenUsed="0"/>
-    <w:lsdException w:name="Light List Accent 1" w:semiHidden="0" w:uiPriority="61" w:unhideWhenUsed="0"/>
-    <w:lsdException w:name="Light Grid Accent 1" w:semiHidden="0" w:uiPriority="62" w:unhideWhenUsed="0"/>
-    <w:lsdException w:name="Medium Shading 1 Accent 1" w:semiHidden="0" w:uiPriority="63" w:unhideWhenUsed="0"/>
-    <w:lsdException w:name="Medium Shading 2 Accent 1" w:semiHidden="0" w:uiPriority="64" w:unhideWhenUsed="0"/>
-    <w:lsdException w:name="Medium List 1 Accent 1" w:semiHidden="0" w:uiPriority="65" w:unhideWhenUsed="0"/>
-    <w:lsdException w:name="Revision" w:unhideWhenUsed="0"/>
-    <w:lsdException w:name="List Paragraph" w:semiHidden="0" w:uiPriority="34" w:unhideWhenUsed="0" w:qFormat="1"/>
-    <w:lsdException w:name="Quote" w:semiHidden="0" w:uiPriority="29" w:unhideWhenUsed="0" w:qFormat="1"/>
-    <w:lsdException w:name="Intense Quote" w:semiHidden="0" w:uiPriority="30" w:unhideWhenUsed="0" w:qFormat="1"/>
-    <w:lsdException w:name="Medium List 2 Accent 1" w:semiHidden="0" w:uiPriority="66" w:unhideWhenUsed="0"/>
-    <w:lsdException w:name="Medium Grid 1 Accent 1" w:semiHidden="0" w:uiPriority="67" w:unhideWhenUsed="0"/>
-    <w:lsdException w:name="Medium Grid 2 Accent 1" w:semiHidden="0" w:uiPriority="68" w:unhideWhenUsed="0"/>
-    <w:lsdException w:name="Medium Grid 3 Accent 1" w:semiHidden="0" w:uiPriority="69" w:unhideWhenUsed="0"/>
-    <w:lsdException w:name="Dark List Accent 1" w:semiHidden="0" w:uiPriority="70" w:unhideWhenUsed="0"/>
-    <w:lsdException w:name="Colorful Shading Accent 1" w:semiHidden="0" w:uiPriority="71" w:unhideWhenUsed="0"/>
-    <w:lsdException w:name="Colorful List Accent 1" w:semiHidden="0" w:uiPriority="72" w:unhideWhenUsed="0"/>
-    <w:lsdException w:name="Colorful Grid Accent 1" w:semiHidden="0" w:uiPriority="73" w:unhideWhenUsed="0"/>
-    <w:lsdException w:name="Light Shading Accent 2" w:semiHidden="0" w:uiPriority="60" w:unhideWhenUsed="0"/>
-    <w:lsdException w:name="Light List Accent 2" w:semiHidden="0" w:uiPriority="61" w:unhideWhenUsed="0"/>
-    <w:lsdException w:name="Light Grid Accent 2" w:semiHidden="0" w:uiPriority="62" w:unhideWhenUsed="0"/>
-    <w:lsdException w:name="Medium Shading 1 Accent 2" w:semiHidden="0" w:uiPriority="63" w:unhideWhenUsed="0"/>
-    <w:lsdException w:name="Medium Shading 2 Accent 2" w:semiHidden="0" w:uiPriority="64" w:unhideWhenUsed="0"/>
-    <w:lsdException w:name="Medium List 1 Accent 2" w:semiHidden="0" w:uiPriority="65" w:unhideWhenUsed="0"/>
-    <w:lsdException w:name="Medium List 2 Accent 2" w:semiHidden="0" w:uiPriority="66" w:unhideWhenUsed="0"/>
-    <w:lsdException w:name="Medium Grid 1 Accent 2" w:semiHidden="0" w:uiPriority="67" w:unhideWhenUsed="0"/>
-    <w:lsdException w:name="Medium Grid 2 Accent 2" w:semiHidden="0" w:uiPriority="68" w:unhideWhenUsed="0"/>
-    <w:lsdException w:name="Medium Grid 3 Accent 2" w:semiHidden="0" w:uiPriority="69" w:unhideWhenUsed="0"/>
-    <w:lsdException w:name="Dark List Accent 2" w:semiHidden="0" w:uiPriority="70" w:unhideWhenUsed="0"/>
-    <w:lsdException w:name="Colorful Shading Accent 2" w:semiHidden="0" w:uiPriority="71" w:unhideWhenUsed="0"/>
-    <w:lsdException w:name="Colorful List Accent 2" w:semiHidden="0" w:uiPriority="72" w:unhideWhenUsed="0"/>
-    <w:lsdException w:name="Colorful Grid Accent 2" w:semiHidden="0" w:uiPriority="73" w:unhideWhenUsed="0"/>
-    <w:lsdException w:name="Light Shading Accent 3" w:semiHidden="0" w:uiPriority="60" w:unhideWhenUsed="0"/>
-    <w:lsdException w:name="Light List Accent 3" w:semiHidden="0" w:uiPriority="61" w:unhideWhenUsed="0"/>
-    <w:lsdException w:name="Light Grid Accent 3" w:semiHidden="0" w:uiPriority="62" w:unhideWhenUsed="0"/>
-    <w:lsdException w:name="Medium Shading 1 Accent 3" w:semiHidden="0" w:uiPriority="63" w:unhideWhenUsed="0"/>
-    <w:lsdException w:name="Medium Shading 2 Accent 3" w:semiHidden="0" w:uiPriority="64" w:unhideWhenUsed="0"/>
-    <w:lsdException w:name="Medium List 1 Accent 3" w:semiHidden="0" w:uiPriority="65" w:unhideWhenUsed="0"/>
-    <w:lsdException w:name="Medium List 2 Accent 3" w:semiHidden="0" w:uiPriority="66" w:unhideWhenUsed="0"/>
-    <w:lsdException w:name="Medium Grid 1 Accent 3" w:semiHidden="0" w:uiPriority="67" w:unhideWhenUsed="0"/>
-    <w:lsdException w:name="Medium Grid 2 Accent 3" w:semiHidden="0" w:uiPriority="68" w:unhideWhenUsed="0"/>
-    <w:lsdException w:name="Medium Grid 3 Accent 3" w:semiHidden="0" w:uiPriority="69" w:unhideWhenUsed="0"/>
-    <w:lsdException w:name="Dark List Accent 3" w:semiHidden="0" w:uiPriority="70" w:unhideWhenUsed="0"/>
-    <w:lsdException w:name="Colorful Shading Accent 3" w:semiHidden="0" w:uiPriority="71" w:unhideWhenUsed="0"/>
-    <w:lsdException w:name="Colorful List Accent 3" w:semiHidden="0" w:uiPriority="72" w:unhideWhenUsed="0"/>
-    <w:lsdException w:name="Colorful Grid Accent 3" w:semiHidden="0" w:uiPriority="73" w:unhideWhenUsed="0"/>
-    <w:lsdException w:name="Light Shading Accent 4" w:semiHidden="0" w:uiPriority="60" w:unhideWhenUsed="0"/>
-    <w:lsdException w:name="Light List Accent 4" w:semiHidden="0" w:uiPriority="61" w:unhideWhenUsed="0"/>
-    <w:lsdException w:name="Light Grid Accent 4" w:semiHidden="0" w:uiPriority="62" w:unhideWhenUsed="0"/>
-    <w:lsdException w:name="Medium Shading 1 Accent 4" w:semiHidden="0" w:uiPriority="63" w:unhideWhenUsed="0"/>
-    <w:lsdException w:name="Medium Shading 2 Accent 4" w:semiHidden="0" w:uiPriority="64" w:unhideWhenUsed="0"/>
-    <w:lsdException w:name="Medium List 1 Accent 4" w:semiHidden="0" w:uiPriority="65" w:unhideWhenUsed="0"/>
-    <w:lsdException w:name="Medium List 2 Accent 4" w:semiHidden="0" w:uiPriority="66" w:unhideWhenUsed="0"/>
-    <w:lsdException w:name="Medium Grid 1 Accent 4" w:semiHidden="0" w:uiPriority="67" w:unhideWhenUsed="0"/>
-    <w:lsdException w:name="Medium Grid 2 Accent 4" w:semiHidden="0" w:uiPriority="68" w:unhideWhenUsed="0"/>
-    <w:lsdException w:name="Medium Grid 3 Accent 4" w:semiHidden="0" w:uiPriority="69" w:unhideWhenUsed="0"/>
-    <w:lsdException w:name="Dark List Accent 4" w:semiHidden="0" w:uiPriority="70" w:unhideWhenUsed="0"/>
-    <w:lsdException w:name="Colorful Shading Accent 4" w:semiHidden="0" w:uiPriority="71" w:unhideWhenUsed="0"/>
-    <w:lsdException w:name="Colorful List Accent 4" w:semiHidden="0" w:uiPriority="72" w:unhideWhenUsed="0"/>
-    <w:lsdException w:name="Colorful Grid Accent 4" w:semiHidden="0" w:uiPriority="73" w:unhideWhenUsed="0"/>
-    <w:lsdException w:name="Light Shading Accent 5" w:semiHidden="0" w:uiPriority="60" w:unhideWhenUsed="0"/>
-    <w:lsdException w:name="Light List Accent 5" w:semiHidden="0" w:uiPriority="61" w:unhideWhenUsed="0"/>
-    <w:lsdException w:name="Light Grid Accent 5" w:semiHidden="0" w:uiPriority="62" w:unhideWhenUsed="0"/>
-    <w:lsdException w:name="Medium Shading 1 Accent 5" w:semiHidden="0" w:uiPriority="63" w:unhideWhenUsed="0"/>
-    <w:lsdException w:name="Medium Shading 2 Accent 5" w:semiHidden="0" w:uiPriority="64" w:unhideWhenUsed="0"/>
-    <w:lsdException w:name="Medium List 1 Accent 5" w:semiHidden="0" w:uiPriority="65" w:unhideWhenUsed="0"/>
-    <w:lsdException w:name="Medium List 2 Accent 5" w:semiHidden="0" w:uiPriority="66" w:unhideWhenUsed="0"/>
-    <w:lsdException w:name="Medium Grid 1 Accent 5" w:semiHidden="0" w:uiPriority="67" w:unhideWhenUsed="0"/>
-    <w:lsdException w:name="Medium Grid 2 Accent 5" w:semiHidden="0" w:uiPriority="68" w:unhideWhenUsed="0"/>
-    <w:lsdException w:name="Medium Grid 3 Accent 5" w:semiHidden="0" w:uiPriority="69" w:unhideWhenUsed="0"/>
-    <w:lsdException w:name="Dark List Accent 5" w:semiHidden="0" w:uiPriority="70" w:unhideWhenUsed="0"/>
-    <w:lsdException w:name="Colorful Shading Accent 5" w:semiHidden="0" w:uiPriority="71" w:unhideWhenUsed="0"/>
-    <w:lsdException w:name="Colorful List Accent 5" w:semiHidden="0" w:uiPriority="72" w:unhideWhenUsed="0"/>
-    <w:lsdException w:name="Colorful Grid Accent 5" w:semiHidden="0" w:uiPriority="73" w:unhideWhenUsed="0"/>
-    <w:lsdException w:name="Light Shading Accent 6" w:semiHidden="0" w:uiPriority="60" w:unhideWhenUsed="0"/>
-    <w:lsdException w:name="Light List Accent 6" w:semiHidden="0" w:uiPriority="61" w:unhideWhenUsed="0"/>
-    <w:lsdException w:name="Light Grid Accent 6" w:semiHidden="0" w:uiPriority="62" w:unhideWhenUsed="0"/>
-    <w:lsdException w:name="Medium Shading 1 Accent 6" w:semiHidden="0" w:uiPriority="63" w:unhideWhenUsed="0"/>
-    <w:lsdException w:name="Medium Shading 2 Accent 6" w:semiHidden="0" w:uiPriority="64" w:unhideWhenUsed="0"/>
-    <w:lsdException w:name="Medium List 1 Accent 6" w:semiHidden="0" w:uiPriority="65" w:unhideWhenUsed="0"/>
-    <w:lsdException w:name="Medium List 2 Accent 6" w:semiHidden="0" w:uiPriority="66" w:unhideWhenUsed="0"/>
-    <w:lsdException w:name="Medium Grid 1 Accent 6" w:semiHidden="0" w:uiPriority="67" w:unhideWhenUsed="0"/>
-    <w:lsdException w:name="Medium Grid 2 Accent 6" w:semiHidden="0" w:uiPriority="68" w:unhideWhenUsed="0"/>
-    <w:lsdException w:name="Medium Grid 3 Accent 6" w:semiHidden="0" w:uiPriority="69" w:unhideWhenUsed="0"/>
-    <w:lsdException w:name="Dark List Accent 6" w:semiHidden="0" w:uiPriority="70" w:unhideWhenUsed="0"/>
-    <w:lsdException w:name="Colorful Shading Accent 6" w:semiHidden="0" w:uiPriority="71" w:unhideWhenUsed="0"/>
-    <w:lsdException w:name="Colorful List Accent 6" w:semiHidden="0" w:uiPriority="72" w:unhideWhenUsed="0"/>
-    <w:lsdException w:name="Colorful Grid Accent 6" w:semiHidden="0" w:uiPriority="73" w:unhideWhenUsed="0"/>
-    <w:lsdException w:name="Subtle Emphasis" w:semiHidden="0" w:uiPriority="19" w:unhideWhenUsed="0" w:qFormat="1"/>
-    <w:lsdException w:name="Intense Emphasis" w:semiHidden="0" w:uiPriority="21" w:unhideWhenUsed="0" w:qFormat="1"/>
-    <w:lsdException w:name="Subtle Reference" w:semiHidden="0" w:uiPriority="31" w:unhideWhenUsed="0" w:qFormat="1"/>
-    <w:lsdException w:name="Intense Reference" w:semiHidden="0" w:uiPriority="32" w:unhideWhenUsed="0" w:qFormat="1"/>
-    <w:lsdException w:name="Book Title" w:semiHidden="0" w:uiPriority="33" w:unhideWhenUsed="0" w:qFormat="1"/>
-    <w:lsdException w:name="Bibliography" w:uiPriority="37"/>
-    <w:lsdException w:name="TOC Heading" w:uiPriority="39" w:qFormat="1"/>
-  </w:latentStyles>
-  <w:style w:type="paragraph" w:default="1" w:styleId="Normal">
-    <w:name w:val="Normal"/>
-    <w:qFormat/>
-    <w:rsid w:val="008C71D3"/>
-    <w:pPr>
-      <w:spacing w:after="0" w:line="240" w:lineRule="auto"/>
-    </w:pPr>
-    <w:rPr>
-      <w:rFonts w:ascii="Times New Roman" w:hAnsi="Times New Roman"/>
-      <w:sz w:val="24"/>
-    </w:rPr>
-  </w:style>
-  <w:style w:type="paragraph" w:styleId="Heading1">
-    <w:name w:val="heading 1"/>
-    <w:basedOn w:val="Normal"/>
-    <w:next w:val="Normal"/>
-    <w:link w:val="Heading1Char"/>
-    <w:uiPriority w:val="9"/>
-    <w:qFormat/>
-    <w:rsid w:val="00E91936"/>
-    <w:pPr>
-      <w:keepNext/>
-      <w:keepLines/>
-      <w:numPr>
-        <w:numId w:val="1"/>
-      </w:numPr>
-      <w:spacing w:before="240" w:after="240"/>
-      <w:ind w:left="1440" w:hanging="1440"/>
-      <w:outlineLvl w:val="0"/>
-    </w:pPr>
-    <w:rPr>
-      <w:rFonts w:asciiTheme="majorHAnsi" w:eastAsiaTheme="majorEastAsia" w:hAnsiTheme="majorHAnsi" w:cstheme="majorBidi"/>
-      <w:b/>
-      <w:bCs/>
-      <w:sz w:val="28"/>
-      <w:szCs w:val="28"/>
-    </w:rPr>
-  </w:style>
-  <w:style w:type="paragraph" w:styleId="Heading20">
-    <w:name w:val="heading 2"/>
-    <w:basedOn w:val="Normal"/>
-    <w:next w:val="Normal"/>
-    <w:link w:val="Heading2Char"/>
-    <w:uiPriority w:val="9"/>
-    <w:unhideWhenUsed/>
-    <w:qFormat/>
-    <w:rsid w:val="00E91936"/>
-    <w:pPr>
-      <w:keepNext/>
-      <w:keepLines/>
-      <w:spacing w:before="160" w:after="160"/>
-      <w:ind w:left="720" w:hanging="720"/>
-      <w:outlineLvl w:val="1"/>
-    </w:pPr>
-    <w:rPr>
-      <w:rFonts w:asciiTheme="majorHAnsi" w:eastAsiaTheme="majorEastAsia" w:hAnsiTheme="majorHAnsi" w:cstheme="majorBidi"/>
-      <w:b/>
-      <w:bCs/>
-      <w:szCs w:val="26"/>
-    </w:rPr>
-  </w:style>
-  <w:style w:type="character" w:default="1" w:styleId="DefaultParagraphFont">
-    <w:name w:val="Default Paragraph Font"/>
-    <w:uiPriority w:val="1"/>
-    <w:semiHidden/>
-    <w:unhideWhenUsed/>
-  </w:style>
-  <w:style w:type="table" w:default="1" w:styleId="TableNormal">
-    <w:name w:val="Normal Table"/>
-    <w:uiPriority w:val="99"/>
-    <w:semiHidden/>
-    <w:unhideWhenUsed/>
-    <w:tblPr>
-      <w:tblInd w:w="0" w:type="dxa"/>
-      <w:tblCellMar>
-        <w:top w:w="0" w:type="dxa"/>
-        <w:left w:w="108" w:type="dxa"/>
-        <w:bottom w:w="0" w:type="dxa"/>
-        <w:right w:w="108" w:type="dxa"/>
-      </w:tblCellMar>
-    </w:tblPr>
-  </w:style>
-  <w:style w:type="numbering" w:default="1" w:styleId="NoList">
-    <w:name w:val="No List"/>
-    <w:uiPriority w:val="99"/>
-    <w:semiHidden/>
-    <w:unhideWhenUsed/>
-  </w:style>
-  <w:style w:type="character" w:customStyle="1" w:styleId="Heading1Char">
-    <w:name w:val="Heading 1 Char"/>
-    <w:basedOn w:val="DefaultParagraphFont"/>
-    <w:link w:val="Heading1"/>
-    <w:uiPriority w:val="9"/>
-    <w:rsid w:val="00E91936"/>
-    <w:rPr>
-      <w:rFonts w:asciiTheme="majorHAnsi" w:eastAsiaTheme="majorEastAsia" w:hAnsiTheme="majorHAnsi" w:cstheme="majorBidi"/>
-      <w:b/>
-      <w:bCs/>
-      <w:sz w:val="28"/>
-      <w:szCs w:val="28"/>
-    </w:rPr>
-  </w:style>
-  <w:style w:type="character" w:customStyle="1" w:styleId="Heading2Char">
-    <w:name w:val="Heading 2 Char"/>
-    <w:basedOn w:val="DefaultParagraphFont"/>
-    <w:link w:val="Heading20"/>
-    <w:uiPriority w:val="9"/>
-    <w:rsid w:val="00E91936"/>
-    <w:rPr>
-      <w:rFonts w:asciiTheme="majorHAnsi" w:eastAsiaTheme="majorEastAsia" w:hAnsiTheme="majorHAnsi" w:cstheme="majorBidi"/>
-      <w:b/>
-      <w:bCs/>
-      <w:sz w:val="24"/>
-      <w:szCs w:val="26"/>
-    </w:rPr>
-  </w:style>
-  <w:style w:type="paragraph" w:styleId="ListParagraph">
-    <w:name w:val="List Paragraph"/>
-    <w:basedOn w:val="Normal"/>
-    <w:link w:val="ListParagraphChar"/>
-    <w:uiPriority w:val="34"/>
-    <w:qFormat/>
-    <w:rsid w:val="006D7530"/>
-    <w:pPr>
-      <w:ind w:left="720"/>
-      <w:contextualSpacing/>
-    </w:pPr>
-  </w:style>
-  <w:style w:type="paragraph" w:styleId="Header">
-    <w:name w:val="header"/>
-    <w:basedOn w:val="Normal"/>
-    <w:link w:val="HeaderChar"/>
-    <w:uiPriority w:val="99"/>
-    <w:unhideWhenUsed/>
-    <w:rsid w:val="006D7530"/>
-    <w:pPr>
-      <w:tabs>
-        <w:tab w:val="center" w:pos="4680"/>
-        <w:tab w:val="right" w:pos="9360"/>
-      </w:tabs>
-    </w:pPr>
-  </w:style>
-  <w:style w:type="character" w:customStyle="1" w:styleId="HeaderChar">
-    <w:name w:val="Header Char"/>
-    <w:basedOn w:val="DefaultParagraphFont"/>
-    <w:link w:val="Header"/>
-    <w:uiPriority w:val="99"/>
-    <w:rsid w:val="006D7530"/>
-  </w:style>
-  <w:style w:type="paragraph" w:styleId="Footer">
-    <w:name w:val="footer"/>
-    <w:basedOn w:val="Normal"/>
-    <w:link w:val="FooterChar"/>
-    <w:uiPriority w:val="99"/>
-    <w:unhideWhenUsed/>
-    <w:rsid w:val="006D7530"/>
-    <w:pPr>
-      <w:tabs>
-        <w:tab w:val="center" w:pos="4680"/>
-        <w:tab w:val="right" w:pos="9360"/>
-      </w:tabs>
-    </w:pPr>
-  </w:style>
-  <w:style w:type="character" w:customStyle="1" w:styleId="FooterChar">
-    <w:name w:val="Footer Char"/>
-    <w:basedOn w:val="DefaultParagraphFont"/>
-    <w:link w:val="Footer"/>
-    <w:uiPriority w:val="99"/>
-    <w:rsid w:val="006D7530"/>
-  </w:style>
-  <w:style w:type="paragraph" w:styleId="BalloonText">
-    <w:name w:val="Balloon Text"/>
-    <w:basedOn w:val="Normal"/>
-    <w:link w:val="BalloonTextChar"/>
-    <w:uiPriority w:val="99"/>
-    <w:semiHidden/>
-    <w:unhideWhenUsed/>
-    <w:rsid w:val="00D1155A"/>
-    <w:rPr>
-      <w:rFonts w:ascii="Tahoma" w:hAnsi="Tahoma" w:cs="Tahoma"/>
-      <w:sz w:val="16"/>
-      <w:szCs w:val="16"/>
-    </w:rPr>
-  </w:style>
-  <w:style w:type="character" w:customStyle="1" w:styleId="BalloonTextChar">
-    <w:name w:val="Balloon Text Char"/>
-    <w:basedOn w:val="DefaultParagraphFont"/>
-    <w:link w:val="BalloonText"/>
-    <w:uiPriority w:val="99"/>
-    <w:semiHidden/>
-    <w:rsid w:val="00D1155A"/>
-    <w:rPr>
-      <w:rFonts w:ascii="Tahoma" w:hAnsi="Tahoma" w:cs="Tahoma"/>
-      <w:sz w:val="16"/>
-      <w:szCs w:val="16"/>
-    </w:rPr>
-  </w:style>
-  <w:style w:type="table" w:styleId="TableGrid">
-    <w:name w:val="Table Grid"/>
-    <w:basedOn w:val="TableNormal"/>
-    <w:uiPriority w:val="59"/>
-    <w:rsid w:val="00D1155A"/>
-    <w:pPr>
-      <w:spacing w:after="0" w:line="240" w:lineRule="auto"/>
-    </w:pPr>
-    <w:tblPr>
-      <w:tblBorders>
-        <w:top w:val="single" w:sz="4" w:space="0" w:color="auto"/>
-        <w:left w:val="single" w:sz="4" w:space="0" w:color="auto"/>
-        <w:bottom w:val="single" w:sz="4" w:space="0" w:color="auto"/>
-        <w:right w:val="single" w:sz="4" w:space="0" w:color="auto"/>
-        <w:insideH w:val="single" w:sz="4" w:space="0" w:color="auto"/>
-        <w:insideV w:val="single" w:sz="4" w:space="0" w:color="auto"/>
-      </w:tblBorders>
-    </w:tblPr>
-  </w:style>
-  <w:style w:type="paragraph" w:styleId="NoSpacing">
-    <w:name w:val="No Spacing"/>
-    <w:uiPriority w:val="1"/>
-    <w:qFormat/>
-    <w:rsid w:val="008452C7"/>
-    <w:pPr>
-      <w:spacing w:after="0" w:line="240" w:lineRule="auto"/>
-    </w:pPr>
-    <w:rPr>
-      <w:sz w:val="24"/>
-    </w:rPr>
-  </w:style>
-  <w:style w:type="paragraph" w:customStyle="1" w:styleId="ListSpaced">
-    <w:name w:val="List Spaced"/>
-    <w:basedOn w:val="ListParagraph"/>
-    <w:link w:val="ListSpacedChar"/>
-    <w:qFormat/>
-    <w:rsid w:val="008C71D3"/>
-    <w:pPr>
-      <w:numPr>
-        <w:numId w:val="15"/>
-      </w:numPr>
-      <w:autoSpaceDE w:val="0"/>
-      <w:autoSpaceDN w:val="0"/>
-      <w:adjustRightInd w:val="0"/>
-      <w:spacing w:before="120" w:after="120"/>
-      <w:contextualSpacing w:val="0"/>
-    </w:pPr>
-    <w:rPr>
-      <w:rFonts w:cs="Arial"/>
-      <w:szCs w:val="23"/>
-    </w:rPr>
-  </w:style>
-  <w:style w:type="paragraph" w:customStyle="1" w:styleId="NumList">
-    <w:name w:val="Num List"/>
-    <w:basedOn w:val="ListParagraph"/>
-    <w:link w:val="NumListChar"/>
-    <w:qFormat/>
-    <w:rsid w:val="008C71D3"/>
-    <w:pPr>
-      <w:numPr>
-        <w:numId w:val="21"/>
-      </w:numPr>
-      <w:autoSpaceDE w:val="0"/>
-      <w:autoSpaceDN w:val="0"/>
-      <w:adjustRightInd w:val="0"/>
-    </w:pPr>
-    <w:rPr>
-      <w:rFonts w:cs="Arial"/>
-      <w:szCs w:val="23"/>
-    </w:rPr>
-  </w:style>
-  <w:style w:type="character" w:customStyle="1" w:styleId="ListParagraphChar">
-    <w:name w:val="List Paragraph Char"/>
-    <w:basedOn w:val="DefaultParagraphFont"/>
-    <w:link w:val="ListParagraph"/>
-    <w:uiPriority w:val="34"/>
-    <w:rsid w:val="004050FF"/>
-    <w:rPr>
-      <w:sz w:val="24"/>
-    </w:rPr>
-  </w:style>
-  <w:style w:type="character" w:customStyle="1" w:styleId="ListSpacedChar">
-    <w:name w:val="List Spaced Char"/>
-    <w:basedOn w:val="ListParagraphChar"/>
-    <w:link w:val="ListSpaced"/>
-    <w:rsid w:val="004050FF"/>
-    <w:rPr>
-      <w:rFonts w:ascii="Times New Roman" w:hAnsi="Times New Roman" w:cs="Arial"/>
-      <w:sz w:val="24"/>
-      <w:szCs w:val="23"/>
-    </w:rPr>
-  </w:style>
-  <w:style w:type="character" w:customStyle="1" w:styleId="NumListChar">
-    <w:name w:val="Num List Char"/>
-    <w:basedOn w:val="ListParagraphChar"/>
-    <w:link w:val="NumList"/>
-    <w:rsid w:val="008C71D3"/>
-    <w:rPr>
-      <w:rFonts w:ascii="Times New Roman" w:hAnsi="Times New Roman" w:cs="Arial"/>
-      <w:sz w:val="24"/>
-      <w:szCs w:val="23"/>
-    </w:rPr>
-  </w:style>
-  <w:style w:type="paragraph" w:customStyle="1" w:styleId="Heading2">
-    <w:name w:val="Heading2"/>
-    <w:basedOn w:val="Heading20"/>
-    <w:link w:val="Heading2Char0"/>
-    <w:qFormat/>
-    <w:rsid w:val="00A13AAA"/>
-    <w:pPr>
-      <w:numPr>
-        <w:ilvl w:val="1"/>
-        <w:numId w:val="31"/>
-      </w:numPr>
-      <w:spacing w:before="120" w:after="120"/>
-    </w:pPr>
-  </w:style>
-  <w:style w:type="paragraph" w:customStyle="1" w:styleId="Heading3">
-    <w:name w:val="Heading3"/>
-    <w:basedOn w:val="Heading20"/>
-    <w:link w:val="Heading3Char"/>
-    <w:qFormat/>
-    <w:rsid w:val="00E91936"/>
-    <w:pPr>
-      <w:numPr>
-        <w:ilvl w:val="2"/>
-        <w:numId w:val="18"/>
-      </w:numPr>
-    </w:pPr>
-  </w:style>
-  <w:style w:type="character" w:customStyle="1" w:styleId="Heading2Char0">
-    <w:name w:val="Heading2 Char"/>
-    <w:basedOn w:val="Heading2Char"/>
-    <w:link w:val="Heading2"/>
-    <w:rsid w:val="00A13AAA"/>
-    <w:rPr>
-      <w:rFonts w:asciiTheme="majorHAnsi" w:eastAsiaTheme="majorEastAsia" w:hAnsiTheme="majorHAnsi" w:cstheme="majorBidi"/>
-      <w:b/>
-      <w:bCs/>
-      <w:sz w:val="24"/>
-      <w:szCs w:val="26"/>
-    </w:rPr>
-  </w:style>
-  <w:style w:type="character" w:customStyle="1" w:styleId="Heading3Char">
-    <w:name w:val="Heading3 Char"/>
-    <w:basedOn w:val="Heading2Char"/>
-    <w:link w:val="Heading3"/>
-    <w:rsid w:val="00E91936"/>
-    <w:rPr>
-      <w:rFonts w:asciiTheme="majorHAnsi" w:eastAsiaTheme="majorEastAsia" w:hAnsiTheme="majorHAnsi" w:cstheme="majorBidi"/>
-      <w:b/>
-      <w:bCs/>
-      <w:sz w:val="24"/>
-      <w:szCs w:val="26"/>
-    </w:rPr>
-  </w:style>
-  <w:style w:type="paragraph" w:styleId="Revision">
-    <w:name w:val="Revision"/>
-    <w:hidden/>
-    <w:uiPriority w:val="99"/>
-    <w:semiHidden/>
-    <w:rsid w:val="00C211BA"/>
-    <w:pPr>
-      <w:spacing w:after="0" w:line="240" w:lineRule="auto"/>
-    </w:pPr>
-    <w:rPr>
-      <w:rFonts w:ascii="Times New Roman" w:hAnsi="Times New Roman"/>
-      <w:sz w:val="24"/>
-    </w:rPr>
-  </w:style>
-  <w:style w:type="paragraph" w:styleId="Title">
-    <w:name w:val="Title"/>
-    <w:basedOn w:val="Normal"/>
-    <w:next w:val="Normal"/>
-    <w:link w:val="TitleChar"/>
-    <w:uiPriority w:val="10"/>
-    <w:qFormat/>
-    <w:rsid w:val="00615E4B"/>
-    <w:pPr>
-      <w:pBdr>
-        <w:bottom w:val="single" w:sz="8" w:space="4" w:color="4F81BD" w:themeColor="accent1"/>
-      </w:pBdr>
-      <w:spacing w:after="300"/>
-      <w:contextualSpacing/>
-    </w:pPr>
-    <w:rPr>
-      <w:rFonts w:asciiTheme="majorHAnsi" w:eastAsiaTheme="majorEastAsia" w:hAnsiTheme="majorHAnsi" w:cstheme="majorBidi"/>
-      <w:color w:val="17365D" w:themeColor="text2" w:themeShade="BF"/>
-      <w:spacing w:val="5"/>
-      <w:kern w:val="28"/>
-      <w:sz w:val="52"/>
-      <w:szCs w:val="52"/>
-    </w:rPr>
-  </w:style>
-  <w:style w:type="character" w:customStyle="1" w:styleId="TitleChar">
-    <w:name w:val="Title Char"/>
-    <w:basedOn w:val="DefaultParagraphFont"/>
-    <w:link w:val="Title"/>
-    <w:uiPriority w:val="10"/>
-    <w:rsid w:val="00615E4B"/>
-    <w:rPr>
-      <w:rFonts w:asciiTheme="majorHAnsi" w:eastAsiaTheme="majorEastAsia" w:hAnsiTheme="majorHAnsi" w:cstheme="majorBidi"/>
-      <w:color w:val="17365D" w:themeColor="text2" w:themeShade="BF"/>
-      <w:spacing w:val="5"/>
-      <w:kern w:val="28"/>
-      <w:sz w:val="52"/>
-      <w:szCs w:val="52"/>
-    </w:rPr>
-  </w:style>
-  <w:style w:type="paragraph" w:styleId="Subtitle">
-    <w:name w:val="Subtitle"/>
-    <w:basedOn w:val="Normal"/>
-    <w:next w:val="Normal"/>
-    <w:link w:val="SubtitleChar"/>
-    <w:uiPriority w:val="11"/>
-    <w:qFormat/>
-    <w:rsid w:val="00615E4B"/>
-    <w:pPr>
-      <w:numPr>
-        <w:ilvl w:val="1"/>
-      </w:numPr>
-    </w:pPr>
-    <w:rPr>
-      <w:rFonts w:asciiTheme="majorHAnsi" w:eastAsiaTheme="majorEastAsia" w:hAnsiTheme="majorHAnsi" w:cstheme="majorBidi"/>
-      <w:i/>
-      <w:iCs/>
-      <w:color w:val="4F81BD" w:themeColor="accent1"/>
-      <w:spacing w:val="15"/>
-      <w:szCs w:val="24"/>
-    </w:rPr>
-  </w:style>
-  <w:style w:type="character" w:customStyle="1" w:styleId="SubtitleChar">
-    <w:name w:val="Subtitle Char"/>
-    <w:basedOn w:val="DefaultParagraphFont"/>
-    <w:link w:val="Subtitle"/>
-    <w:uiPriority w:val="11"/>
-    <w:rsid w:val="00615E4B"/>
-    <w:rPr>
-      <w:rFonts w:asciiTheme="majorHAnsi" w:eastAsiaTheme="majorEastAsia" w:hAnsiTheme="majorHAnsi" w:cstheme="majorBidi"/>
-      <w:i/>
-      <w:iCs/>
-      <w:color w:val="4F81BD" w:themeColor="accent1"/>
-      <w:spacing w:val="15"/>
-      <w:sz w:val="24"/>
-      <w:szCs w:val="24"/>
-    </w:rPr>
-  </w:style>
-  <w:style w:type="character" w:styleId="CommentReference">
-    <w:name w:val="annotation reference"/>
-    <w:basedOn w:val="DefaultParagraphFont"/>
-    <w:uiPriority w:val="99"/>
-    <w:semiHidden/>
-    <w:unhideWhenUsed/>
-    <w:rsid w:val="00450935"/>
-    <w:rPr>
-      <w:sz w:val="16"/>
-      <w:szCs w:val="16"/>
-    </w:rPr>
-  </w:style>
-  <w:style w:type="paragraph" w:styleId="CommentText">
-    <w:name w:val="annotation text"/>
-    <w:basedOn w:val="Normal"/>
-    <w:link w:val="CommentTextChar"/>
-    <w:uiPriority w:val="99"/>
-    <w:semiHidden/>
-    <w:unhideWhenUsed/>
-    <w:rsid w:val="00450935"/>
-    <w:rPr>
-      <w:sz w:val="20"/>
-      <w:szCs w:val="20"/>
-    </w:rPr>
-  </w:style>
-  <w:style w:type="character" w:customStyle="1" w:styleId="CommentTextChar">
-    <w:name w:val="Comment Text Char"/>
-    <w:basedOn w:val="DefaultParagraphFont"/>
-    <w:link w:val="CommentText"/>
-    <w:uiPriority w:val="99"/>
-    <w:semiHidden/>
-    <w:rsid w:val="00450935"/>
-    <w:rPr>
-      <w:rFonts w:ascii="Times New Roman" w:hAnsi="Times New Roman"/>
-      <w:sz w:val="20"/>
-      <w:szCs w:val="20"/>
-    </w:rPr>
-  </w:style>
-  <w:style w:type="paragraph" w:styleId="CommentSubject">
-    <w:name w:val="annotation subject"/>
-    <w:basedOn w:val="CommentText"/>
-    <w:next w:val="CommentText"/>
-    <w:link w:val="CommentSubjectChar"/>
-    <w:uiPriority w:val="99"/>
-    <w:semiHidden/>
-    <w:unhideWhenUsed/>
-    <w:rsid w:val="00450935"/>
-    <w:rPr>
-      <w:b/>
-      <w:bCs/>
-    </w:rPr>
-  </w:style>
-  <w:style w:type="character" w:customStyle="1" w:styleId="CommentSubjectChar">
-    <w:name w:val="Comment Subject Char"/>
-    <w:basedOn w:val="CommentTextChar"/>
-    <w:link w:val="CommentSubject"/>
-    <w:uiPriority w:val="99"/>
-    <w:semiHidden/>
-    <w:rsid w:val="00450935"/>
-    <w:rPr>
-      <w:rFonts w:ascii="Times New Roman" w:hAnsi="Times New Roman"/>
-      <w:b/>
-      <w:bCs/>
-      <w:sz w:val="20"/>
-      <w:szCs w:val="20"/>
-    </w:rPr>
-  </w:style>
-</w:styles>
-</file>
-
-<file path=word/stylesWithEffects.xml><?xml version="1.0" encoding="utf-8"?>
-<w:styles xmlns:wpc="http://schemas.microsoft.com/office/word/2010/wordprocessingCanvas" xmlns:mc="http://schemas.openxmlformats.org/markup-compatibility/2006" xmlns:o="urn:schemas-microsoft-com:office:office" xmlns:r="http://schemas.openxmlformats.org/officeDocument/2006/relationships" xmlns:m="http://schemas.openxmlformats.org/officeDocument/2006/math" xmlns:v="urn:schemas-microsoft-com:vml" xmlns:wp14="http://schemas.microsoft.com/office/word/2010/wordprocessingDrawing" xmlns:wp="http://schemas.openxmlformats.org/drawingml/2006/wordprocessingDrawing" xmlns:w10="urn:schemas-microsoft-com:office:word" xmlns:w="http://schemas.openxmlformats.org/wordprocessingml/2006/main" xmlns:w14="http://schemas.microsoft.com/office/word/2010/wordml" xmlns:wpg="http://schemas.microsoft.com/office/word/2010/wordprocessingGroup" xmlns:wpi="http://schemas.microsoft.com/office/word/2010/wordprocessingInk" xmlns:wne="http://schemas.microsoft.com/office/word/2006/wordml" xmlns:wps="http://schemas.microsoft.com/office/word/2010/wordprocessingShape" mc:Ignorable="w14 wp14">
-  <w:docDefaults>
-    <w:rPrDefault>
-      <w:rPr>
-        <w:rFonts w:asciiTheme="minorHAnsi" w:eastAsiaTheme="minorHAnsi" w:hAnsiTheme="minorHAnsi" w:cstheme="minorBidi"/>
-        <w:sz w:val="22"/>
-        <w:szCs w:val="22"/>
-        <w:lang w:val="en-US" w:eastAsia="en-US" w:bidi="ar-SA"/>
-      </w:rPr>
-    </w:rPrDefault>
-    <w:pPrDefault>
-      <w:pPr>
-        <w:spacing w:after="200" w:line="276" w:lineRule="auto"/>
-      </w:pPr>
-    </w:pPrDefault>
-  </w:docDefaults>
-  <w:latentStyles w:defLockedState="0" w:defUIPriority="99" w:defSemiHidden="1" w:defUnhideWhenUsed="1" w:defQFormat="0" w:count="267">
-    <w:lsdException w:name="Normal" w:semiHidden="0" w:uiPriority="0" w:unhideWhenUsed="0" w:qFormat="1"/>
-    <w:lsdException w:name="heading 1" w:semiHidden="0" w:uiPriority="9" w:unhideWhenUsed="0" w:qFormat="1"/>
-    <w:lsdException w:name="heading 2" w:uiPriority="9" w:qFormat="1"/>
-    <w:lsdException w:name="heading 3" w:uiPriority="9" w:qFormat="1"/>
-    <w:lsdException w:name="heading 4" w:uiPriority="9" w:qFormat="1"/>
-    <w:lsdException w:name="heading 5" w:uiPriority="9" w:qFormat="1"/>
-    <w:lsdException w:name="heading 6" w:uiPriority="9" w:qFormat="1"/>
-    <w:lsdException w:name="heading 7" w:uiPriority="9" w:qFormat="1"/>
-    <w:lsdException w:name="heading 8" w:uiPriority="9" w:qFormat="1"/>
-    <w:lsdException w:name="heading 9" w:uiPriority="9" w:qFormat="1"/>
-    <w:lsdException w:name="toc 1" w:uiPriority="39"/>
-    <w:lsdException w:name="toc 2" w:uiPriority="39"/>
-    <w:lsdException w:name="toc 3" w:uiPriority="39"/>
-    <w:lsdException w:name="toc 4" w:uiPriority="39"/>
-    <w:lsdException w:name="toc 5" w:uiPriority="39"/>
-    <w:lsdException w:name="toc 6" w:uiPriority="39"/>
-    <w:lsdException w:name="toc 7" w:uiPriority="39"/>
-    <w:lsdException w:name="toc 8" w:uiPriority="39"/>
-    <w:lsdException w:name="toc 9" w:uiPriority="39"/>
-    <w:lsdException w:name="caption" w:uiPriority="35" w:qFormat="1"/>
-    <w:lsdException w:name="Title" w:semiHidden="0" w:uiPriority="10" w:unhideWhenUsed="0" w:qFormat="1"/>
-    <w:lsdException w:name="Default Paragraph Font" w:uiPriority="1"/>
-    <w:lsdException w:name="Subtitle" w:semiHidden="0" w:uiPriority="11" w:unhideWhenUsed="0" w:qFormat="1"/>
-    <w:lsdException w:name="Strong" w:semiHidden="0" w:uiPriority="22" w:unhideWhenUsed="0" w:qFormat="1"/>
-    <w:lsdException w:name="Emphasis" w:semiHidden="0" w:uiPriority="20" w:unhideWhenUsed="0" w:qFormat="1"/>
-    <w:lsdException w:name="Table Grid" w:semiHidden="0" w:uiPriority="59" w:unhideWhenUsed="0"/>
-    <w:lsdException w:name="Placeholder Text" w:unhideWhenUsed="0"/>
-    <w:lsdException w:name="No Spacing" w:semiHidden="0" w:uiPriority="1" w:unhideWhenUsed="0" w:qFormat="1"/>
-    <w:lsdException w:name="Light Shading" w:semiHidden="0" w:uiPriority="60" w:unhideWhenUsed="0"/>
-    <w:lsdException w:name="Light List" w:semiHidden="0" w:uiPriority="61" w:unhideWhenUsed="0"/>
-    <w:lsdException w:name="Light Grid" w:semiHidden="0" w:uiPriority="62" w:unhideWhenUsed="0"/>
-    <w:lsdException w:name="Medium Shading 1" w:semiHidden="0" w:uiPriority="63" w:unhideWhenUsed="0"/>
-    <w:lsdException w:name="Medium Shading 2" w:semiHidden="0" w:uiPriority="64" w:unhideWhenUsed="0"/>
-    <w:lsdException w:name="Medium List 1" w:semiHidden="0" w:uiPriority="65" w:unhideWhenUsed="0"/>
-    <w:lsdException w:name="Medium List 2" w:semiHidden="0" w:uiPriority="66" w:unhideWhenUsed="0"/>
-    <w:lsdException w:name="Medium Grid 1" w:semiHidden="0" w:uiPriority="67" w:unhideWhenUsed="0"/>
-    <w:lsdException w:name="Medium Grid 2" w:semiHidden="0" w:uiPriority="68" w:unhideWhenUsed="0"/>
-    <w:lsdException w:name="Medium Grid 3" w:semiHidden="0" w:uiPriority="69" w:unhideWhenUsed="0"/>
-    <w:lsdException w:name="Dark List" w:semiHidden="0" w:uiPriority="70" w:unhideWhenUsed="0"/>
-    <w:lsdException w:name="Colorful Shading" w:semiHidden="0" w:uiPriority="71" w:unhideWhenUsed="0"/>
-    <w:lsdException w:name="Colorful List" w:semiHidden="0" w:uiPriority="72" w:unhideWhenUsed="0"/>
-    <w:lsdException w:name="Colorful Grid" w:semiHidden="0" w:uiPriority="73" w:unhideWhenUsed="0"/>
-    <w:lsdException w:name="Light Shading Accent 1" w:semiHidden="0" w:uiPriority="60" w:unhideWhenUsed="0"/>
-    <w:lsdException w:name="Light List Accent 1" w:semiHidden="0" w:uiPriority="61" w:unhideWhenUsed="0"/>
-    <w:lsdException w:name="Light Grid Accent 1" w:semiHidden="0" w:uiPriority="62" w:unhideWhenUsed="0"/>
-    <w:lsdException w:name="Medium Shading 1 Accent 1" w:semiHidden="0" w:uiPriority="63" w:unhideWhenUsed="0"/>
-    <w:lsdException w:name="Medium Shading 2 Accent 1" w:semiHidden="0" w:uiPriority="64" w:unhideWhenUsed="0"/>
-    <w:lsdException w:name="Medium List 1 Accent 1" w:semiHidden="0" w:uiPriority="65" w:unhideWhenUsed="0"/>
-    <w:lsdException w:name="Revision" w:unhideWhenUsed="0"/>
-    <w:lsdException w:name="List Paragraph" w:semiHidden="0" w:uiPriority="34" w:unhideWhenUsed="0" w:qFormat="1"/>
-    <w:lsdException w:name="Quote" w:semiHidden="0" w:uiPriority="29" w:unhideWhenUsed="0" w:qFormat="1"/>
-    <w:lsdException w:name="Intense Quote" w:semiHidden="0" w:uiPriority="30" w:unhideWhenUsed="0" w:qFormat="1"/>
-    <w:lsdException w:name="Medium List 2 Accent 1" w:semiHidden="0" w:uiPriority="66" w:unhideWhenUsed="0"/>
-    <w:lsdException w:name="Medium Grid 1 Accent 1" w:semiHidden="0" w:uiPriority="67" w:unhideWhenUsed="0"/>
-    <w:lsdException w:name="Medium Grid 2 Accent 1" w:semiHidden="0" w:uiPriority="68" w:unhideWhenUsed="0"/>
-    <w:lsdException w:name="Medium Grid 3 Accent 1" w:semiHidden="0" w:uiPriority="69" w:unhideWhenUsed="0"/>
-    <w:lsdException w:name="Dark List Accent 1" w:semiHidden="0" w:uiPriority="70" w:unhideWhenUsed="0"/>
-    <w:lsdException w:name="Colorful Shading Accent 1" w:semiHidden="0" w:uiPriority="71" w:unhideWhenUsed="0"/>
-    <w:lsdException w:name="Colorful List Accent 1" w:semiHidden="0" w:uiPriority="72" w:unhideWhenUsed="0"/>
-    <w:lsdException w:name="Colorful Grid Accent 1" w:semiHidden="0" w:uiPriority="73" w:unhideWhenUsed="0"/>
-    <w:lsdException w:name="Light Shading Accent 2" w:semiHidden="0" w:uiPriority="60" w:unhideWhenUsed="0"/>
-    <w:lsdException w:name="Light List Accent 2" w:semiHidden="0" w:uiPriority="61" w:unhideWhenUsed="0"/>
-    <w:lsdException w:name="Light Grid Accent 2" w:semiHidden="0" w:uiPriority="62" w:unhideWhenUsed="0"/>
-    <w:lsdException w:name="Medium Shading 1 Accent 2" w:semiHidden="0" w:uiPriority="63" w:unhideWhenUsed="0"/>
-    <w:lsdException w:name="Medium Shading 2 Accent 2" w:semiHidden="0" w:uiPriority="64" w:unhideWhenUsed="0"/>
-    <w:lsdException w:name="Medium List 1 Accent 2" w:semiHidden="0" w:uiPriority="65" w:unhideWhenUsed="0"/>
-    <w:lsdException w:name="Medium List 2 Accent 2" w:semiHidden="0" w:uiPriority="66" w:unhideWhenUsed="0"/>
-    <w:lsdException w:name="Medium Grid 1 Accent 2" w:semiHidden="0" w:uiPriority="67" w:unhideWhenUsed="0"/>
-    <w:lsdException w:name="Medium Grid 2 Accent 2" w:semiHidden="0" w:uiPriority="68" w:unhideWhenUsed="0"/>
-    <w:lsdException w:name="Medium Grid 3 Accent 2" w:semiHidden="0" w:uiPriority="69" w:unhideWhenUsed="0"/>
-    <w:lsdException w:name="Dark List Accent 2" w:semiHidden="0" w:uiPriority="70" w:unhideWhenUsed="0"/>
-    <w:lsdException w:name="Colorful Shading Accent 2" w:semiHidden="0" w:uiPriority="71" w:unhideWhenUsed="0"/>
-    <w:lsdException w:name="Colorful List Accent 2" w:semiHidden="0" w:uiPriority="72" w:unhideWhenUsed="0"/>
-    <w:lsdException w:name="Colorful Grid Accent 2" w:semiHidden="0" w:uiPriority="73" w:unhideWhenUsed="0"/>
-    <w:lsdException w:name="Light Shading Accent 3" w:semiHidden="0" w:uiPriority="60" w:unhideWhenUsed="0"/>
-    <w:lsdException w:name="Light List Accent 3" w:semiHidden="0" w:uiPriority="61" w:unhideWhenUsed="0"/>
-    <w:lsdException w:name="Light Grid Accent 3" w:semiHidden="0" w:uiPriority="62" w:unhideWhenUsed="0"/>
-    <w:lsdException w:name="Medium Shading 1 Accent 3" w:semiHidden="0" w:uiPriority="63" w:unhideWhenUsed="0"/>
-    <w:lsdException w:name="Medium Shading 2 Accent 3" w:semiHidden="0" w:uiPriority="64" w:unhideWhenUsed="0"/>
-    <w:lsdException w:name="Medium List 1 Accent 3" w:semiHidden="0" w:uiPriority="65" w:unhideWhenUsed="0"/>
-    <w:lsdException w:name="Medium List 2 Accent 3" w:semiHidden="0" w:uiPriority="66" w:unhideWhenUsed="0"/>
-    <w:lsdException w:name="Medium Grid 1 Accent 3" w:semiHidden="0" w:uiPriority="67" w:unhideWhenUsed="0"/>
-    <w:lsdException w:name="Medium Grid 2 Accent 3" w:semiHidden="0" w:uiPriority="68" w:unhideWhenUsed="0"/>
-    <w:lsdException w:name="Medium Grid 3 Accent 3" w:semiHidden="0" w:uiPriority="69" w:unhideWhenUsed="0"/>
-    <w:lsdException w:name="Dark List Accent 3" w:semiHidden="0" w:uiPriority="70" w:unhideWhenUsed="0"/>
-    <w:lsdException w:name="Colorful Shading Accent 3" w:semiHidden="0" w:uiPriority="71" w:unhideWhenUsed="0"/>
-    <w:lsdException w:name="Colorful List Accent 3" w:semiHidden="0" w:uiPriority="72" w:unhideWhenUsed="0"/>
-    <w:lsdException w:name="Colorful Grid Accent 3" w:semiHidden="0" w:uiPriority="73" w:unhideWhenUsed="0"/>
-    <w:lsdException w:name="Light Shading Accent 4" w:semiHidden="0" w:uiPriority="60" w:unhideWhenUsed="0"/>
-    <w:lsdException w:name="Light List Accent 4" w:semiHidden="0" w:uiPriority="61" w:unhideWhenUsed="0"/>
-    <w:lsdException w:name="Light Grid Accent 4" w:semiHidden="0" w:uiPriority="62" w:unhideWhenUsed="0"/>
-    <w:lsdException w:name="Medium Shading 1 Accent 4" w:semiHidden="0" w:uiPriority="63" w:unhideWhenUsed="0"/>
-    <w:lsdException w:name="Medium Shading 2 Accent 4" w:semiHidden="0" w:uiPriority="64" w:unhideWhenUsed="0"/>
-    <w:lsdException w:name="Medium List 1 Accent 4" w:semiHidden="0" w:uiPriority="65" w:unhideWhenUsed="0"/>
-    <w:lsdException w:name="Medium List 2 Accent 4" w:semiHidden="0" w:uiPriority="66" w:unhideWhenUsed="0"/>
-    <w:lsdException w:name="Medium Grid 1 Accent 4" w:semiHidden="0" w:uiPriority="67" w:unhideWhenUsed="0"/>
-    <w:lsdException w:name="Medium Grid 2 Accent 4" w:semiHidden="0" w:uiPriority="68" w:unhideWhenUsed="0"/>
-    <w:lsdException w:name="Medium Grid 3 Accent 4" w:semiHidden="0" w:uiPriority="69" w:unhideWhenUsed="0"/>
-    <w:lsdException w:name="Dark List Accent 4" w:semiHidden="0" w:uiPriority="70" w:unhideWhenUsed="0"/>
-    <w:lsdException w:name="Colorful Shading Accent 4" w:semiHidden="0" w:uiPriority="71" w:unhideWhenUsed="0"/>
-    <w:lsdException w:name="Colorful List Accent 4" w:semiHidden="0" w:uiPriority="72" w:unhideWhenUsed="0"/>
-    <w:lsdException w:name="Colorful Grid Accent 4" w:semiHidden="0" w:uiPriority="73" w:unhideWhenUsed="0"/>
-    <w:lsdException w:name="Light Shading Accent 5" w:semiHidden="0" w:uiPriority="60" w:unhideWhenUsed="0"/>
-    <w:lsdException w:name="Light List Accent 5" w:semiHidden="0" w:uiPriority="61" w:unhideWhenUsed="0"/>
-    <w:lsdException w:name="Light Grid Accent 5" w:semiHidden="0" w:uiPriority="62" w:unhideWhenUsed="0"/>
-    <w:lsdException w:name="Medium Shading 1 Accent 5" w:semiHidden="0" w:uiPriority="63" w:unhideWhenUsed="0"/>
-    <w:lsdException w:name="Medium Shading 2 Accent 5" w:semiHidden="0" w:uiPriority="64" w:unhideWhenUsed="0"/>
-    <w:lsdException w:name="Medium List 1 Accent 5" w:semiHidden="0" w:uiPriority="65" w:unhideWhenUsed="0"/>
-    <w:lsdException w:name="Medium List 2 Accent 5" w:semiHidden="0" w:uiPriority="66" w:unhideWhenUsed="0"/>
-    <w:lsdException w:name="Medium Grid 1 Accent 5" w:semiHidden="0" w:uiPriority="67" w:unhideWhenUsed="0"/>
-    <w:lsdException w:name="Medium Grid 2 Accent 5" w:semiHidden="0" w:uiPriority="68" w:unhideWhenUsed="0"/>
-    <w:lsdException w:name="Medium Grid 3 Accent 5" w:semiHidden="0" w:uiPriority="69" w:unhideWhenUsed="0"/>
-    <w:lsdException w:name="Dark List Accent 5" w:semiHidden="0" w:uiPriority="70" w:unhideWhenUsed="0"/>
-    <w:lsdException w:name="Colorful Shading Accent 5" w:semiHidden="0" w:uiPriority="71" w:unhideWhenUsed="0"/>
-    <w:lsdException w:name="Colorful List Accent 5" w:semiHidden="0" w:uiPriority="72" w:unhideWhenUsed="0"/>
-    <w:lsdException w:name="Colorful Grid Accent 5" w:semiHidden="0" w:uiPriority="73" w:unhideWhenUsed="0"/>
-    <w:lsdException w:name="Light Shading Accent 6" w:semiHidden="0" w:uiPriority="60" w:unhideWhenUsed="0"/>
-    <w:lsdException w:name="Light List Accent 6" w:semiHidden="0" w:uiPriority="61" w:unhideWhenUsed="0"/>
-    <w:lsdException w:name="Light Grid Accent 6" w:semiHidden="0" w:uiPriority="62" w:unhideWhenUsed="0"/>
-    <w:lsdException w:name="Medium Shading 1 Accent 6" w:semiHidden="0" w:uiPriority="63" w:unhideWhenUsed="0"/>
-    <w:lsdException w:name="Medium Shading 2 Accent 6" w:semiHidden="0" w:uiPriority="64" w:unhideWhenUsed="0"/>
-    <w:lsdException w:name="Medium List 1 Accent 6" w:semiHidden="0" w:uiPriority="65" w:unhideWhenUsed="0"/>
-    <w:lsdException w:name="Medium List 2 Accent 6" w:semiHidden="0" w:uiPriority="66" w:unhideWhenUsed="0"/>
-    <w:lsdException w:name="Medium Grid 1 Accent 6" w:semiHidden="0" w:uiPriority="67" w:unhideWhenUsed="0"/>
-    <w:lsdException w:name="Medium Grid 2 Accent 6" w:semiHidden="0" w:uiPriority="68" w:unhideWhenUsed="0"/>
-    <w:lsdException w:name="Medium Grid 3 Accent 6" w:semiHidden="0" w:uiPriority="69" w:unhideWhenUsed="0"/>
-    <w:lsdException w:name="Dark List Accent 6" w:semiHidden="0" w:uiPriority="70" w:unhideWhenUsed="0"/>
-    <w:lsdException w:name="Colorful Shading Accent 6" w:semiHidden="0" w:uiPriority="71" w:unhideWhenUsed="0"/>
-    <w:lsdException w:name="Colorful List Accent 6" w:semiHidden="0" w:uiPriority="72" w:unhideWhenUsed="0"/>
-    <w:lsdException w:name="Colorful Grid Accent 6" w:semiHidden="0" w:uiPriority="73" w:unhideWhenUsed="0"/>
-    <w:lsdException w:name="Subtle Emphasis" w:semiHidden="0" w:uiPriority="19" w:unhideWhenUsed="0" w:qFormat="1"/>
-    <w:lsdException w:name="Intense Emphasis" w:semiHidden="0" w:uiPriority="21" w:unhideWhenUsed="0" w:qFormat="1"/>
-    <w:lsdException w:name="Subtle Reference" w:semiHidden="0" w:uiPriority="31" w:unhideWhenUsed="0" w:qFormat="1"/>
-    <w:lsdException w:name="Intense Reference" w:semiHidden="0" w:uiPriority="32" w:unhideWhenUsed="0" w:qFormat="1"/>
-    <w:lsdException w:name="Book Title" w:semiHidden="0" w:uiPriority="33" w:unhideWhenUsed="0" w:qFormat="1"/>
-    <w:lsdException w:name="Bibliography" w:uiPriority="37"/>
-    <w:lsdException w:name="TOC Heading" w:uiPriority="39" w:qFormat="1"/>
+  <w:latentStyles w:defLockedState="0" w:defUIPriority="99" w:defSemiHidden="0" w:defUnhideWhenUsed="0" w:defQFormat="0" w:count="371">
+    <w:lsdException w:name="Normal" w:uiPriority="0" w:qFormat="1"/>
+    <w:lsdException w:name="heading 1" w:uiPriority="9" w:qFormat="1"/>
+    <w:lsdException w:name="heading 2" w:semiHidden="1" w:uiPriority="9" w:unhideWhenUsed="1" w:qFormat="1"/>
+    <w:lsdException w:name="heading 3" w:semiHidden="1" w:uiPriority="9" w:unhideWhenUsed="1" w:qFormat="1"/>
+    <w:lsdException w:name="heading 4" w:semiHidden="1" w:uiPriority="9" w:unhideWhenUsed="1" w:qFormat="1"/>
+    <w:lsdException w:name="heading 5" w:semiHidden="1" w:uiPriority="9" w:unhideWhenUsed="1" w:qFormat="1"/>
+    <w:lsdException w:name="heading 6" w:semiHidden="1" w:uiPriority="9" w:unhideWhenUsed="1" w:qFormat="1"/>
+    <w:lsdException w:name="heading 7" w:semiHidden="1" w:uiPriority="9" w:unhideWhenUsed="1" w:qFormat="1"/>
+    <w:lsdException w:name="heading 8" w:semiHidden="1" w:uiPriority="9" w:unhideWhenUsed="1" w:qFormat="1"/>
+    <w:lsdException w:name="heading 9" w:semiHidden="1" w:uiPriority="9" w:unhideWhenUsed="1" w:qFormat="1"/>
+    <w:lsdException w:name="index 1" w:semiHidden="1" w:unhideWhenUsed="1"/>
+    <w:lsdException w:name="index 2" w:semiHidden="1" w:unhideWhenUsed="1"/>
+    <w:lsdException w:name="index 3" w:semiHidden="1" w:unhideWhenUsed="1"/>
+    <w:lsdException w:name="index 4" w:semiHidden="1" w:unhideWhenUsed="1"/>
+    <w:lsdException w:name="index 5" w:semiHidden="1" w:unhideWhenUsed="1"/>
+    <w:lsdException w:name="index 6" w:semiHidden="1" w:unhideWhenUsed="1"/>
+    <w:lsdException w:name="index 7" w:semiHidden="1" w:unhideWhenUsed="1"/>
+    <w:lsdException w:name="index 8" w:semiHidden="1" w:unhideWhenUsed="1"/>
+    <w:lsdException w:name="index 9" w:semiHidden="1" w:unhideWhenUsed="1"/>
+    <w:lsdException w:name="toc 1" w:semiHidden="1" w:uiPriority="39" w:unhideWhenUsed="1"/>
+    <w:lsdException w:name="toc 2" w:semiHidden="1" w:uiPriority="39" w:unhideWhenUsed="1"/>
+    <w:lsdException w:name="toc 3" w:semiHidden="1" w:uiPriority="39" w:unhideWhenUsed="1"/>
+    <w:lsdException w:name="toc 4" w:semiHidden="1" w:uiPriority="39" w:unhideWhenUsed="1"/>
+    <w:lsdException w:name="toc 5" w:semiHidden="1" w:uiPriority="39" w:unhideWhenUsed="1"/>
+    <w:lsdException w:name="toc 6" w:semiHidden="1" w:uiPriority="39" w:unhideWhenUsed="1"/>
+    <w:lsdException w:name="toc 7" w:semiHidden="1" w:uiPriority="39" w:unhideWhenUsed="1"/>
+    <w:lsdException w:name="toc 8" w:semiHidden="1" w:uiPriority="39" w:unhideWhenUsed="1"/>
+    <w:lsdException w:name="toc 9" w:semiHidden="1" w:uiPriority="39" w:unhideWhenUsed="1"/>
+    <w:lsdException w:name="Normal Indent" w:semiHidden="1" w:unhideWhenUsed="1"/>
+    <w:lsdException w:name="footnote text" w:semiHidden="1" w:unhideWhenUsed="1"/>
+    <w:lsdException w:name="annotation text" w:semiHidden="1" w:unhideWhenUsed="1"/>
+    <w:lsdException w:name="header" w:semiHidden="1" w:unhideWhenUsed="1"/>
+    <w:lsdException w:name="footer" w:semiHidden="1" w:unhideWhenUsed="1"/>
+    <w:lsdException w:name="index heading" w:semiHidden="1" w:unhideWhenUsed="1"/>
+    <w:lsdException w:name="caption" w:semiHidden="1" w:uiPriority="35" w:unhideWhenUsed="1" w:qFormat="1"/>
+    <w:lsdException w:name="table of figures" w:semiHidden="1" w:unhideWhenUsed="1"/>
+    <w:lsdException w:name="envelope address" w:semiHidden="1" w:unhideWhenUsed="1"/>
+    <w:lsdException w:name="envelope return" w:semiHidden="1" w:unhideWhenUsed="1"/>
+    <w:lsdException w:name="footnote reference" w:semiHidden="1" w:unhideWhenUsed="1"/>
+    <w:lsdException w:name="annotation reference" w:semiHidden="1" w:unhideWhenUsed="1"/>
+    <w:lsdException w:name="line number" w:semiHidden="1" w:unhideWhenUsed="1"/>
+    <w:lsdException w:name="page number" w:semiHidden="1" w:unhideWhenUsed="1"/>
+    <w:lsdException w:name="endnote reference" w:semiHidden="1" w:unhideWhenUsed="1"/>
+    <w:lsdException w:name="endnote text" w:semiHidden="1" w:unhideWhenUsed="1"/>
+    <w:lsdException w:name="table of authorities" w:semiHidden="1" w:unhideWhenUsed="1"/>
+    <w:lsdException w:name="macro" w:semiHidden="1" w:unhideWhenUsed="1"/>
+    <w:lsdException w:name="toa heading" w:semiHidden="1" w:unhideWhenUsed="1"/>
+    <w:lsdException w:name="List" w:semiHidden="1" w:unhideWhenUsed="1"/>
+    <w:lsdException w:name="List Bullet" w:semiHidden="1" w:unhideWhenUsed="1"/>
+    <w:lsdException w:name="List Number" w:semiHidden="1" w:unhideWhenUsed="1"/>
+    <w:lsdException w:name="List 2" w:semiHidden="1" w:unhideWhenUsed="1"/>
+    <w:lsdException w:name="List 3" w:semiHidden="1" w:unhideWhenUsed="1"/>
+    <w:lsdException w:name="List 4" w:semiHidden="1" w:unhideWhenUsed="1"/>
+    <w:lsdException w:name="List 5" w:semiHidden="1" w:unhideWhenUsed="1"/>
+    <w:lsdException w:name="List Bullet 2" w:semiHidden="1" w:unhideWhenUsed="1"/>
+    <w:lsdException w:name="List Bullet 3" w:semiHidden="1" w:unhideWhenUsed="1"/>
+    <w:lsdException w:name="List Bullet 4" w:semiHidden="1" w:unhideWhenUsed="1"/>
+    <w:lsdException w:name="List Bullet 5" w:semiHidden="1" w:unhideWhenUsed="1"/>
+    <w:lsdException w:name="List Number 2" w:semiHidden="1" w:unhideWhenUsed="1"/>
+    <w:lsdException w:name="List Number 3" w:semiHidden="1" w:unhideWhenUsed="1"/>
+    <w:lsdException w:name="List Number 4" w:semiHidden="1" w:unhideWhenUsed="1"/>
+    <w:lsdException w:name="List Number 5" w:semiHidden="1" w:unhideWhenUsed="1"/>
+    <w:lsdException w:name="Title" w:uiPriority="10" w:qFormat="1"/>
+    <w:lsdException w:name="Closing" w:semiHidden="1" w:unhideWhenUsed="1"/>
+    <w:lsdException w:name="Signature" w:semiHidden="1" w:unhideWhenUsed="1"/>
+    <w:lsdException w:name="Default Paragraph Font" w:semiHidden="1" w:uiPriority="1" w:unhideWhenUsed="1"/>
+    <w:lsdException w:name="Body Text" w:semiHidden="1" w:unhideWhenUsed="1"/>
+    <w:lsdException w:name="Body Text Indent" w:semiHidden="1" w:unhideWhenUsed="1"/>
+    <w:lsdException w:name="List Continue" w:semiHidden="1" w:unhideWhenUsed="1"/>
+    <w:lsdException w:name="List Continue 2" w:semiHidden="1" w:unhideWhenUsed="1"/>
+    <w:lsdException w:name="List Continue 3" w:semiHidden="1" w:unhideWhenUsed="1"/>
+    <w:lsdException w:name="List Continue 4" w:semiHidden="1" w:unhideWhenUsed="1"/>
+    <w:lsdException w:name="List Continue 5" w:semiHidden="1" w:unhideWhenUsed="1"/>
+    <w:lsdException w:name="Message Header" w:semiHidden="1" w:unhideWhenUsed="1"/>
+    <w:lsdException w:name="Subtitle" w:uiPriority="11" w:qFormat="1"/>
+    <w:lsdException w:name="Salutation" w:semiHidden="1" w:unhideWhenUsed="1"/>
+    <w:lsdException w:name="Date" w:semiHidden="1" w:unhideWhenUsed="1"/>
+    <w:lsdException w:name="Body Text First Indent" w:semiHidden="1" w:unhideWhenUsed="1"/>
+    <w:lsdException w:name="Body Text First Indent 2" w:semiHidden="1" w:unhideWhenUsed="1"/>
+    <w:lsdException w:name="Note Heading" w:semiHidden="1" w:unhideWhenUsed="1"/>
+    <w:lsdException w:name="Body Text 2" w:semiHidden="1" w:unhideWhenUsed="1"/>
+    <w:lsdException w:name="Body Text 3" w:semiHidden="1" w:unhideWhenUsed="1"/>
+    <w:lsdException w:name="Body Text Indent 2" w:semiHidden="1" w:unhideWhenUsed="1"/>
+    <w:lsdException w:name="Body Text Indent 3" w:semiHidden="1" w:unhideWhenUsed="1"/>
+    <w:lsdException w:name="Block Text" w:semiHidden="1" w:unhideWhenUsed="1"/>
+    <w:lsdException w:name="Hyperlink" w:semiHidden="1" w:unhideWhenUsed="1"/>
+    <w:lsdException w:name="FollowedHyperlink" w:semiHidden="1" w:unhideWhenUsed="1"/>
+    <w:lsdException w:name="Strong" w:uiPriority="22" w:qFormat="1"/>
+    <w:lsdException w:name="Emphasis" w:uiPriority="20" w:qFormat="1"/>
+    <w:lsdException w:name="Document Map" w:semiHidden="1" w:unhideWhenUsed="1"/>
+    <w:lsdException w:name="Plain Text" w:semiHidden="1" w:unhideWhenUsed="1"/>
+    <w:lsdException w:name="E-mail Signature" w:semiHidden="1" w:unhideWhenUsed="1"/>
+    <w:lsdException w:name="HTML Top of Form" w:semiHidden="1" w:unhideWhenUsed="1"/>
+    <w:lsdException w:name="HTML Bottom of Form" w:semiHidden="1" w:unhideWhenUsed="1"/>
+    <w:lsdException w:name="Normal (Web)" w:semiHidden="1" w:unhideWhenUsed="1"/>
+    <w:lsdException w:name="HTML Acronym" w:semiHidden="1" w:unhideWhenUsed="1"/>
+    <w:lsdException w:name="HTML Address" w:semiHidden="1" w:unhideWhenUsed="1"/>
+    <w:lsdException w:name="HTML Cite" w:semiHidden="1" w:unhideWhenUsed="1"/>
+    <w:lsdException w:name="HTML Code" w:semiHidden="1" w:unhideWhenUsed="1"/>
+    <w:lsdException w:name="HTML Definition" w:semiHidden="1" w:unhideWhenUsed="1"/>
+    <w:lsdException w:name="HTML Keyboard" w:semiHidden="1" w:unhideWhenUsed="1"/>
+    <w:lsdException w:name="HTML Preformatted" w:semiHidden="1" w:unhideWhenUsed="1"/>
+    <w:lsdException w:name="HTML Sample" w:semiHidden="1" w:unhideWhenUsed="1"/>
+    <w:lsdException w:name="HTML Typewriter" w:semiHidden="1" w:unhideWhenUsed="1"/>
+    <w:lsdException w:name="HTML Variable" w:semiHidden="1" w:unhideWhenUsed="1"/>
+    <w:lsdException w:name="Normal Table" w:semiHidden="1" w:unhideWhenUsed="1"/>
+    <w:lsdException w:name="annotation subject" w:semiHidden="1" w:unhideWhenUsed="1"/>
+    <w:lsdException w:name="No List" w:semiHidden="1" w:unhideWhenUsed="1"/>
+    <w:lsdException w:name="Outline List 1" w:semiHidden="1" w:unhideWhenUsed="1"/>
+    <w:lsdException w:name="Outline List 2" w:semiHidden="1" w:unhideWhenUsed="1"/>
+    <w:lsdException w:name="Outline List 3" w:semiHidden="1" w:unhideWhenUsed="1"/>
+    <w:lsdException w:name="Table Simple 1" w:semiHidden="1" w:unhideWhenUsed="1"/>
+    <w:lsdException w:name="Table Simple 2" w:semiHidden="1" w:unhideWhenUsed="1"/>
+    <w:lsdException w:name="Table Simple 3" w:semiHidden="1" w:unhideWhenUsed="1"/>
+    <w:lsdException w:name="Table Classic 1" w:semiHidden="1" w:unhideWhenUsed="1"/>
+    <w:lsdException w:name="Table Classic 2" w:semiHidden="1" w:unhideWhenUsed="1"/>
+    <w:lsdException w:name="Table Classic 3" w:semiHidden="1" w:unhideWhenUsed="1"/>
+    <w:lsdException w:name="Table Classic 4" w:semiHidden="1" w:unhideWhenUsed="1"/>
+    <w:lsdException w:name="Table Colorful 1" w:semiHidden="1" w:unhideWhenUsed="1"/>
+    <w:lsdException w:name="Table Colorful 2" w:semiHidden="1" w:unhideWhenUsed="1"/>
+    <w:lsdException w:name="Table Colorful 3" w:semiHidden="1" w:unhideWhenUsed="1"/>
+    <w:lsdException w:name="Table Columns 1" w:semiHidden="1" w:unhideWhenUsed="1"/>
+    <w:lsdException w:name="Table Columns 2" w:semiHidden="1" w:unhideWhenUsed="1"/>
+    <w:lsdException w:name="Table Columns 3" w:semiHidden="1" w:unhideWhenUsed="1"/>
+    <w:lsdException w:name="Table Columns 4" w:semiHidden="1" w:unhideWhenUsed="1"/>
+    <w:lsdException w:name="Table Columns 5" w:semiHidden="1" w:unhideWhenUsed="1"/>
+    <w:lsdException w:name="Table Grid 1" w:semiHidden="1" w:unhideWhenUsed="1"/>
+    <w:lsdException w:name="Table Grid 2" w:semiHidden="1" w:unhideWhenUsed="1"/>
+    <w:lsdException w:name="Table Grid 3" w:semiHidden="1" w:unhideWhenUsed="1"/>
+    <w:lsdException w:name="Table Grid 4" w:semiHidden="1" w:unhideWhenUsed="1"/>
+    <w:lsdException w:name="Table Grid 5" w:semiHidden="1" w:unhideWhenUsed="1"/>
+    <w:lsdException w:name="Table Grid 6" w:semiHidden="1" w:unhideWhenUsed="1"/>
+    <w:lsdException w:name="Table Grid 7" w:semiHidden="1" w:unhideWhenUsed="1"/>
+    <w:lsdException w:name="Table Grid 8" w:semiHidden="1" w:unhideWhenUsed="1"/>
+    <w:lsdException w:name="Table List 1" w:semiHidden="1" w:unhideWhenUsed="1"/>
+    <w:lsdException w:name="Table List 2" w:semiHidden="1" w:unhideWhenUsed="1"/>
+    <w:lsdException w:name="Table List 3" w:semiHidden="1" w:unhideWhenUsed="1"/>
+    <w:lsdException w:name="Table List 4" w:semiHidden="1" w:unhideWhenUsed="1"/>
+    <w:lsdException w:name="Table List 5" w:semiHidden="1" w:unhideWhenUsed="1"/>
+    <w:lsdException w:name="Table List 6" w:semiHidden="1" w:unhideWhenUsed="1"/>
+    <w:lsdException w:name="Table List 7" w:semiHidden="1" w:unhideWhenUsed="1"/>
+    <w:lsdException w:name="Table List 8" w:semiHidden="1" w:unhideWhenUsed="1"/>
+    <w:lsdException w:name="Table 3D effects 1" w:semiHidden="1" w:unhideWhenUsed="1"/>
+    <w:lsdException w:name="Table 3D effects 2" w:semiHidden="1" w:unhideWhenUsed="1"/>
+    <w:lsdException w:name="Table 3D effects 3" w:semiHidden="1" w:unhideWhenUsed="1"/>
+    <w:lsdException w:name="Table Contemporary" w:semiHidden="1" w:unhideWhenUsed="1"/>
+    <w:lsdException w:name="Table Elegant" w:semiHidden="1" w:unhideWhenUsed="1"/>
+    <w:lsdException w:name="Table Professional" w:semiHidden="1" w:unhideWhenUsed="1"/>
+    <w:lsdException w:name="Table Subtle 1" w:semiHidden="1" w:unhideWhenUsed="1"/>
+    <w:lsdException w:name="Table Subtle 2" w:semiHidden="1" w:unhideWhenUsed="1"/>
+    <w:lsdException w:name="Table Web 1" w:semiHidden="1" w:unhideWhenUsed="1"/>
+    <w:lsdException w:name="Table Web 2" w:semiHidden="1" w:unhideWhenUsed="1"/>
+    <w:lsdException w:name="Table Web 3" w:semiHidden="1" w:unhideWhenUsed="1"/>
+    <w:lsdException w:name="Balloon Text" w:semiHidden="1" w:unhideWhenUsed="1"/>
+    <w:lsdException w:name="Table Grid" w:uiPriority="59"/>
+    <w:lsdException w:name="Table Theme" w:semiHidden="1" w:unhideWhenUsed="1"/>
+    <w:lsdException w:name="Placeholder Text" w:semiHidden="1"/>
+    <w:lsdException w:name="No Spacing" w:uiPriority="1" w:qFormat="1"/>
+    <w:lsdException w:name="Light Shading" w:uiPriority="60"/>
+    <w:lsdException w:name="Light List" w:uiPriority="61"/>
+    <w:lsdException w:name="Light Grid" w:uiPriority="62"/>
+    <w:lsdException w:name="Medium Shading 1" w:uiPriority="63"/>
+    <w:lsdException w:name="Medium Shading 2" w:uiPriority="64"/>
+    <w:lsdException w:name="Medium List 1" w:uiPriority="65"/>
+    <w:lsdException w:name="Medium List 2" w:uiPriority="66"/>
+    <w:lsdException w:name="Medium Grid 1" w:uiPriority="67"/>
+    <w:lsdException w:name="Medium Grid 2" w:uiPriority="68"/>
+    <w:lsdException w:name="Medium Grid 3" w:uiPriority="69"/>
+    <w:lsdException w:name="Dark List" w:uiPriority="70"/>
+    <w:lsdException w:name="Colorful Shading" w:uiPriority="71"/>
+    <w:lsdException w:name="Colorful List" w:uiPriority="72"/>
+    <w:lsdException w:name="Colorful Grid" w:uiPriority="73"/>
+    <w:lsdException w:name="Light Shading Accent 1" w:uiPriority="60"/>
+    <w:lsdException w:name="Light List Accent 1" w:uiPriority="61"/>
+    <w:lsdException w:name="Light Grid Accent 1" w:uiPriority="62"/>
+    <w:lsdException w:name="Medium Shading 1 Accent 1" w:uiPriority="63"/>
+    <w:lsdException w:name="Medium Shading 2 Accent 1" w:uiPriority="64"/>
+    <w:lsdException w:name="Medium List 1 Accent 1" w:uiPriority="65"/>
+    <w:lsdException w:name="Revision" w:semiHidden="1"/>
+    <w:lsdException w:name="List Paragraph" w:uiPriority="34" w:qFormat="1"/>
+    <w:lsdException w:name="Quote" w:uiPriority="29" w:qFormat="1"/>
+    <w:lsdException w:name="Intense Quote" w:uiPriority="30" w:qFormat="1"/>
+    <w:lsdException w:name="Medium List 2 Accent 1" w:uiPriority="66"/>
+    <w:lsdException w:name="Medium Grid 1 Accent 1" w:uiPriority="67"/>
+    <w:lsdException w:name="Medium Grid 2 Accent 1" w:uiPriority="68"/>
+    <w:lsdException w:name="Medium Grid 3 Accent 1" w:uiPriority="69"/>
+    <w:lsdException w:name="Dark List Accent 1" w:uiPriority="70"/>
+    <w:lsdException w:name="Colorful Shading Accent 1" w:uiPriority="71"/>
+    <w:lsdException w:name="Colorful List Accent 1" w:uiPriority="72"/>
+    <w:lsdException w:name="Colorful Grid Accent 1" w:uiPriority="73"/>
+    <w:lsdException w:name="Light Shading Accent 2" w:uiPriority="60"/>
+    <w:lsdException w:name="Light List Accent 2" w:uiPriority="61"/>
+    <w:lsdException w:name="Light Grid Accent 2" w:uiPriority="62"/>
+    <w:lsdException w:name="Medium Shading 1 Accent 2" w:uiPriority="63"/>
+    <w:lsdException w:name="Medium Shading 2 Accent 2" w:uiPriority="64"/>
+    <w:lsdException w:name="Medium List 1 Accent 2" w:uiPriority="65"/>
+    <w:lsdException w:name="Medium List 2 Accent 2" w:uiPriority="66"/>
+    <w:lsdException w:name="Medium Grid 1 Accent 2" w:uiPriority="67"/>
+    <w:lsdException w:name="Medium Grid 2 Accent 2" w:uiPriority="68"/>
+    <w:lsdException w:name="Medium Grid 3 Accent 2" w:uiPriority="69"/>
+    <w:lsdException w:name="Dark List Accent 2" w:uiPriority="70"/>
+    <w:lsdException w:name="Colorful Shading Accent 2" w:uiPriority="71"/>
+    <w:lsdException w:name="Colorful List Accent 2" w:uiPriority="72"/>
+    <w:lsdException w:name="Colorful Grid Accent 2" w:uiPriority="73"/>
+    <w:lsdException w:name="Light Shading Accent 3" w:uiPriority="60"/>
+    <w:lsdException w:name="Light List Accent 3" w:uiPriority="61"/>
+    <w:lsdException w:name="Light Grid Accent 3" w:uiPriority="62"/>
+    <w:lsdException w:name="Medium Shading 1 Accent 3" w:uiPriority="63"/>
+    <w:lsdException w:name="Medium Shading 2 Accent 3" w:uiPriority="64"/>
+    <w:lsdException w:name="Medium List 1 Accent 3" w:uiPriority="65"/>
+    <w:lsdException w:name="Medium List 2 Accent 3" w:uiPriority="66"/>
+    <w:lsdException w:name="Medium Grid 1 Accent 3" w:uiPriority="67"/>
+    <w:lsdException w:name="Medium Grid 2 Accent 3" w:uiPriority="68"/>
+    <w:lsdException w:name="Medium Grid 3 Accent 3" w:uiPriority="69"/>
+    <w:lsdException w:name="Dark List Accent 3" w:uiPriority="70"/>
+    <w:lsdException w:name="Colorful Shading Accent 3" w:uiPriority="71"/>
+    <w:lsdException w:name="Colorful List Accent 3" w:uiPriority="72"/>
+    <w:lsdException w:name="Colorful Grid Accent 3" w:uiPriority="73"/>
+    <w:lsdException w:name="Light Shading Accent 4" w:uiPriority="60"/>
+    <w:lsdException w:name="Light List Accent 4" w:uiPriority="61"/>
+    <w:lsdException w:name="Light Grid Accent 4" w:uiPriority="62"/>
+    <w:lsdException w:name="Medium Shading 1 Accent 4" w:uiPriority="63"/>
+    <w:lsdException w:name="Medium Shading 2 Accent 4" w:uiPriority="64"/>
+    <w:lsdException w:name="Medium List 1 Accent 4" w:uiPriority="65"/>
+    <w:lsdException w:name="Medium List 2 Accent 4" w:uiPriority="66"/>
+    <w:lsdException w:name="Medium Grid 1 Accent 4" w:uiPriority="67"/>
+    <w:lsdException w:name="Medium Grid 2 Accent 4" w:uiPriority="68"/>
+    <w:lsdException w:name="Medium Grid 3 Accent 4" w:uiPriority="69"/>
+    <w:lsdException w:name="Dark List Accent 4" w:uiPriority="70"/>
+    <w:lsdException w:name="Colorful Shading Accent 4" w:uiPriority="71"/>
+    <w:lsdException w:name="Colorful List Accent 4" w:uiPriority="72"/>
+    <w:lsdException w:name="Colorful Grid Accent 4" w:uiPriority="73"/>
+    <w:lsdException w:name="Light Shading Accent 5" w:uiPriority="60"/>
+    <w:lsdException w:name="Light List Accent 5" w:uiPriority="61"/>
+    <w:lsdException w:name="Light Grid Accent 5" w:uiPriority="62"/>
+    <w:lsdException w:name="Medium Shading 1 Accent 5" w:uiPriority="63"/>
+    <w:lsdException w:name="Medium Shading 2 Accent 5" w:uiPriority="64"/>
+    <w:lsdException w:name="Medium List 1 Accent 5" w:uiPriority="65"/>
+    <w:lsdException w:name="Medium List 2 Accent 5" w:uiPriority="66"/>
+    <w:lsdException w:name="Medium Grid 1 Accent 5" w:uiPriority="67"/>
+    <w:lsdException w:name="Medium Grid 2 Accent 5" w:uiPriority="68"/>
+    <w:lsdException w:name="Medium Grid 3 Accent 5" w:uiPriority="69"/>
+    <w:lsdException w:name="Dark List Accent 5" w:uiPriority="70"/>
+    <w:lsdException w:name="Colorful Shading Accent 5" w:uiPriority="71"/>
+    <w:lsdException w:name="Colorful List Accent 5" w:uiPriority="72"/>
+    <w:lsdException w:name="Colorful Grid Accent 5" w:uiPriority="73"/>
+    <w:lsdException w:name="Light Shading Accent 6" w:uiPriority="60"/>
+    <w:lsdException w:name="Light List Accent 6" w:uiPriority="61"/>
+    <w:lsdException w:name="Light Grid Accent 6" w:uiPriority="62"/>
+    <w:lsdException w:name="Medium Shading 1 Accent 6" w:uiPriority="63"/>
+    <w:lsdException w:name="Medium Shading 2 Accent 6" w:uiPriority="64"/>
+    <w:lsdException w:name="Medium List 1 Accent 6" w:uiPriority="65"/>
+    <w:lsdException w:name="Medium List 2 Accent 6" w:uiPriority="66"/>
+    <w:lsdException w:name="Medium Grid 1 Accent 6" w:uiPriority="67"/>
+    <w:lsdException w:name="Medium Grid 2 Accent 6" w:uiPriority="68"/>
+    <w:lsdException w:name="Medium Grid 3 Accent 6" w:uiPriority="69"/>
+    <w:lsdException w:name="Dark List Accent 6" w:uiPriority="70"/>
+    <w:lsdException w:name="Colorful Shading Accent 6" w:uiPriority="71"/>
+    <w:lsdException w:name="Colorful List Accent 6" w:uiPriority="72"/>
+    <w:lsdException w:name="Colorful Grid Accent 6" w:uiPriority="73"/>
+    <w:lsdException w:name="Subtle Emphasis" w:uiPriority="19" w:qFormat="1"/>
+    <w:lsdException w:name="Intense Emphasis" w:uiPriority="21" w:qFormat="1"/>
+    <w:lsdException w:name="Subtle Reference" w:uiPriority="31" w:qFormat="1"/>
+    <w:lsdException w:name="Intense Reference" w:uiPriority="32" w:qFormat="1"/>
+    <w:lsdException w:name="Book Title" w:uiPriority="33" w:qFormat="1"/>
+    <w:lsdException w:name="Bibliography" w:semiHidden="1" w:uiPriority="37" w:unhideWhenUsed="1"/>
+    <w:lsdException w:name="TOC Heading" w:semiHidden="1" w:uiPriority="39" w:unhideWhenUsed="1" w:qFormat="1"/>
+    <w:lsdException w:name="Plain Table 1" w:uiPriority="41"/>
+    <w:lsdException w:name="Plain Table 2" w:uiPriority="42"/>
+    <w:lsdException w:name="Plain Table 3" w:uiPriority="43"/>
+    <w:lsdException w:name="Plain Table 4" w:uiPriority="44"/>
+    <w:lsdException w:name="Plain Table 5" w:uiPriority="45"/>
+    <w:lsdException w:name="Grid Table Light" w:uiPriority="40"/>
+    <w:lsdException w:name="Grid Table 1 Light" w:uiPriority="46"/>
+    <w:lsdException w:name="Grid Table 2" w:uiPriority="47"/>
+    <w:lsdException w:name="Grid Table 3" w:uiPriority="48"/>
+    <w:lsdException w:name="Grid Table 4" w:uiPriority="49"/>
+    <w:lsdException w:name="Grid Table 5 Dark" w:uiPriority="50"/>
+    <w:lsdException w:name="Grid Table 6 Colorful" w:uiPriority="51"/>
+    <w:lsdException w:name="Grid Table 7 Colorful" w:uiPriority="52"/>
+    <w:lsdException w:name="Grid Table 1 Light Accent 1" w:uiPriority="46"/>
+    <w:lsdException w:name="Grid Table 2 Accent 1" w:uiPriority="47"/>
+    <w:lsdException w:name="Grid Table 3 Accent 1" w:uiPriority="48"/>
+    <w:lsdException w:name="Grid Table 4 Accent 1" w:uiPriority="49"/>
+    <w:lsdException w:name="Grid Table 5 Dark Accent 1" w:uiPriority="50"/>
+    <w:lsdException w:name="Grid Table 6 Colorful Accent 1" w:uiPriority="51"/>
+    <w:lsdException w:name="Grid Table 7 Colorful Accent 1" w:uiPriority="52"/>
+    <w:lsdException w:name="Grid Table 1 Light Accent 2" w:uiPriority="46"/>
+    <w:lsdException w:name="Grid Table 2 Accent 2" w:uiPriority="47"/>
+    <w:lsdException w:name="Grid Table 3 Accent 2" w:uiPriority="48"/>
+    <w:lsdException w:name="Grid Table 4 Accent 2" w:uiPriority="49"/>
+    <w:lsdException w:name="Grid Table 5 Dark Accent 2" w:uiPriority="50"/>
+    <w:lsdException w:name="Grid Table 6 Colorful Accent 2" w:uiPriority="51"/>
+    <w:lsdException w:name="Grid Table 7 Colorful Accent 2" w:uiPriority="52"/>
+    <w:lsdException w:name="Grid Table 1 Light Accent 3" w:uiPriority="46"/>
+    <w:lsdException w:name="Grid Table 2 Accent 3" w:uiPriority="47"/>
+    <w:lsdException w:name="Grid Table 3 Accent 3" w:uiPriority="48"/>
+    <w:lsdException w:name="Grid Table 4 Accent 3" w:uiPriority="49"/>
+    <w:lsdException w:name="Grid Table 5 Dark Accent 3" w:uiPriority="50"/>
+    <w:lsdException w:name="Grid Table 6 Colorful Accent 3" w:uiPriority="51"/>
+    <w:lsdException w:name="Grid Table 7 Colorful Accent 3" w:uiPriority="52"/>
+    <w:lsdException w:name="Grid Table 1 Light Accent 4" w:uiPriority="46"/>
+    <w:lsdException w:name="Grid Table 2 Accent 4" w:uiPriority="47"/>
+    <w:lsdException w:name="Grid Table 3 Accent 4" w:uiPriority="48"/>
+    <w:lsdException w:name="Grid Table 4 Accent 4" w:uiPriority="49"/>
+    <w:lsdException w:name="Grid Table 5 Dark Accent 4" w:uiPriority="50"/>
+    <w:lsdException w:name="Grid Table 6 Colorful Accent 4" w:uiPriority="51"/>
+    <w:lsdException w:name="Grid Table 7 Colorful Accent 4" w:uiPriority="52"/>
+    <w:lsdException w:name="Grid Table 1 Light Accent 5" w:uiPriority="46"/>
+    <w:lsdException w:name="Grid Table 2 Accent 5" w:uiPriority="47"/>
+    <w:lsdException w:name="Grid Table 3 Accent 5" w:uiPriority="48"/>
+    <w:lsdException w:name="Grid Table 4 Accent 5" w:uiPriority="49"/>
+    <w:lsdException w:name="Grid Table 5 Dark Accent 5" w:uiPriority="50"/>
+    <w:lsdException w:name="Grid Table 6 Colorful Accent 5" w:uiPriority="51"/>
+    <w:lsdException w:name="Grid Table 7 Colorful Accent 5" w:uiPriority="52"/>
+    <w:lsdException w:name="Grid Table 1 Light Accent 6" w:uiPriority="46"/>
+    <w:lsdException w:name="Grid Table 2 Accent 6" w:uiPriority="47"/>
+    <w:lsdException w:name="Grid Table 3 Accent 6" w:uiPriority="48"/>
+    <w:lsdException w:name="Grid Table 4 Accent 6" w:uiPriority="49"/>
+    <w:lsdException w:name="Grid Table 5 Dark Accent 6" w:uiPriority="50"/>
+    <w:lsdException w:name="Grid Table 6 Colorful Accent 6" w:uiPriority="51"/>
+    <w:lsdException w:name="Grid Table 7 Colorful Accent 6" w:uiPriority="52"/>
+    <w:lsdException w:name="List Table 1 Light" w:uiPriority="46"/>
+    <w:lsdException w:name="List Table 2" w:uiPriority="47"/>
+    <w:lsdException w:name="List Table 3" w:uiPriority="48"/>
+    <w:lsdException w:name="List Table 4" w:uiPriority="49"/>
+    <w:lsdException w:name="List Table 5 Dark" w:uiPriority="50"/>
+    <w:lsdException w:name="List Table 6 Colorful" w:uiPriority="51"/>
+    <w:lsdException w:name="List Table 7 Colorful" w:uiPriority="52"/>
+    <w:lsdException w:name="List Table 1 Light Accent 1" w:uiPriority="46"/>
+    <w:lsdException w:name="List Table 2 Accent 1" w:uiPriority="47"/>
+    <w:lsdException w:name="List Table 3 Accent 1" w:uiPriority="48"/>
+    <w:lsdException w:name="List Table 4 Accent 1" w:uiPriority="49"/>
+    <w:lsdException w:name="List Table 5 Dark Accent 1" w:uiPriority="50"/>
+    <w:lsdException w:name="List Table 6 Colorful Accent 1" w:uiPriority="51"/>
+    <w:lsdException w:name="List Table 7 Colorful Accent 1" w:uiPriority="52"/>
+    <w:lsdException w:name="List Table 1 Light Accent 2" w:uiPriority="46"/>
+    <w:lsdException w:name="List Table 2 Accent 2" w:uiPriority="47"/>
+    <w:lsdException w:name="List Table 3 Accent 2" w:uiPriority="48"/>
+    <w:lsdException w:name="List Table 4 Accent 2" w:uiPriority="49"/>
+    <w:lsdException w:name="List Table 5 Dark Accent 2" w:uiPriority="50"/>
+    <w:lsdException w:name="List Table 6 Colorful Accent 2" w:uiPriority="51"/>
+    <w:lsdException w:name="List Table 7 Colorful Accent 2" w:uiPriority="52"/>
+    <w:lsdException w:name="List Table 1 Light Accent 3" w:uiPriority="46"/>
+    <w:lsdException w:name="List Table 2 Accent 3" w:uiPriority="47"/>
+    <w:lsdException w:name="List Table 3 Accent 3" w:uiPriority="48"/>
+    <w:lsdException w:name="List Table 4 Accent 3" w:uiPriority="49"/>
+    <w:lsdException w:name="List Table 5 Dark Accent 3" w:uiPriority="50"/>
+    <w:lsdException w:name="List Table 6 Colorful Accent 3" w:uiPriority="51"/>
+    <w:lsdException w:name="List Table 7 Colorful Accent 3" w:uiPriority="52"/>
+    <w:lsdException w:name="List Table 1 Light Accent 4" w:uiPriority="46"/>
+    <w:lsdException w:name="List Table 2 Accent 4" w:uiPriority="47"/>
+    <w:lsdException w:name="List Table 3 Accent 4" w:uiPriority="48"/>
+    <w:lsdException w:name="List Table 4 Accent 4" w:uiPriority="49"/>
+    <w:lsdException w:name="List Table 5 Dark Accent 4" w:uiPriority="50"/>
+    <w:lsdException w:name="List Table 6 Colorful Accent 4" w:uiPriority="51"/>
+    <w:lsdException w:name="List Table 7 Colorful Accent 4" w:uiPriority="52"/>
+    <w:lsdException w:name="List Table 1 Light Accent 5" w:uiPriority="46"/>
+    <w:lsdException w:name="List Table 2 Accent 5" w:uiPriority="47"/>
+    <w:lsdException w:name="List Table 3 Accent 5" w:uiPriority="48"/>
+    <w:lsdException w:name="List Table 4 Accent 5" w:uiPriority="49"/>
+    <w:lsdException w:name="List Table 5 Dark Accent 5" w:uiPriority="50"/>
+    <w:lsdException w:name="List Table 6 Colorful Accent 5" w:uiPriority="51"/>
+    <w:lsdException w:name="List Table 7 Colorful Accent 5" w:uiPriority="52"/>
+    <w:lsdException w:name="List Table 1 Light Accent 6" w:uiPriority="46"/>
+    <w:lsdException w:name="List Table 2 Accent 6" w:uiPriority="47"/>
+    <w:lsdException w:name="List Table 3 Accent 6" w:uiPriority="48"/>
+    <w:lsdException w:name="List Table 4 Accent 6" w:uiPriority="49"/>
+    <w:lsdException w:name="List Table 5 Dark Accent 6" w:uiPriority="50"/>
+    <w:lsdException w:name="List Table 6 Colorful Accent 6" w:uiPriority="51"/>
+    <w:lsdException w:name="List Table 7 Colorful Accent 6" w:uiPriority="52"/>
   </w:latentStyles>
   <w:style w:type="paragraph" w:default="1" w:styleId="Normal">
     <w:name w:val="Normal"/>
@@ -17081,7 +17588,7 @@
 </file>
 
 <file path=customXml/itemProps1.xml><?xml version="1.0" encoding="utf-8"?>
-<ds:datastoreItem xmlns:ds="http://schemas.openxmlformats.org/officeDocument/2006/customXml" ds:itemID="{2646E250-2EDF-4FBA-912E-E69A4A39C312}">
+<ds:datastoreItem xmlns:ds="http://schemas.openxmlformats.org/officeDocument/2006/customXml" ds:itemID="{0103A899-9179-4566-BFE6-EE8A9E882760}">
   <ds:schemaRefs>
     <ds:schemaRef ds:uri="http://schemas.openxmlformats.org/officeDocument/2006/bibliography"/>
   </ds:schemaRefs>

</xml_diff>